<commit_message>
Finished section 5, part 30. About to begin database section 6
</commit_message>
<xml_diff>
--- a/notes/django_notes.docx
+++ b/notes/django_notes.docx
@@ -4812,7 +4812,14 @@
         </w:rPr>
       </w:pPr>
       <w:r>
-        <w:rPr/>
+        <w:rPr>
+          <w:b w:val="false"/>
+          <w:bCs w:val="false"/>
+          <w:i w:val="false"/>
+          <w:iCs w:val="false"/>
+          <w:sz w:val="24"/>
+          <w:szCs w:val="24"/>
+        </w:rPr>
       </w:r>
       <w:r>
         <w:br w:type="page"/>
@@ -5162,25 +5169,7 @@
           <w:sz w:val="24"/>
           <w:szCs w:val="24"/>
         </w:rPr>
-        <w:t xml:space="preserve">For this example we are changing the highlighting of items </w:t>
-      </w:r>
-      <w:r>
-        <w:rPr>
-          <w:b w:val="false"/>
-          <w:bCs w:val="false"/>
-          <w:sz w:val="24"/>
-          <w:szCs w:val="24"/>
-        </w:rPr>
-        <w:t xml:space="preserve">(active not active attribute) </w:t>
-      </w:r>
-      <w:r>
-        <w:rPr>
-          <w:b w:val="false"/>
-          <w:bCs w:val="false"/>
-          <w:sz w:val="24"/>
-          <w:szCs w:val="24"/>
-        </w:rPr>
-        <w:t>in the navbar based on the request path.</w:t>
+        <w:t>For this example we are changing the highlighting of items (active not active attribute) in the navbar based on the request path.</w:t>
       </w:r>
     </w:p>
     <w:p>
@@ -5207,25 +5196,7 @@
           <w:sz w:val="24"/>
           <w:szCs w:val="24"/>
         </w:rPr>
-        <w:t xml:space="preserve">Edit the navbar html partial by editing the list items </w:t>
-      </w:r>
-      <w:r>
-        <w:rPr>
-          <w:b w:val="false"/>
-          <w:bCs w:val="false"/>
-          <w:sz w:val="24"/>
-          <w:szCs w:val="24"/>
-        </w:rPr>
-        <w:t>where the anchor tags are</w:t>
-      </w:r>
-      <w:r>
-        <w:rPr>
-          <w:b w:val="false"/>
-          <w:bCs w:val="false"/>
-          <w:sz w:val="24"/>
-          <w:szCs w:val="24"/>
-        </w:rPr>
-        <w:t>. We want certain list items to use the “active” class when that page is the current page and the other items to be grayed out when they are not the current page.</w:t>
+        <w:t>Edit the navbar html partial by editing the list items where the anchor tags are. We want certain list items to use the “active” class when that page is the current page and the other items to be grayed out when they are not the current page.</w:t>
       </w:r>
     </w:p>
     <w:p>
@@ -5388,7 +5359,12 @@
         </w:rPr>
       </w:pPr>
       <w:r>
-        <w:rPr/>
+        <w:rPr>
+          <w:b w:val="false"/>
+          <w:bCs w:val="false"/>
+          <w:sz w:val="24"/>
+          <w:szCs w:val="24"/>
+        </w:rPr>
       </w:r>
     </w:p>
     <w:p>
@@ -5430,57 +5406,816 @@
           <w:sz w:val="24"/>
           <w:szCs w:val="24"/>
         </w:rPr>
-        <w:t>F</w:t>
-      </w:r>
-      <w:r>
-        <w:rPr>
-          <w:b w:val="false"/>
-          <w:bCs w:val="false"/>
-          <w:sz w:val="24"/>
-          <w:szCs w:val="24"/>
-        </w:rPr>
-        <w:t>or this example index (‘/’), about (‘/about’), etc.</w:t>
-      </w:r>
-    </w:p>
-    <w:p>
-      <w:pPr>
-        <w:pStyle w:val="Normal"/>
-        <w:bidi w:val="0"/>
-        <w:jc w:val="left"/>
-        <w:rPr>
-          <w:b w:val="false"/>
-          <w:b w:val="false"/>
-          <w:bCs w:val="false"/>
-          <w:sz w:val="24"/>
-          <w:szCs w:val="24"/>
-        </w:rPr>
-      </w:pPr>
-      <w:r>
-        <w:rPr>
-          <w:b w:val="false"/>
-          <w:bCs w:val="false"/>
-          <w:sz w:val="24"/>
-          <w:szCs w:val="24"/>
-        </w:rPr>
-      </w:r>
-    </w:p>
-    <w:p>
-      <w:pPr>
-        <w:pStyle w:val="Normal"/>
-        <w:bidi w:val="0"/>
-        <w:jc w:val="left"/>
-        <w:rPr>
-          <w:b w:val="false"/>
-          <w:b w:val="false"/>
-          <w:bCs w:val="false"/>
-          <w:sz w:val="24"/>
-          <w:szCs w:val="24"/>
-        </w:rPr>
-      </w:pPr>
-      <w:r>
-        <w:rPr>
-          <w:b w:val="false"/>
-          <w:bCs w:val="false"/>
+        <w:t>For this example index (‘/’), about (‘/about’), etc.</w:t>
+      </w:r>
+    </w:p>
+    <w:p>
+      <w:pPr>
+        <w:pStyle w:val="Normal"/>
+        <w:bidi w:val="0"/>
+        <w:jc w:val="left"/>
+        <w:rPr>
+          <w:b w:val="false"/>
+          <w:b w:val="false"/>
+          <w:bCs w:val="false"/>
+          <w:sz w:val="24"/>
+          <w:szCs w:val="24"/>
+        </w:rPr>
+      </w:pPr>
+      <w:r>
+        <w:rPr>
+          <w:b w:val="false"/>
+          <w:bCs w:val="false"/>
+          <w:sz w:val="24"/>
+          <w:szCs w:val="24"/>
+        </w:rPr>
+      </w:r>
+    </w:p>
+    <w:p>
+      <w:pPr>
+        <w:pStyle w:val="Normal"/>
+        <w:bidi w:val="0"/>
+        <w:jc w:val="left"/>
+        <w:rPr>
+          <w:b w:val="false"/>
+          <w:b w:val="false"/>
+          <w:bCs w:val="false"/>
+          <w:sz w:val="24"/>
+          <w:szCs w:val="24"/>
+        </w:rPr>
+      </w:pPr>
+      <w:r>
+        <w:rPr/>
+      </w:r>
+      <w:r>
+        <w:br w:type="page"/>
+      </w:r>
+    </w:p>
+    <w:p>
+      <w:pPr>
+        <w:pStyle w:val="Normal"/>
+        <w:bidi w:val="0"/>
+        <w:jc w:val="left"/>
+        <w:rPr>
+          <w:b/>
+          <w:b/>
+          <w:bCs/>
+          <w:sz w:val="28"/>
+          <w:szCs w:val="28"/>
+        </w:rPr>
+      </w:pPr>
+      <w:r>
+        <w:rPr>
+          <w:b/>
+          <w:bCs/>
+          <w:sz w:val="28"/>
+          <w:szCs w:val="28"/>
+        </w:rPr>
+        <w:t>Adding more apps</w:t>
+      </w:r>
+    </w:p>
+    <w:p>
+      <w:pPr>
+        <w:pStyle w:val="Normal"/>
+        <w:numPr>
+          <w:ilvl w:val="0"/>
+          <w:numId w:val="8"/>
+        </w:numPr>
+        <w:bidi w:val="0"/>
+        <w:jc w:val="left"/>
+        <w:rPr>
+          <w:b/>
+          <w:b/>
+          <w:bCs/>
+          <w:sz w:val="24"/>
+          <w:szCs w:val="24"/>
+        </w:rPr>
+      </w:pPr>
+      <w:r>
+        <w:rPr>
+          <w:b/>
+          <w:bCs/>
+          <w:sz w:val="24"/>
+          <w:szCs w:val="24"/>
+        </w:rPr>
+        <w:t>Add another app</w:t>
+        <w:tab/>
+      </w:r>
+    </w:p>
+    <w:p>
+      <w:pPr>
+        <w:pStyle w:val="Normal"/>
+        <w:numPr>
+          <w:ilvl w:val="1"/>
+          <w:numId w:val="8"/>
+        </w:numPr>
+        <w:bidi w:val="0"/>
+        <w:jc w:val="left"/>
+        <w:rPr>
+          <w:b w:val="false"/>
+          <w:b w:val="false"/>
+          <w:bCs w:val="false"/>
+          <w:sz w:val="24"/>
+          <w:szCs w:val="24"/>
+        </w:rPr>
+      </w:pPr>
+      <w:r>
+        <w:rPr>
+          <w:b w:val="false"/>
+          <w:bCs w:val="false"/>
+          <w:sz w:val="24"/>
+          <w:szCs w:val="24"/>
+        </w:rPr>
+        <w:t xml:space="preserve">Adding more apps is just as easy as creating the first one. Just use the manage.py file and the ‘startapp’ command. </w:t>
+      </w:r>
+    </w:p>
+    <w:p>
+      <w:pPr>
+        <w:pStyle w:val="Normal"/>
+        <w:numPr>
+          <w:ilvl w:val="1"/>
+          <w:numId w:val="8"/>
+        </w:numPr>
+        <w:bidi w:val="0"/>
+        <w:jc w:val="left"/>
+        <w:rPr>
+          <w:b w:val="false"/>
+          <w:b w:val="false"/>
+          <w:bCs w:val="false"/>
+          <w:sz w:val="24"/>
+          <w:szCs w:val="24"/>
+        </w:rPr>
+      </w:pPr>
+      <w:r>
+        <w:rPr>
+          <w:b w:val="false"/>
+          <w:bCs w:val="false"/>
+          <w:sz w:val="24"/>
+          <w:szCs w:val="24"/>
+        </w:rPr>
+        <w:t>If you are going to use this app for just setting up a model skip the next steps regarding adding urls/views</w:t>
+      </w:r>
+    </w:p>
+    <w:p>
+      <w:pPr>
+        <w:pStyle w:val="Normal"/>
+        <w:numPr>
+          <w:ilvl w:val="0"/>
+          <w:numId w:val="8"/>
+        </w:numPr>
+        <w:bidi w:val="0"/>
+        <w:jc w:val="left"/>
+        <w:rPr>
+          <w:b/>
+          <w:b/>
+          <w:bCs/>
+          <w:sz w:val="24"/>
+          <w:szCs w:val="24"/>
+        </w:rPr>
+      </w:pPr>
+      <w:r>
+        <w:rPr>
+          <w:b/>
+          <w:bCs/>
+          <w:sz w:val="24"/>
+          <w:szCs w:val="24"/>
+        </w:rPr>
+        <w:t>create a urls.py file inside the new app directory</w:t>
+      </w:r>
+    </w:p>
+    <w:p>
+      <w:pPr>
+        <w:pStyle w:val="Normal"/>
+        <w:numPr>
+          <w:ilvl w:val="1"/>
+          <w:numId w:val="8"/>
+        </w:numPr>
+        <w:bidi w:val="0"/>
+        <w:jc w:val="left"/>
+        <w:rPr>
+          <w:b w:val="false"/>
+          <w:b w:val="false"/>
+          <w:bCs w:val="false"/>
+          <w:sz w:val="24"/>
+          <w:szCs w:val="24"/>
+        </w:rPr>
+      </w:pPr>
+      <w:r>
+        <w:rPr>
+          <w:b w:val="false"/>
+          <w:bCs w:val="false"/>
+          <w:sz w:val="24"/>
+          <w:szCs w:val="24"/>
+        </w:rPr>
+        <w:t>Now that the new app is created and we have a urls.py file, lets register it with django.</w:t>
+      </w:r>
+    </w:p>
+    <w:p>
+      <w:pPr>
+        <w:pStyle w:val="Normal"/>
+        <w:numPr>
+          <w:ilvl w:val="1"/>
+          <w:numId w:val="8"/>
+        </w:numPr>
+        <w:bidi w:val="0"/>
+        <w:jc w:val="left"/>
+        <w:rPr>
+          <w:b w:val="false"/>
+          <w:b w:val="false"/>
+          <w:bCs w:val="false"/>
+          <w:sz w:val="24"/>
+          <w:szCs w:val="24"/>
+        </w:rPr>
+      </w:pPr>
+      <w:r>
+        <w:rPr>
+          <w:b w:val="false"/>
+          <w:bCs w:val="false"/>
+          <w:sz w:val="24"/>
+          <w:szCs w:val="24"/>
+        </w:rPr>
+        <w:t>First lets add any urls we are going to need to the newly created urls.py file inside the new apps directory.</w:t>
+      </w:r>
+    </w:p>
+    <w:p>
+      <w:pPr>
+        <w:pStyle w:val="Normal"/>
+        <w:numPr>
+          <w:ilvl w:val="2"/>
+          <w:numId w:val="8"/>
+        </w:numPr>
+        <w:bidi w:val="0"/>
+        <w:jc w:val="left"/>
+        <w:rPr>
+          <w:b w:val="false"/>
+          <w:b w:val="false"/>
+          <w:bCs w:val="false"/>
+          <w:sz w:val="24"/>
+          <w:szCs w:val="24"/>
+        </w:rPr>
+      </w:pPr>
+      <w:r>
+        <w:rPr>
+          <w:b w:val="false"/>
+          <w:bCs w:val="false"/>
+          <w:sz w:val="24"/>
+          <w:szCs w:val="24"/>
+        </w:rPr>
+        <w:t>Make imports</w:t>
+      </w:r>
+    </w:p>
+    <w:p>
+      <w:pPr>
+        <w:pStyle w:val="Normal"/>
+        <w:numPr>
+          <w:ilvl w:val="2"/>
+          <w:numId w:val="8"/>
+        </w:numPr>
+        <w:bidi w:val="0"/>
+        <w:jc w:val="left"/>
+        <w:rPr>
+          <w:b w:val="false"/>
+          <w:b w:val="false"/>
+          <w:bCs w:val="false"/>
+          <w:i/>
+          <w:i/>
+          <w:iCs/>
+          <w:sz w:val="24"/>
+          <w:szCs w:val="24"/>
+        </w:rPr>
+      </w:pPr>
+      <w:r>
+        <w:rPr>
+          <w:b w:val="false"/>
+          <w:bCs w:val="false"/>
+          <w:i/>
+          <w:iCs/>
+          <w:sz w:val="24"/>
+          <w:szCs w:val="24"/>
+        </w:rPr>
+        <w:t>from django.urls import path</w:t>
+      </w:r>
+    </w:p>
+    <w:p>
+      <w:pPr>
+        <w:pStyle w:val="Normal"/>
+        <w:numPr>
+          <w:ilvl w:val="2"/>
+          <w:numId w:val="8"/>
+        </w:numPr>
+        <w:bidi w:val="0"/>
+        <w:jc w:val="left"/>
+        <w:rPr>
+          <w:b w:val="false"/>
+          <w:b w:val="false"/>
+          <w:bCs w:val="false"/>
+          <w:i/>
+          <w:i/>
+          <w:iCs/>
+          <w:sz w:val="24"/>
+          <w:szCs w:val="24"/>
+        </w:rPr>
+      </w:pPr>
+      <w:r>
+        <w:rPr>
+          <w:b w:val="false"/>
+          <w:bCs w:val="false"/>
+          <w:i/>
+          <w:iCs/>
+          <w:sz w:val="24"/>
+          <w:szCs w:val="24"/>
+        </w:rPr>
+        <w:t>from . Import views</w:t>
+      </w:r>
+    </w:p>
+    <w:p>
+      <w:pPr>
+        <w:pStyle w:val="Normal"/>
+        <w:numPr>
+          <w:ilvl w:val="1"/>
+          <w:numId w:val="8"/>
+        </w:numPr>
+        <w:bidi w:val="0"/>
+        <w:jc w:val="left"/>
+        <w:rPr>
+          <w:b w:val="false"/>
+          <w:b w:val="false"/>
+          <w:bCs w:val="false"/>
+          <w:i w:val="false"/>
+          <w:i w:val="false"/>
+          <w:iCs w:val="false"/>
+          <w:sz w:val="24"/>
+          <w:szCs w:val="24"/>
+        </w:rPr>
+      </w:pPr>
+      <w:r>
+        <w:rPr>
+          <w:b w:val="false"/>
+          <w:bCs w:val="false"/>
+          <w:i w:val="false"/>
+          <w:iCs w:val="false"/>
+          <w:sz w:val="24"/>
+          <w:szCs w:val="24"/>
+        </w:rPr>
+        <w:t>For standard urls we just use text, if we want to use a parameter for the url we can pass that in with ‘&lt;dtype:parameter_name&gt;’ for this example we are using an ID field so it would look like the example below.</w:t>
+      </w:r>
+    </w:p>
+    <w:p>
+      <w:pPr>
+        <w:pStyle w:val="Normal"/>
+        <w:numPr>
+          <w:ilvl w:val="2"/>
+          <w:numId w:val="8"/>
+        </w:numPr>
+        <w:bidi w:val="0"/>
+        <w:jc w:val="left"/>
+        <w:rPr>
+          <w:b w:val="false"/>
+          <w:b w:val="false"/>
+          <w:bCs w:val="false"/>
+          <w:i/>
+          <w:i/>
+          <w:iCs/>
+          <w:sz w:val="24"/>
+          <w:szCs w:val="24"/>
+        </w:rPr>
+      </w:pPr>
+      <w:r>
+        <w:rPr>
+          <w:b w:val="false"/>
+          <w:bCs w:val="false"/>
+          <w:i/>
+          <w:iCs/>
+          <w:sz w:val="24"/>
+          <w:szCs w:val="24"/>
+        </w:rPr>
+        <w:t>Path(‘&lt;int:listing:id&gt;’, views.listing, name=’listing’)</w:t>
+      </w:r>
+    </w:p>
+    <w:p>
+      <w:pPr>
+        <w:pStyle w:val="Normal"/>
+        <w:numPr>
+          <w:ilvl w:val="0"/>
+          <w:numId w:val="8"/>
+        </w:numPr>
+        <w:bidi w:val="0"/>
+        <w:jc w:val="left"/>
+        <w:rPr>
+          <w:b/>
+          <w:b/>
+          <w:bCs/>
+          <w:sz w:val="24"/>
+          <w:szCs w:val="24"/>
+        </w:rPr>
+      </w:pPr>
+      <w:r>
+        <w:rPr>
+          <w:b/>
+          <w:bCs/>
+          <w:sz w:val="24"/>
+          <w:szCs w:val="24"/>
+        </w:rPr>
+        <w:t>Next we need to edit the views.py file</w:t>
+      </w:r>
+    </w:p>
+    <w:p>
+      <w:pPr>
+        <w:pStyle w:val="Normal"/>
+        <w:numPr>
+          <w:ilvl w:val="1"/>
+          <w:numId w:val="8"/>
+        </w:numPr>
+        <w:bidi w:val="0"/>
+        <w:jc w:val="left"/>
+        <w:rPr>
+          <w:b w:val="false"/>
+          <w:b w:val="false"/>
+          <w:bCs w:val="false"/>
+          <w:sz w:val="24"/>
+          <w:szCs w:val="24"/>
+        </w:rPr>
+      </w:pPr>
+      <w:r>
+        <w:rPr>
+          <w:b w:val="false"/>
+          <w:bCs w:val="false"/>
+          <w:sz w:val="24"/>
+          <w:szCs w:val="24"/>
+        </w:rPr>
+        <w:t xml:space="preserve">Add a method for each url we created in the previous steps </w:t>
+      </w:r>
+      <w:r>
+        <w:rPr>
+          <w:b w:val="false"/>
+          <w:bCs w:val="false"/>
+          <w:sz w:val="24"/>
+          <w:szCs w:val="24"/>
+        </w:rPr>
+        <w:t>inside urls.py</w:t>
+      </w:r>
+    </w:p>
+    <w:p>
+      <w:pPr>
+        <w:pStyle w:val="Normal"/>
+        <w:numPr>
+          <w:ilvl w:val="2"/>
+          <w:numId w:val="8"/>
+        </w:numPr>
+        <w:bidi w:val="0"/>
+        <w:jc w:val="left"/>
+        <w:rPr>
+          <w:b w:val="false"/>
+          <w:b w:val="false"/>
+          <w:bCs w:val="false"/>
+          <w:sz w:val="24"/>
+          <w:szCs w:val="24"/>
+        </w:rPr>
+      </w:pPr>
+      <w:r>
+        <w:rPr>
+          <w:b w:val="false"/>
+          <w:bCs w:val="false"/>
+          <w:i/>
+          <w:iCs/>
+          <w:sz w:val="24"/>
+          <w:szCs w:val="24"/>
+        </w:rPr>
+        <w:t>def &lt;method_name&gt;(request):</w:t>
+      </w:r>
+    </w:p>
+    <w:p>
+      <w:pPr>
+        <w:pStyle w:val="Normal"/>
+        <w:numPr>
+          <w:ilvl w:val="3"/>
+          <w:numId w:val="8"/>
+        </w:numPr>
+        <w:bidi w:val="0"/>
+        <w:jc w:val="left"/>
+        <w:rPr>
+          <w:b w:val="false"/>
+          <w:b w:val="false"/>
+          <w:bCs w:val="false"/>
+          <w:i/>
+          <w:i/>
+          <w:iCs/>
+          <w:sz w:val="24"/>
+          <w:szCs w:val="24"/>
+        </w:rPr>
+      </w:pPr>
+      <w:r>
+        <w:rPr>
+          <w:b w:val="false"/>
+          <w:bCs w:val="false"/>
+          <w:i/>
+          <w:iCs/>
+          <w:sz w:val="24"/>
+          <w:szCs w:val="24"/>
+        </w:rPr>
+        <w:t>return render(</w:t>
+      </w:r>
+      <w:r>
+        <w:rPr>
+          <w:b w:val="false"/>
+          <w:bCs w:val="false"/>
+          <w:i/>
+          <w:iCs/>
+          <w:sz w:val="24"/>
+          <w:szCs w:val="24"/>
+        </w:rPr>
+        <w:t xml:space="preserve"> </w:t>
+      </w:r>
+      <w:r>
+        <w:rPr>
+          <w:b w:val="false"/>
+          <w:bCs w:val="false"/>
+          <w:i/>
+          <w:iCs/>
+          <w:sz w:val="24"/>
+          <w:szCs w:val="24"/>
+        </w:rPr>
+        <w:t>request, ‘template.html’, context)</w:t>
+      </w:r>
+    </w:p>
+    <w:p>
+      <w:pPr>
+        <w:pStyle w:val="Normal"/>
+        <w:numPr>
+          <w:ilvl w:val="0"/>
+          <w:numId w:val="8"/>
+        </w:numPr>
+        <w:bidi w:val="0"/>
+        <w:jc w:val="left"/>
+        <w:rPr>
+          <w:b/>
+          <w:b/>
+          <w:bCs/>
+          <w:i w:val="false"/>
+          <w:i w:val="false"/>
+          <w:iCs w:val="false"/>
+          <w:sz w:val="24"/>
+          <w:szCs w:val="24"/>
+        </w:rPr>
+      </w:pPr>
+      <w:r>
+        <w:rPr>
+          <w:b/>
+          <w:bCs/>
+          <w:i w:val="false"/>
+          <w:iCs w:val="false"/>
+          <w:sz w:val="24"/>
+          <w:szCs w:val="24"/>
+        </w:rPr>
+        <w:t>Now we need to register this with the django project</w:t>
+      </w:r>
+    </w:p>
+    <w:p>
+      <w:pPr>
+        <w:pStyle w:val="Normal"/>
+        <w:numPr>
+          <w:ilvl w:val="0"/>
+          <w:numId w:val="8"/>
+        </w:numPr>
+        <w:bidi w:val="0"/>
+        <w:jc w:val="left"/>
+        <w:rPr>
+          <w:b/>
+          <w:b/>
+          <w:bCs/>
+          <w:i w:val="false"/>
+          <w:i w:val="false"/>
+          <w:iCs w:val="false"/>
+          <w:sz w:val="24"/>
+          <w:szCs w:val="24"/>
+        </w:rPr>
+      </w:pPr>
+      <w:r>
+        <w:rPr>
+          <w:b/>
+          <w:bCs/>
+          <w:i w:val="false"/>
+          <w:iCs w:val="false"/>
+          <w:sz w:val="24"/>
+          <w:szCs w:val="24"/>
+        </w:rPr>
+        <w:t>Open urls.py under main project directory</w:t>
+      </w:r>
+    </w:p>
+    <w:p>
+      <w:pPr>
+        <w:pStyle w:val="Normal"/>
+        <w:numPr>
+          <w:ilvl w:val="1"/>
+          <w:numId w:val="8"/>
+        </w:numPr>
+        <w:bidi w:val="0"/>
+        <w:jc w:val="left"/>
+        <w:rPr>
+          <w:b w:val="false"/>
+          <w:b w:val="false"/>
+          <w:bCs w:val="false"/>
+          <w:i w:val="false"/>
+          <w:i w:val="false"/>
+          <w:iCs w:val="false"/>
+          <w:sz w:val="24"/>
+          <w:szCs w:val="24"/>
+        </w:rPr>
+      </w:pPr>
+      <w:r>
+        <w:rPr>
+          <w:b w:val="false"/>
+          <w:bCs w:val="false"/>
+          <w:i w:val="false"/>
+          <w:iCs w:val="false"/>
+          <w:sz w:val="24"/>
+          <w:szCs w:val="24"/>
+        </w:rPr>
+        <w:t>Add the urls created from the apps urls.py file using the path function</w:t>
+      </w:r>
+    </w:p>
+    <w:p>
+      <w:pPr>
+        <w:pStyle w:val="Normal"/>
+        <w:numPr>
+          <w:ilvl w:val="2"/>
+          <w:numId w:val="8"/>
+        </w:numPr>
+        <w:bidi w:val="0"/>
+        <w:jc w:val="left"/>
+        <w:rPr>
+          <w:b w:val="false"/>
+          <w:b w:val="false"/>
+          <w:bCs w:val="false"/>
+          <w:i/>
+          <w:i/>
+          <w:iCs/>
+          <w:sz w:val="24"/>
+          <w:szCs w:val="24"/>
+        </w:rPr>
+      </w:pPr>
+      <w:r>
+        <w:rPr>
+          <w:b w:val="false"/>
+          <w:bCs w:val="false"/>
+          <w:i/>
+          <w:iCs/>
+          <w:sz w:val="24"/>
+          <w:szCs w:val="24"/>
+        </w:rPr>
+        <w:t>path(‘&lt;app_path&gt;/’, include(‘&lt;app_name&gt;.urls’))</w:t>
+      </w:r>
+    </w:p>
+    <w:p>
+      <w:pPr>
+        <w:pStyle w:val="Normal"/>
+        <w:numPr>
+          <w:ilvl w:val="0"/>
+          <w:numId w:val="8"/>
+        </w:numPr>
+        <w:bidi w:val="0"/>
+        <w:jc w:val="left"/>
+        <w:rPr>
+          <w:b/>
+          <w:b/>
+          <w:bCs/>
+          <w:i w:val="false"/>
+          <w:i w:val="false"/>
+          <w:iCs w:val="false"/>
+          <w:sz w:val="24"/>
+          <w:szCs w:val="24"/>
+        </w:rPr>
+      </w:pPr>
+      <w:r>
+        <w:rPr>
+          <w:b/>
+          <w:bCs/>
+          <w:i w:val="false"/>
+          <w:iCs w:val="false"/>
+          <w:sz w:val="24"/>
+          <w:szCs w:val="24"/>
+        </w:rPr>
+        <w:t>Open the settings.py file in main project</w:t>
+      </w:r>
+    </w:p>
+    <w:p>
+      <w:pPr>
+        <w:pStyle w:val="Normal"/>
+        <w:numPr>
+          <w:ilvl w:val="1"/>
+          <w:numId w:val="8"/>
+        </w:numPr>
+        <w:bidi w:val="0"/>
+        <w:jc w:val="left"/>
+        <w:rPr>
+          <w:b w:val="false"/>
+          <w:b w:val="false"/>
+          <w:bCs w:val="false"/>
+          <w:i w:val="false"/>
+          <w:i w:val="false"/>
+          <w:iCs w:val="false"/>
+          <w:sz w:val="24"/>
+          <w:szCs w:val="24"/>
+        </w:rPr>
+      </w:pPr>
+      <w:r>
+        <w:rPr>
+          <w:b w:val="false"/>
+          <w:bCs w:val="false"/>
+          <w:i w:val="false"/>
+          <w:iCs w:val="false"/>
+          <w:sz w:val="24"/>
+          <w:szCs w:val="24"/>
+        </w:rPr>
+        <w:t>in the INSTALLED_APPS list, add the Config class from the apps.py file in the newly created apps directory.</w:t>
+      </w:r>
+    </w:p>
+    <w:p>
+      <w:pPr>
+        <w:pStyle w:val="Normal"/>
+        <w:numPr>
+          <w:ilvl w:val="2"/>
+          <w:numId w:val="8"/>
+        </w:numPr>
+        <w:bidi w:val="0"/>
+        <w:jc w:val="left"/>
+        <w:rPr>
+          <w:b w:val="false"/>
+          <w:b w:val="false"/>
+          <w:bCs w:val="false"/>
+          <w:i/>
+          <w:i/>
+          <w:iCs/>
+          <w:sz w:val="24"/>
+          <w:szCs w:val="24"/>
+        </w:rPr>
+      </w:pPr>
+      <w:r>
+        <w:rPr>
+          <w:b w:val="false"/>
+          <w:bCs w:val="false"/>
+          <w:i/>
+          <w:iCs/>
+          <w:sz w:val="24"/>
+          <w:szCs w:val="24"/>
+        </w:rPr>
+        <w:t>INSTALLED_APPS = [ ‘&lt;app_name&gt;.apps.&lt;app_name&gt;Config’ ]</w:t>
+      </w:r>
+    </w:p>
+    <w:p>
+      <w:pPr>
+        <w:pStyle w:val="Normal"/>
+        <w:numPr>
+          <w:ilvl w:val="0"/>
+          <w:numId w:val="8"/>
+        </w:numPr>
+        <w:bidi w:val="0"/>
+        <w:jc w:val="left"/>
+        <w:rPr>
+          <w:b/>
+          <w:b/>
+          <w:bCs/>
+          <w:i w:val="false"/>
+          <w:i w:val="false"/>
+          <w:iCs w:val="false"/>
+          <w:sz w:val="24"/>
+          <w:szCs w:val="24"/>
+        </w:rPr>
+      </w:pPr>
+      <w:r>
+        <w:rPr>
+          <w:b/>
+          <w:bCs/>
+          <w:i w:val="false"/>
+          <w:iCs w:val="false"/>
+          <w:sz w:val="24"/>
+          <w:szCs w:val="24"/>
+        </w:rPr>
+        <w:t>Create the html files for each of the newly added urls/views</w:t>
+      </w:r>
+    </w:p>
+    <w:p>
+      <w:pPr>
+        <w:pStyle w:val="Normal"/>
+        <w:bidi w:val="0"/>
+        <w:jc w:val="left"/>
+        <w:rPr>
+          <w:b/>
+          <w:b/>
+          <w:bCs/>
+          <w:i w:val="false"/>
+          <w:i w:val="false"/>
+          <w:iCs w:val="false"/>
+          <w:sz w:val="24"/>
+          <w:szCs w:val="24"/>
+        </w:rPr>
+      </w:pPr>
+      <w:r>
+        <w:rPr>
+          <w:b/>
+          <w:bCs/>
+          <w:i w:val="false"/>
+          <w:iCs w:val="false"/>
           <w:sz w:val="24"/>
           <w:szCs w:val="24"/>
         </w:rPr>
@@ -6335,6 +7070,125 @@
     </w:lvl>
   </w:abstractNum>
   <w:abstractNum w:abstractNumId="8">
+    <w:lvl w:ilvl="0">
+      <w:start w:val="1"/>
+      <w:numFmt w:val="decimal"/>
+      <w:lvlText w:val="%1."/>
+      <w:lvlJc w:val="left"/>
+      <w:pPr>
+        <w:tabs>
+          <w:tab w:val="num" w:pos="720"/>
+        </w:tabs>
+        <w:ind w:left="720" w:hanging="360"/>
+      </w:pPr>
+      <w:rPr/>
+    </w:lvl>
+    <w:lvl w:ilvl="1">
+      <w:start w:val="1"/>
+      <w:numFmt w:val="decimal"/>
+      <w:lvlText w:val="%2."/>
+      <w:lvlJc w:val="left"/>
+      <w:pPr>
+        <w:tabs>
+          <w:tab w:val="num" w:pos="1080"/>
+        </w:tabs>
+        <w:ind w:left="1080" w:hanging="360"/>
+      </w:pPr>
+      <w:rPr/>
+    </w:lvl>
+    <w:lvl w:ilvl="2">
+      <w:start w:val="1"/>
+      <w:numFmt w:val="decimal"/>
+      <w:lvlText w:val="%3."/>
+      <w:lvlJc w:val="left"/>
+      <w:pPr>
+        <w:tabs>
+          <w:tab w:val="num" w:pos="1440"/>
+        </w:tabs>
+        <w:ind w:left="1440" w:hanging="360"/>
+      </w:pPr>
+      <w:rPr/>
+    </w:lvl>
+    <w:lvl w:ilvl="3">
+      <w:start w:val="1"/>
+      <w:numFmt w:val="decimal"/>
+      <w:lvlText w:val="%4."/>
+      <w:lvlJc w:val="left"/>
+      <w:pPr>
+        <w:tabs>
+          <w:tab w:val="num" w:pos="1800"/>
+        </w:tabs>
+        <w:ind w:left="1800" w:hanging="360"/>
+      </w:pPr>
+      <w:rPr/>
+    </w:lvl>
+    <w:lvl w:ilvl="4">
+      <w:start w:val="1"/>
+      <w:numFmt w:val="decimal"/>
+      <w:lvlText w:val="%5."/>
+      <w:lvlJc w:val="left"/>
+      <w:pPr>
+        <w:tabs>
+          <w:tab w:val="num" w:pos="2160"/>
+        </w:tabs>
+        <w:ind w:left="2160" w:hanging="360"/>
+      </w:pPr>
+      <w:rPr/>
+    </w:lvl>
+    <w:lvl w:ilvl="5">
+      <w:start w:val="1"/>
+      <w:numFmt w:val="decimal"/>
+      <w:lvlText w:val="%6."/>
+      <w:lvlJc w:val="left"/>
+      <w:pPr>
+        <w:tabs>
+          <w:tab w:val="num" w:pos="2520"/>
+        </w:tabs>
+        <w:ind w:left="2520" w:hanging="360"/>
+      </w:pPr>
+      <w:rPr/>
+    </w:lvl>
+    <w:lvl w:ilvl="6">
+      <w:start w:val="1"/>
+      <w:numFmt w:val="decimal"/>
+      <w:lvlText w:val="%7."/>
+      <w:lvlJc w:val="left"/>
+      <w:pPr>
+        <w:tabs>
+          <w:tab w:val="num" w:pos="2880"/>
+        </w:tabs>
+        <w:ind w:left="2880" w:hanging="360"/>
+      </w:pPr>
+      <w:rPr/>
+    </w:lvl>
+    <w:lvl w:ilvl="7">
+      <w:start w:val="1"/>
+      <w:numFmt w:val="decimal"/>
+      <w:lvlText w:val="%8."/>
+      <w:lvlJc w:val="left"/>
+      <w:pPr>
+        <w:tabs>
+          <w:tab w:val="num" w:pos="3240"/>
+        </w:tabs>
+        <w:ind w:left="3240" w:hanging="360"/>
+      </w:pPr>
+      <w:rPr/>
+    </w:lvl>
+    <w:lvl w:ilvl="8">
+      <w:start w:val="1"/>
+      <w:numFmt w:val="decimal"/>
+      <w:lvlText w:val="%9."/>
+      <w:lvlJc w:val="left"/>
+      <w:pPr>
+        <w:tabs>
+          <w:tab w:val="num" w:pos="3600"/>
+        </w:tabs>
+        <w:ind w:left="3600" w:hanging="360"/>
+      </w:pPr>
+      <w:rPr/>
+    </w:lvl>
+  </w:abstractNum>
+  <w:abstractNum w:abstractNumId="9">
     <w:lvl w:ilvl="0">
       <w:start w:val="1"/>
       <w:numFmt w:val="none"/>
@@ -6476,6 +7330,9 @@
   </w:num>
   <w:num w:numId="8">
     <w:abstractNumId w:val="8"/>
+  </w:num>
+  <w:num w:numId="9">
+    <w:abstractNumId w:val="9"/>
   </w:num>
 </w:numbering>
 </file>

</xml_diff>

<commit_message>
Start of section 7
</commit_message>
<xml_diff>
--- a/notes/django_notes.docx
+++ b/notes/django_notes.docx
@@ -7775,7 +7775,7 @@
         <w:pStyle w:val="Normal"/>
         <w:numPr>
           <w:ilvl w:val="0"/>
-          <w:numId w:val="21"/>
+          <w:numId w:val="22"/>
         </w:numPr>
         <w:bidi w:val="0"/>
         <w:jc w:val="left"/>
@@ -8190,7 +8190,7 @@
         <w:pStyle w:val="Normal"/>
         <w:numPr>
           <w:ilvl w:val="0"/>
-          <w:numId w:val="15"/>
+          <w:numId w:val="14"/>
         </w:numPr>
         <w:bidi w:val="0"/>
         <w:jc w:val="left"/>
@@ -8265,26 +8265,420 @@
         <w:pStyle w:val="Normal"/>
         <w:numPr>
           <w:ilvl w:val="0"/>
-          <w:numId w:val="16"/>
-        </w:numPr>
-        <w:bidi w:val="0"/>
-        <w:jc w:val="left"/>
-        <w:rPr>
-          <w:b w:val="false"/>
-          <w:b w:val="false"/>
-          <w:bCs w:val="false"/>
-          <w:sz w:val="24"/>
-          <w:szCs w:val="24"/>
-        </w:rPr>
-      </w:pPr>
-      <w:r>
-        <w:rPr>
-          <w:b w:val="false"/>
-          <w:bCs w:val="false"/>
+          <w:numId w:val="15"/>
+        </w:numPr>
+        <w:bidi w:val="0"/>
+        <w:jc w:val="left"/>
+        <w:rPr>
+          <w:b/>
+          <w:b/>
+          <w:bCs/>
+        </w:rPr>
+      </w:pPr>
+      <w:r>
+        <w:rPr>
+          <w:b/>
+          <w:bCs/>
           <w:sz w:val="24"/>
           <w:szCs w:val="24"/>
         </w:rPr>
         <w:t>open the models.py file for the app we are creating a model for</w:t>
+      </w:r>
+    </w:p>
+    <w:p>
+      <w:pPr>
+        <w:pStyle w:val="Normal"/>
+        <w:numPr>
+          <w:ilvl w:val="0"/>
+          <w:numId w:val="15"/>
+        </w:numPr>
+        <w:bidi w:val="0"/>
+        <w:jc w:val="left"/>
+        <w:rPr>
+          <w:b/>
+          <w:b/>
+          <w:bCs/>
+        </w:rPr>
+      </w:pPr>
+      <w:r>
+        <w:rPr>
+          <w:b/>
+          <w:bCs/>
+          <w:sz w:val="24"/>
+          <w:szCs w:val="24"/>
+        </w:rPr>
+        <w:t>create a new class with the singular version of the name of the app. For this example we are creating a model for listings on a real estate website.</w:t>
+      </w:r>
+    </w:p>
+    <w:p>
+      <w:pPr>
+        <w:pStyle w:val="Normal"/>
+        <w:numPr>
+          <w:ilvl w:val="1"/>
+          <w:numId w:val="15"/>
+        </w:numPr>
+        <w:bidi w:val="0"/>
+        <w:jc w:val="left"/>
+        <w:rPr>
+          <w:b w:val="false"/>
+          <w:b w:val="false"/>
+          <w:bCs w:val="false"/>
+          <w:sz w:val="24"/>
+          <w:szCs w:val="24"/>
+        </w:rPr>
+      </w:pPr>
+      <w:r>
+        <w:rPr>
+          <w:b w:val="false"/>
+          <w:bCs w:val="false"/>
+          <w:sz w:val="24"/>
+          <w:szCs w:val="24"/>
+        </w:rPr>
+        <w:t>class Listing(models.Model):</w:t>
+      </w:r>
+    </w:p>
+    <w:p>
+      <w:pPr>
+        <w:pStyle w:val="Normal"/>
+        <w:numPr>
+          <w:ilvl w:val="0"/>
+          <w:numId w:val="15"/>
+        </w:numPr>
+        <w:bidi w:val="0"/>
+        <w:jc w:val="left"/>
+        <w:rPr>
+          <w:b/>
+          <w:b/>
+          <w:bCs/>
+        </w:rPr>
+      </w:pPr>
+      <w:r>
+        <w:rPr>
+          <w:b/>
+          <w:bCs/>
+          <w:sz w:val="24"/>
+          <w:szCs w:val="24"/>
+        </w:rPr>
+        <w:t>Inside this class we will add all of the properties or fields for this table (model)</w:t>
+      </w:r>
+    </w:p>
+    <w:p>
+      <w:pPr>
+        <w:pStyle w:val="Normal"/>
+        <w:numPr>
+          <w:ilvl w:val="0"/>
+          <w:numId w:val="15"/>
+        </w:numPr>
+        <w:bidi w:val="0"/>
+        <w:jc w:val="left"/>
+        <w:rPr>
+          <w:b/>
+          <w:b/>
+          <w:bCs/>
+        </w:rPr>
+      </w:pPr>
+      <w:r>
+        <w:rPr>
+          <w:b/>
+          <w:bCs/>
+          <w:sz w:val="24"/>
+          <w:szCs w:val="24"/>
+        </w:rPr>
+        <w:t>Once the models are setup with their respective properties/fields we need to migrate the changes into the database itself.</w:t>
+      </w:r>
+    </w:p>
+    <w:p>
+      <w:pPr>
+        <w:pStyle w:val="Normal"/>
+        <w:numPr>
+          <w:ilvl w:val="1"/>
+          <w:numId w:val="15"/>
+        </w:numPr>
+        <w:bidi w:val="0"/>
+        <w:jc w:val="left"/>
+        <w:rPr>
+          <w:b w:val="false"/>
+          <w:b w:val="false"/>
+          <w:bCs w:val="false"/>
+          <w:sz w:val="24"/>
+          <w:szCs w:val="24"/>
+        </w:rPr>
+      </w:pPr>
+      <w:r>
+        <w:rPr>
+          <w:b w:val="false"/>
+          <w:bCs w:val="false"/>
+          <w:sz w:val="24"/>
+          <w:szCs w:val="24"/>
+        </w:rPr>
+        <w:t>python manage.py makemigrations</w:t>
+      </w:r>
+    </w:p>
+    <w:p>
+      <w:pPr>
+        <w:pStyle w:val="Normal"/>
+        <w:numPr>
+          <w:ilvl w:val="1"/>
+          <w:numId w:val="15"/>
+        </w:numPr>
+        <w:bidi w:val="0"/>
+        <w:jc w:val="left"/>
+        <w:rPr>
+          <w:b w:val="false"/>
+          <w:b w:val="false"/>
+          <w:bCs w:val="false"/>
+          <w:sz w:val="24"/>
+          <w:szCs w:val="24"/>
+        </w:rPr>
+      </w:pPr>
+      <w:r>
+        <w:rPr>
+          <w:b w:val="false"/>
+          <w:bCs w:val="false"/>
+          <w:sz w:val="24"/>
+          <w:szCs w:val="24"/>
+        </w:rPr>
+        <w:t>the makemigrations command creates a file for each model and places them into the migrations folder under the specific app. That file will then be used to migrate changes into the database.</w:t>
+      </w:r>
+    </w:p>
+    <w:p>
+      <w:pPr>
+        <w:pStyle w:val="Normal"/>
+        <w:numPr>
+          <w:ilvl w:val="1"/>
+          <w:numId w:val="15"/>
+        </w:numPr>
+        <w:bidi w:val="0"/>
+        <w:jc w:val="left"/>
+        <w:rPr>
+          <w:b w:val="false"/>
+          <w:b w:val="false"/>
+          <w:bCs w:val="false"/>
+          <w:sz w:val="24"/>
+          <w:szCs w:val="24"/>
+        </w:rPr>
+      </w:pPr>
+      <w:r>
+        <w:rPr>
+          <w:b/>
+          <w:bCs/>
+          <w:sz w:val="24"/>
+          <w:szCs w:val="24"/>
+        </w:rPr>
+        <w:t>NOTE</w:t>
+      </w:r>
+      <w:r>
+        <w:rPr>
+          <w:b w:val="false"/>
+          <w:bCs w:val="false"/>
+          <w:sz w:val="24"/>
+          <w:szCs w:val="24"/>
+        </w:rPr>
+        <w:t>: if image fields were used in the model/s there may be a need to install a python package named pillow to handle the images.</w:t>
+      </w:r>
+    </w:p>
+    <w:p>
+      <w:pPr>
+        <w:pStyle w:val="Normal"/>
+        <w:numPr>
+          <w:ilvl w:val="0"/>
+          <w:numId w:val="15"/>
+        </w:numPr>
+        <w:bidi w:val="0"/>
+        <w:jc w:val="left"/>
+        <w:rPr>
+          <w:b/>
+          <w:b/>
+          <w:bCs/>
+        </w:rPr>
+      </w:pPr>
+      <w:r>
+        <w:rPr>
+          <w:b/>
+          <w:bCs/>
+          <w:sz w:val="24"/>
+          <w:szCs w:val="24"/>
+        </w:rPr>
+        <w:t>If we want to create migration files for a single app we need to omit that argument into the makemigrations commands</w:t>
+      </w:r>
+    </w:p>
+    <w:p>
+      <w:pPr>
+        <w:pStyle w:val="Normal"/>
+        <w:numPr>
+          <w:ilvl w:val="1"/>
+          <w:numId w:val="15"/>
+        </w:numPr>
+        <w:bidi w:val="0"/>
+        <w:jc w:val="left"/>
+        <w:rPr>
+          <w:b w:val="false"/>
+          <w:b w:val="false"/>
+          <w:bCs w:val="false"/>
+          <w:sz w:val="24"/>
+          <w:szCs w:val="24"/>
+        </w:rPr>
+      </w:pPr>
+      <w:r>
+        <w:rPr>
+          <w:b w:val="false"/>
+          <w:bCs w:val="false"/>
+          <w:sz w:val="24"/>
+          <w:szCs w:val="24"/>
+        </w:rPr>
+        <w:t>python manage.py makemigrations &lt;name_of_app_to_migrate&gt;</w:t>
+      </w:r>
+    </w:p>
+    <w:p>
+      <w:pPr>
+        <w:pStyle w:val="Normal"/>
+        <w:numPr>
+          <w:ilvl w:val="0"/>
+          <w:numId w:val="15"/>
+        </w:numPr>
+        <w:bidi w:val="0"/>
+        <w:jc w:val="left"/>
+        <w:rPr>
+          <w:b/>
+          <w:b/>
+          <w:bCs/>
+        </w:rPr>
+      </w:pPr>
+      <w:r>
+        <w:rPr>
+          <w:b/>
+          <w:bCs/>
+          <w:sz w:val="24"/>
+          <w:szCs w:val="24"/>
+        </w:rPr>
+        <w:t>After the migration files have been created we have the option to view the SQL query that will take place (if we want to).</w:t>
+      </w:r>
+    </w:p>
+    <w:p>
+      <w:pPr>
+        <w:pStyle w:val="Normal"/>
+        <w:numPr>
+          <w:ilvl w:val="1"/>
+          <w:numId w:val="15"/>
+        </w:numPr>
+        <w:bidi w:val="0"/>
+        <w:jc w:val="left"/>
+        <w:rPr>
+          <w:b w:val="false"/>
+          <w:b w:val="false"/>
+          <w:bCs w:val="false"/>
+          <w:sz w:val="24"/>
+          <w:szCs w:val="24"/>
+        </w:rPr>
+      </w:pPr>
+      <w:r>
+        <w:rPr>
+          <w:b w:val="false"/>
+          <w:bCs w:val="false"/>
+          <w:sz w:val="24"/>
+          <w:szCs w:val="24"/>
+        </w:rPr>
+        <w:t>python manage.py sqlmigrate &lt;name_of_app&gt; &lt;migration_file_version&gt;</w:t>
+      </w:r>
+    </w:p>
+    <w:p>
+      <w:pPr>
+        <w:pStyle w:val="Normal"/>
+        <w:numPr>
+          <w:ilvl w:val="0"/>
+          <w:numId w:val="15"/>
+        </w:numPr>
+        <w:bidi w:val="0"/>
+        <w:jc w:val="left"/>
+        <w:rPr>
+          <w:b/>
+          <w:b/>
+          <w:bCs/>
+        </w:rPr>
+      </w:pPr>
+      <w:r>
+        <w:rPr>
+          <w:b/>
+          <w:bCs/>
+          <w:sz w:val="24"/>
+          <w:szCs w:val="24"/>
+        </w:rPr>
+        <w:t>make the migrations</w:t>
+      </w:r>
+    </w:p>
+    <w:p>
+      <w:pPr>
+        <w:pStyle w:val="Normal"/>
+        <w:numPr>
+          <w:ilvl w:val="1"/>
+          <w:numId w:val="15"/>
+        </w:numPr>
+        <w:bidi w:val="0"/>
+        <w:jc w:val="left"/>
+        <w:rPr>
+          <w:b w:val="false"/>
+          <w:b w:val="false"/>
+          <w:bCs w:val="false"/>
+          <w:sz w:val="24"/>
+          <w:szCs w:val="24"/>
+        </w:rPr>
+      </w:pPr>
+      <w:r>
+        <w:rPr>
+          <w:b w:val="false"/>
+          <w:bCs w:val="false"/>
+          <w:sz w:val="24"/>
+          <w:szCs w:val="24"/>
+        </w:rPr>
+        <w:t>python manage.py migrate</w:t>
+      </w:r>
+    </w:p>
+    <w:p>
+      <w:pPr>
+        <w:pStyle w:val="Normal"/>
+        <w:bidi w:val="0"/>
+        <w:jc w:val="left"/>
+        <w:rPr>
+          <w:b w:val="false"/>
+          <w:b w:val="false"/>
+          <w:bCs w:val="false"/>
+          <w:sz w:val="24"/>
+          <w:szCs w:val="24"/>
+        </w:rPr>
+      </w:pPr>
+      <w:r>
+        <w:rPr>
+          <w:b w:val="false"/>
+          <w:bCs w:val="false"/>
+          <w:sz w:val="24"/>
+          <w:szCs w:val="24"/>
+        </w:rPr>
+      </w:r>
+      <w:r>
+        <w:br w:type="page"/>
+      </w:r>
+    </w:p>
+    <w:p>
+      <w:pPr>
+        <w:pStyle w:val="Normal"/>
+        <w:bidi w:val="0"/>
+        <w:jc w:val="left"/>
+        <w:rPr>
+          <w:b/>
+          <w:b/>
+          <w:bCs/>
+          <w:sz w:val="28"/>
+          <w:szCs w:val="28"/>
+        </w:rPr>
+      </w:pPr>
+      <w:r>
+        <w:rPr>
+          <w:b/>
+          <w:bCs/>
+          <w:sz w:val="28"/>
+          <w:szCs w:val="28"/>
+        </w:rPr>
+        <w:t>Django admin area</w:t>
       </w:r>
     </w:p>
     <w:p>
@@ -8297,48 +8691,19 @@
         <w:bidi w:val="0"/>
         <w:jc w:val="left"/>
         <w:rPr>
-          <w:b w:val="false"/>
-          <w:b w:val="false"/>
-          <w:bCs w:val="false"/>
-          <w:sz w:val="24"/>
-          <w:szCs w:val="24"/>
-        </w:rPr>
-      </w:pPr>
-      <w:r>
-        <w:rPr>
-          <w:b w:val="false"/>
-          <w:bCs w:val="false"/>
-          <w:sz w:val="24"/>
-          <w:szCs w:val="24"/>
-        </w:rPr>
-        <w:t>create a new class with the singular version of the name of the app. For this example we are creating a model for listings on a real estate website.</w:t>
-      </w:r>
-    </w:p>
-    <w:p>
-      <w:pPr>
-        <w:pStyle w:val="Normal"/>
-        <w:numPr>
-          <w:ilvl w:val="1"/>
-          <w:numId w:val="16"/>
-        </w:numPr>
-        <w:bidi w:val="0"/>
-        <w:jc w:val="left"/>
-        <w:rPr>
-          <w:b w:val="false"/>
-          <w:b w:val="false"/>
-          <w:bCs w:val="false"/>
-          <w:sz w:val="24"/>
-          <w:szCs w:val="24"/>
-        </w:rPr>
-      </w:pPr>
-      <w:r>
-        <w:rPr>
-          <w:b w:val="false"/>
-          <w:bCs w:val="false"/>
-          <w:sz w:val="24"/>
-          <w:szCs w:val="24"/>
-        </w:rPr>
-        <w:t>class Listing(models.Model):</w:t>
+          <w:b/>
+          <w:b/>
+          <w:bCs/>
+        </w:rPr>
+      </w:pPr>
+      <w:r>
+        <w:rPr>
+          <w:b/>
+          <w:bCs/>
+          <w:sz w:val="24"/>
+          <w:szCs w:val="24"/>
+        </w:rPr>
+        <w:t>Now that we have a database created and registered, and we have models created and migrated into the database, we need to setup the django admin area so we can perform CRUD operations (CREATE, READ, UPDATE, DELETE)</w:t>
       </w:r>
     </w:p>
     <w:p>
@@ -8351,21 +8716,46 @@
         <w:bidi w:val="0"/>
         <w:jc w:val="left"/>
         <w:rPr>
-          <w:b w:val="false"/>
-          <w:b w:val="false"/>
-          <w:bCs w:val="false"/>
-          <w:sz w:val="24"/>
-          <w:szCs w:val="24"/>
-        </w:rPr>
-      </w:pPr>
-      <w:r>
-        <w:rPr>
-          <w:b w:val="false"/>
-          <w:bCs w:val="false"/>
-          <w:sz w:val="24"/>
-          <w:szCs w:val="24"/>
-        </w:rPr>
-        <w:t>Inside this class we will add all of the properties or fields for this table (model)</w:t>
+          <w:b/>
+          <w:b/>
+          <w:bCs/>
+        </w:rPr>
+      </w:pPr>
+      <w:r>
+        <w:rPr>
+          <w:b/>
+          <w:bCs/>
+          <w:sz w:val="24"/>
+          <w:szCs w:val="24"/>
+        </w:rPr>
+        <w:t>to get to the admin area, with the server running, open the url below.</w:t>
+      </w:r>
+    </w:p>
+    <w:p>
+      <w:pPr>
+        <w:pStyle w:val="Normal"/>
+        <w:numPr>
+          <w:ilvl w:val="1"/>
+          <w:numId w:val="16"/>
+        </w:numPr>
+        <w:bidi w:val="0"/>
+        <w:jc w:val="left"/>
+        <w:rPr>
+          <w:b w:val="false"/>
+          <w:b w:val="false"/>
+          <w:bCs w:val="false"/>
+          <w:sz w:val="24"/>
+          <w:szCs w:val="24"/>
+        </w:rPr>
+      </w:pPr>
+      <w:r>
+        <w:rPr>
+          <w:b w:val="false"/>
+          <w:bCs w:val="false"/>
+          <w:sz w:val="24"/>
+          <w:szCs w:val="24"/>
+        </w:rPr>
+        <w:t>Localhost:8000/admin</w:t>
       </w:r>
     </w:p>
     <w:p>
@@ -8378,21 +8768,19 @@
         <w:bidi w:val="0"/>
         <w:jc w:val="left"/>
         <w:rPr>
-          <w:b w:val="false"/>
-          <w:b w:val="false"/>
-          <w:bCs w:val="false"/>
-          <w:sz w:val="24"/>
-          <w:szCs w:val="24"/>
-        </w:rPr>
-      </w:pPr>
-      <w:r>
-        <w:rPr>
-          <w:b w:val="false"/>
-          <w:bCs w:val="false"/>
-          <w:sz w:val="24"/>
-          <w:szCs w:val="24"/>
-        </w:rPr>
-        <w:t>Once the models are setup with their respective properties/fields we need to migrate the changes into the database itself.</w:t>
+          <w:b/>
+          <w:b/>
+          <w:bCs/>
+        </w:rPr>
+      </w:pPr>
+      <w:r>
+        <w:rPr>
+          <w:b/>
+          <w:bCs/>
+          <w:sz w:val="24"/>
+          <w:szCs w:val="24"/>
+        </w:rPr>
+        <w:t>Now we need to create a superuser for the admin area</w:t>
       </w:r>
     </w:p>
     <w:p>
@@ -8419,16 +8807,7 @@
           <w:sz w:val="24"/>
           <w:szCs w:val="24"/>
         </w:rPr>
-        <w:t>p</w:t>
-      </w:r>
-      <w:r>
-        <w:rPr>
-          <w:b w:val="false"/>
-          <w:bCs w:val="false"/>
-          <w:sz w:val="24"/>
-          <w:szCs w:val="24"/>
-        </w:rPr>
-        <w:t>ython manage.py makemigrations</w:t>
+        <w:t>python manage.py createsuperuser</w:t>
       </w:r>
     </w:p>
     <w:p>
@@ -8455,7 +8834,7 @@
           <w:sz w:val="24"/>
           <w:szCs w:val="24"/>
         </w:rPr>
-        <w:t>the makemigrations command creates a file for each model and places them into the migrations folder under the specific app. That file will then be used to migrate changes into the database.</w:t>
+        <w:t>Create a username for the superuser, this example we are going to use ‘admin’</w:t>
       </w:r>
     </w:p>
     <w:p>
@@ -8467,31 +8846,53 @@
         </w:numPr>
         <w:bidi w:val="0"/>
         <w:jc w:val="left"/>
-        <w:rPr>
-          <w:b w:val="false"/>
-          <w:b w:val="false"/>
-          <w:bCs w:val="false"/>
-          <w:sz w:val="24"/>
-          <w:szCs w:val="24"/>
-        </w:rPr>
-      </w:pPr>
-      <w:r>
-        <w:rPr>
-          <w:b/>
-          <w:bCs/>
-          <w:sz w:val="24"/>
-          <w:szCs w:val="24"/>
-        </w:rPr>
-        <w:t>NOTE</w:t>
-      </w:r>
-      <w:r>
-        <w:rPr>
-          <w:b w:val="false"/>
-          <w:bCs w:val="false"/>
-          <w:sz w:val="24"/>
-          <w:szCs w:val="24"/>
-        </w:rPr>
-        <w:t>: if image fields were used in the model/s there may be a need to install a python package named pillow to handle the images.</w:t>
+        <w:rPr/>
+      </w:pPr>
+      <w:r>
+        <w:rPr>
+          <w:b w:val="false"/>
+          <w:bCs w:val="false"/>
+          <w:sz w:val="24"/>
+          <w:szCs w:val="24"/>
+        </w:rPr>
+        <w:t xml:space="preserve">Add an email address for the superuser, this example we will use a fake email </w:t>
+      </w:r>
+      <w:r>
+        <w:rPr>
+          <w:rStyle w:val="InternetLink"/>
+          <w:b w:val="false"/>
+          <w:bCs w:val="false"/>
+          <w:sz w:val="24"/>
+          <w:szCs w:val="24"/>
+        </w:rPr>
+        <w:t>admin@btre.com</w:t>
+      </w:r>
+    </w:p>
+    <w:p>
+      <w:pPr>
+        <w:pStyle w:val="Normal"/>
+        <w:numPr>
+          <w:ilvl w:val="1"/>
+          <w:numId w:val="16"/>
+        </w:numPr>
+        <w:bidi w:val="0"/>
+        <w:jc w:val="left"/>
+        <w:rPr>
+          <w:b w:val="false"/>
+          <w:b w:val="false"/>
+          <w:bCs w:val="false"/>
+          <w:sz w:val="24"/>
+          <w:szCs w:val="24"/>
+        </w:rPr>
+      </w:pPr>
+      <w:r>
+        <w:rPr>
+          <w:b w:val="false"/>
+          <w:bCs w:val="false"/>
+          <w:sz w:val="24"/>
+          <w:szCs w:val="24"/>
+        </w:rPr>
+        <w:t>Create a password for the superuser, for this example we will use ‘#Mustangs33’</w:t>
       </w:r>
     </w:p>
     <w:p>
@@ -8504,21 +8905,19 @@
         <w:bidi w:val="0"/>
         <w:jc w:val="left"/>
         <w:rPr>
-          <w:b w:val="false"/>
-          <w:b w:val="false"/>
-          <w:bCs w:val="false"/>
-          <w:sz w:val="24"/>
-          <w:szCs w:val="24"/>
-        </w:rPr>
-      </w:pPr>
-      <w:r>
-        <w:rPr>
-          <w:b w:val="false"/>
-          <w:bCs w:val="false"/>
-          <w:sz w:val="24"/>
-          <w:szCs w:val="24"/>
-        </w:rPr>
-        <w:t>If we want to create migration files for a single app we need to omit that argument into the makemigrations commands</w:t>
+          <w:b/>
+          <w:b/>
+          <w:bCs/>
+        </w:rPr>
+      </w:pPr>
+      <w:r>
+        <w:rPr>
+          <w:b/>
+          <w:bCs/>
+          <w:sz w:val="24"/>
+          <w:szCs w:val="24"/>
+        </w:rPr>
+        <w:t>Next we need to register our models from our apps with the admin area, this way we can modify the models/tables from the admin area.</w:t>
       </w:r>
     </w:p>
     <w:p>
@@ -8545,14 +8944,14 @@
           <w:sz w:val="24"/>
           <w:szCs w:val="24"/>
         </w:rPr>
-        <w:t>python manage.py makemigrations &lt;name_of_app_to_migrate&gt;</w:t>
-      </w:r>
-    </w:p>
-    <w:p>
-      <w:pPr>
-        <w:pStyle w:val="Normal"/>
-        <w:numPr>
-          <w:ilvl w:val="0"/>
+        <w:t>Open the admin.py file under the specific app</w:t>
+      </w:r>
+    </w:p>
+    <w:p>
+      <w:pPr>
+        <w:pStyle w:val="Normal"/>
+        <w:numPr>
+          <w:ilvl w:val="1"/>
           <w:numId w:val="16"/>
         </w:numPr>
         <w:bidi w:val="0"/>
@@ -8572,14 +8971,14 @@
           <w:sz w:val="24"/>
           <w:szCs w:val="24"/>
         </w:rPr>
-        <w:t>After the migration files have been created we have the option to view the SQL query that will take place (if we want to).</w:t>
-      </w:r>
-    </w:p>
-    <w:p>
-      <w:pPr>
-        <w:pStyle w:val="Normal"/>
-        <w:numPr>
-          <w:ilvl w:val="1"/>
+        <w:t>add import of model</w:t>
+      </w:r>
+    </w:p>
+    <w:p>
+      <w:pPr>
+        <w:pStyle w:val="Normal"/>
+        <w:numPr>
+          <w:ilvl w:val="2"/>
           <w:numId w:val="16"/>
         </w:numPr>
         <w:bidi w:val="0"/>
@@ -8599,14 +8998,14 @@
           <w:sz w:val="24"/>
           <w:szCs w:val="24"/>
         </w:rPr>
-        <w:t>python manage.py sqlmigrate &lt;name_of_app&gt; &lt;migration_file_version&gt;</w:t>
-      </w:r>
-    </w:p>
-    <w:p>
-      <w:pPr>
-        <w:pStyle w:val="Normal"/>
-        <w:numPr>
-          <w:ilvl w:val="0"/>
+        <w:t>from .models import &lt;model_name&gt;</w:t>
+      </w:r>
+    </w:p>
+    <w:p>
+      <w:pPr>
+        <w:pStyle w:val="Normal"/>
+        <w:numPr>
+          <w:ilvl w:val="1"/>
           <w:numId w:val="16"/>
         </w:numPr>
         <w:bidi w:val="0"/>
@@ -8626,14 +9025,14 @@
           <w:sz w:val="24"/>
           <w:szCs w:val="24"/>
         </w:rPr>
-        <w:t>make the migrations</w:t>
-      </w:r>
-    </w:p>
-    <w:p>
-      <w:pPr>
-        <w:pStyle w:val="Normal"/>
-        <w:numPr>
-          <w:ilvl w:val="1"/>
+        <w:t>Add the following line to the admin.py file</w:t>
+      </w:r>
+    </w:p>
+    <w:p>
+      <w:pPr>
+        <w:pStyle w:val="Normal"/>
+        <w:numPr>
+          <w:ilvl w:val="2"/>
           <w:numId w:val="16"/>
         </w:numPr>
         <w:bidi w:val="0"/>
@@ -8653,7 +9052,7 @@
           <w:sz w:val="24"/>
           <w:szCs w:val="24"/>
         </w:rPr>
-        <w:t>python manage.py migrate</w:t>
+        <w:t>admin.site.register(&lt;model_name_we_imported&gt;)</w:t>
       </w:r>
     </w:p>
     <w:p>
@@ -8701,7 +9100,7 @@
           <w:sz w:val="28"/>
           <w:szCs w:val="28"/>
         </w:rPr>
-        <w:t>Django admin area</w:t>
+        <w:t>Adding a media folder</w:t>
       </w:r>
     </w:p>
     <w:p>
@@ -8714,21 +9113,19 @@
         <w:bidi w:val="0"/>
         <w:jc w:val="left"/>
         <w:rPr>
-          <w:b w:val="false"/>
-          <w:b w:val="false"/>
-          <w:bCs w:val="false"/>
-          <w:sz w:val="24"/>
-          <w:szCs w:val="24"/>
-        </w:rPr>
-      </w:pPr>
-      <w:r>
-        <w:rPr>
-          <w:b w:val="false"/>
-          <w:bCs w:val="false"/>
-          <w:sz w:val="24"/>
-          <w:szCs w:val="24"/>
-        </w:rPr>
-        <w:t>Now that we have a database created and registered, and we have models created and migrated into the database, we need to setup the django admin area so we can perform CRUD operations (CREATE, READ, UPDATE, DELETE)</w:t>
+          <w:b/>
+          <w:b/>
+          <w:bCs/>
+        </w:rPr>
+      </w:pPr>
+      <w:r>
+        <w:rPr>
+          <w:b/>
+          <w:bCs/>
+          <w:sz w:val="24"/>
+          <w:szCs w:val="24"/>
+        </w:rPr>
+        <w:t>open settings.py under the main project directory</w:t>
       </w:r>
     </w:p>
     <w:p>
@@ -8741,48 +9138,19 @@
         <w:bidi w:val="0"/>
         <w:jc w:val="left"/>
         <w:rPr>
-          <w:b w:val="false"/>
-          <w:b w:val="false"/>
-          <w:bCs w:val="false"/>
-          <w:sz w:val="24"/>
-          <w:szCs w:val="24"/>
-        </w:rPr>
-      </w:pPr>
-      <w:r>
-        <w:rPr>
-          <w:b w:val="false"/>
-          <w:bCs w:val="false"/>
-          <w:sz w:val="24"/>
-          <w:szCs w:val="24"/>
-        </w:rPr>
-        <w:t>to get to the admin area, with the server running, open the url below.</w:t>
-      </w:r>
-    </w:p>
-    <w:p>
-      <w:pPr>
-        <w:pStyle w:val="Normal"/>
-        <w:numPr>
-          <w:ilvl w:val="1"/>
-          <w:numId w:val="17"/>
-        </w:numPr>
-        <w:bidi w:val="0"/>
-        <w:jc w:val="left"/>
-        <w:rPr>
-          <w:b w:val="false"/>
-          <w:b w:val="false"/>
-          <w:bCs w:val="false"/>
-          <w:sz w:val="24"/>
-          <w:szCs w:val="24"/>
-        </w:rPr>
-      </w:pPr>
-      <w:r>
-        <w:rPr>
-          <w:b w:val="false"/>
-          <w:bCs w:val="false"/>
-          <w:sz w:val="24"/>
-          <w:szCs w:val="24"/>
-        </w:rPr>
-        <w:t>Localhost:8000/admin</w:t>
+          <w:b/>
+          <w:b/>
+          <w:bCs/>
+        </w:rPr>
+      </w:pPr>
+      <w:r>
+        <w:rPr>
+          <w:b/>
+          <w:bCs/>
+          <w:sz w:val="24"/>
+          <w:szCs w:val="24"/>
+        </w:rPr>
+        <w:t>under the static folder settings we need to add some lines of code to define the media folder</w:t>
       </w:r>
     </w:p>
     <w:p>
@@ -8795,135 +9163,19 @@
         <w:bidi w:val="0"/>
         <w:jc w:val="left"/>
         <w:rPr>
-          <w:b w:val="false"/>
-          <w:b w:val="false"/>
-          <w:bCs w:val="false"/>
-          <w:sz w:val="24"/>
-          <w:szCs w:val="24"/>
-        </w:rPr>
-      </w:pPr>
-      <w:r>
-        <w:rPr>
-          <w:b w:val="false"/>
-          <w:bCs w:val="false"/>
-          <w:sz w:val="24"/>
-          <w:szCs w:val="24"/>
-        </w:rPr>
-        <w:t>Now we need to create a superuser for the admin area</w:t>
-      </w:r>
-    </w:p>
-    <w:p>
-      <w:pPr>
-        <w:pStyle w:val="Normal"/>
-        <w:numPr>
-          <w:ilvl w:val="1"/>
-          <w:numId w:val="17"/>
-        </w:numPr>
-        <w:bidi w:val="0"/>
-        <w:jc w:val="left"/>
-        <w:rPr>
-          <w:b w:val="false"/>
-          <w:b w:val="false"/>
-          <w:bCs w:val="false"/>
-          <w:sz w:val="24"/>
-          <w:szCs w:val="24"/>
-        </w:rPr>
-      </w:pPr>
-      <w:r>
-        <w:rPr>
-          <w:b w:val="false"/>
-          <w:bCs w:val="false"/>
-          <w:sz w:val="24"/>
-          <w:szCs w:val="24"/>
-        </w:rPr>
-        <w:t>python manage.py createsuperuser</w:t>
-      </w:r>
-    </w:p>
-    <w:p>
-      <w:pPr>
-        <w:pStyle w:val="Normal"/>
-        <w:numPr>
-          <w:ilvl w:val="1"/>
-          <w:numId w:val="17"/>
-        </w:numPr>
-        <w:bidi w:val="0"/>
-        <w:jc w:val="left"/>
-        <w:rPr>
-          <w:b w:val="false"/>
-          <w:b w:val="false"/>
-          <w:bCs w:val="false"/>
-          <w:sz w:val="24"/>
-          <w:szCs w:val="24"/>
-        </w:rPr>
-      </w:pPr>
-      <w:r>
-        <w:rPr>
-          <w:b w:val="false"/>
-          <w:bCs w:val="false"/>
-          <w:sz w:val="24"/>
-          <w:szCs w:val="24"/>
-        </w:rPr>
-        <w:t>Create a username for the superuser, this example we are going to use ‘admin’</w:t>
-      </w:r>
-    </w:p>
-    <w:p>
-      <w:pPr>
-        <w:pStyle w:val="Normal"/>
-        <w:numPr>
-          <w:ilvl w:val="1"/>
-          <w:numId w:val="17"/>
-        </w:numPr>
-        <w:bidi w:val="0"/>
-        <w:jc w:val="left"/>
-        <w:rPr/>
-      </w:pPr>
-      <w:r>
-        <w:rPr>
-          <w:b w:val="false"/>
-          <w:bCs w:val="false"/>
-          <w:sz w:val="24"/>
-          <w:szCs w:val="24"/>
-        </w:rPr>
-        <w:t xml:space="preserve">Add an email address for the superuser, this example we will use a fake email </w:t>
-      </w:r>
-      <w:hyperlink r:id="rId5">
-        <w:r>
-          <w:rPr>
-            <w:rStyle w:val="InternetLink"/>
-            <w:b w:val="false"/>
-            <w:bCs w:val="false"/>
-            <w:sz w:val="24"/>
-            <w:szCs w:val="24"/>
-          </w:rPr>
-          <w:t>admin@btre.com</w:t>
-        </w:r>
-      </w:hyperlink>
-    </w:p>
-    <w:p>
-      <w:pPr>
-        <w:pStyle w:val="Normal"/>
-        <w:numPr>
-          <w:ilvl w:val="1"/>
-          <w:numId w:val="17"/>
-        </w:numPr>
-        <w:bidi w:val="0"/>
-        <w:jc w:val="left"/>
-        <w:rPr>
-          <w:b w:val="false"/>
-          <w:b w:val="false"/>
-          <w:bCs w:val="false"/>
-          <w:sz w:val="24"/>
-          <w:szCs w:val="24"/>
-        </w:rPr>
-      </w:pPr>
-      <w:r>
-        <w:rPr>
-          <w:b w:val="false"/>
-          <w:bCs w:val="false"/>
-          <w:sz w:val="24"/>
-          <w:szCs w:val="24"/>
-        </w:rPr>
-        <w:t>Create a password for the superuser, for this example we will use ‘#Mustangs33’</w:t>
+          <w:b/>
+          <w:b/>
+          <w:bCs/>
+        </w:rPr>
+      </w:pPr>
+      <w:r>
+        <w:rPr>
+          <w:b/>
+          <w:bCs/>
+          <w:sz w:val="24"/>
+          <w:szCs w:val="24"/>
+        </w:rPr>
+        <w:t>add a comment # Media folder settings</w:t>
       </w:r>
     </w:p>
     <w:p>
@@ -8936,21 +9188,19 @@
         <w:bidi w:val="0"/>
         <w:jc w:val="left"/>
         <w:rPr>
-          <w:b w:val="false"/>
-          <w:b w:val="false"/>
-          <w:bCs w:val="false"/>
-          <w:sz w:val="24"/>
-          <w:szCs w:val="24"/>
-        </w:rPr>
-      </w:pPr>
-      <w:r>
-        <w:rPr>
-          <w:b w:val="false"/>
-          <w:bCs w:val="false"/>
-          <w:sz w:val="24"/>
-          <w:szCs w:val="24"/>
-        </w:rPr>
-        <w:t>Next we need to register our models from our apps with the admin area, this way we can modify the models/tables from the admin area.</w:t>
+          <w:b/>
+          <w:b/>
+          <w:bCs/>
+        </w:rPr>
+      </w:pPr>
+      <w:r>
+        <w:rPr>
+          <w:b/>
+          <w:bCs/>
+          <w:sz w:val="24"/>
+          <w:szCs w:val="24"/>
+        </w:rPr>
+        <w:t>Add media root path</w:t>
       </w:r>
     </w:p>
     <w:p>
@@ -8977,34 +9227,138 @@
           <w:sz w:val="24"/>
           <w:szCs w:val="24"/>
         </w:rPr>
-        <w:t>Open the admin.py file under the specific app</w:t>
-      </w:r>
-    </w:p>
-    <w:p>
-      <w:pPr>
-        <w:pStyle w:val="Normal"/>
-        <w:numPr>
-          <w:ilvl w:val="1"/>
+        <w:t>MEDIA_ROOT = os.path.join(BASE_DIR, ‘media’)</w:t>
+      </w:r>
+    </w:p>
+    <w:p>
+      <w:pPr>
+        <w:pStyle w:val="Normal"/>
+        <w:numPr>
+          <w:ilvl w:val="0"/>
           <w:numId w:val="17"/>
         </w:numPr>
         <w:bidi w:val="0"/>
         <w:jc w:val="left"/>
         <w:rPr>
-          <w:b w:val="false"/>
-          <w:b w:val="false"/>
-          <w:bCs w:val="false"/>
-          <w:sz w:val="24"/>
-          <w:szCs w:val="24"/>
-        </w:rPr>
-      </w:pPr>
-      <w:r>
-        <w:rPr>
-          <w:b w:val="false"/>
-          <w:bCs w:val="false"/>
-          <w:sz w:val="24"/>
-          <w:szCs w:val="24"/>
-        </w:rPr>
-        <w:t>add import of model</w:t>
+          <w:b/>
+          <w:b/>
+          <w:bCs/>
+        </w:rPr>
+      </w:pPr>
+      <w:r>
+        <w:rPr>
+          <w:b/>
+          <w:bCs/>
+          <w:sz w:val="24"/>
+          <w:szCs w:val="24"/>
+        </w:rPr>
+        <w:t>Add media URL</w:t>
+      </w:r>
+    </w:p>
+    <w:p>
+      <w:pPr>
+        <w:pStyle w:val="Normal"/>
+        <w:numPr>
+          <w:ilvl w:val="1"/>
+          <w:numId w:val="17"/>
+        </w:numPr>
+        <w:bidi w:val="0"/>
+        <w:jc w:val="left"/>
+        <w:rPr>
+          <w:b w:val="false"/>
+          <w:b w:val="false"/>
+          <w:bCs w:val="false"/>
+          <w:sz w:val="24"/>
+          <w:szCs w:val="24"/>
+        </w:rPr>
+      </w:pPr>
+      <w:r>
+        <w:rPr>
+          <w:b w:val="false"/>
+          <w:bCs w:val="false"/>
+          <w:sz w:val="24"/>
+          <w:szCs w:val="24"/>
+        </w:rPr>
+        <w:t>MEDIA_URL = ‘/media/’</w:t>
+      </w:r>
+    </w:p>
+    <w:p>
+      <w:pPr>
+        <w:pStyle w:val="Normal"/>
+        <w:numPr>
+          <w:ilvl w:val="0"/>
+          <w:numId w:val="17"/>
+        </w:numPr>
+        <w:bidi w:val="0"/>
+        <w:jc w:val="left"/>
+        <w:rPr>
+          <w:b/>
+          <w:b/>
+          <w:bCs/>
+        </w:rPr>
+      </w:pPr>
+      <w:r>
+        <w:rPr>
+          <w:b/>
+          <w:bCs/>
+          <w:sz w:val="24"/>
+          <w:szCs w:val="24"/>
+        </w:rPr>
+        <w:t>Add media URL to urls.py under main project directory</w:t>
+      </w:r>
+    </w:p>
+    <w:p>
+      <w:pPr>
+        <w:pStyle w:val="Normal"/>
+        <w:numPr>
+          <w:ilvl w:val="1"/>
+          <w:numId w:val="17"/>
+        </w:numPr>
+        <w:bidi w:val="0"/>
+        <w:jc w:val="left"/>
+        <w:rPr>
+          <w:b w:val="false"/>
+          <w:b w:val="false"/>
+          <w:bCs w:val="false"/>
+          <w:sz w:val="24"/>
+          <w:szCs w:val="24"/>
+        </w:rPr>
+      </w:pPr>
+      <w:r>
+        <w:rPr>
+          <w:b w:val="false"/>
+          <w:bCs w:val="false"/>
+          <w:sz w:val="24"/>
+          <w:szCs w:val="24"/>
+        </w:rPr>
+        <w:t>open urls.py</w:t>
+      </w:r>
+    </w:p>
+    <w:p>
+      <w:pPr>
+        <w:pStyle w:val="Normal"/>
+        <w:numPr>
+          <w:ilvl w:val="1"/>
+          <w:numId w:val="17"/>
+        </w:numPr>
+        <w:bidi w:val="0"/>
+        <w:jc w:val="left"/>
+        <w:rPr>
+          <w:b w:val="false"/>
+          <w:b w:val="false"/>
+          <w:bCs w:val="false"/>
+          <w:sz w:val="24"/>
+          <w:szCs w:val="24"/>
+        </w:rPr>
+      </w:pPr>
+      <w:r>
+        <w:rPr>
+          <w:b w:val="false"/>
+          <w:bCs w:val="false"/>
+          <w:sz w:val="24"/>
+          <w:szCs w:val="24"/>
+        </w:rPr>
+        <w:t>add imports</w:t>
       </w:r>
     </w:p>
     <w:p>
@@ -9031,34 +9385,7 @@
           <w:sz w:val="24"/>
           <w:szCs w:val="24"/>
         </w:rPr>
-        <w:t>from .models import &lt;model_name&gt;</w:t>
-      </w:r>
-    </w:p>
-    <w:p>
-      <w:pPr>
-        <w:pStyle w:val="Normal"/>
-        <w:numPr>
-          <w:ilvl w:val="1"/>
-          <w:numId w:val="17"/>
-        </w:numPr>
-        <w:bidi w:val="0"/>
-        <w:jc w:val="left"/>
-        <w:rPr>
-          <w:b w:val="false"/>
-          <w:b w:val="false"/>
-          <w:bCs w:val="false"/>
-          <w:sz w:val="24"/>
-          <w:szCs w:val="24"/>
-        </w:rPr>
-      </w:pPr>
-      <w:r>
-        <w:rPr>
-          <w:b w:val="false"/>
-          <w:bCs w:val="false"/>
-          <w:sz w:val="24"/>
-          <w:szCs w:val="24"/>
-        </w:rPr>
-        <w:t>Add the following line to the admin.py file</w:t>
+        <w:t>from django.conf import settings</w:t>
       </w:r>
     </w:p>
     <w:p>
@@ -9085,7 +9412,61 @@
           <w:sz w:val="24"/>
           <w:szCs w:val="24"/>
         </w:rPr>
-        <w:t>admin.site.register(&lt;model_name_we_imported&gt;)</w:t>
+        <w:t>from django.conf.urls.static import static</w:t>
+      </w:r>
+    </w:p>
+    <w:p>
+      <w:pPr>
+        <w:pStyle w:val="Normal"/>
+        <w:numPr>
+          <w:ilvl w:val="1"/>
+          <w:numId w:val="17"/>
+        </w:numPr>
+        <w:bidi w:val="0"/>
+        <w:jc w:val="left"/>
+        <w:rPr>
+          <w:b w:val="false"/>
+          <w:b w:val="false"/>
+          <w:bCs w:val="false"/>
+          <w:sz w:val="24"/>
+          <w:szCs w:val="24"/>
+        </w:rPr>
+      </w:pPr>
+      <w:r>
+        <w:rPr>
+          <w:b w:val="false"/>
+          <w:bCs w:val="false"/>
+          <w:sz w:val="24"/>
+          <w:szCs w:val="24"/>
+        </w:rPr>
+        <w:t>after urlpatterns list add the following</w:t>
+      </w:r>
+    </w:p>
+    <w:p>
+      <w:pPr>
+        <w:pStyle w:val="Normal"/>
+        <w:numPr>
+          <w:ilvl w:val="2"/>
+          <w:numId w:val="17"/>
+        </w:numPr>
+        <w:bidi w:val="0"/>
+        <w:jc w:val="left"/>
+        <w:rPr>
+          <w:b w:val="false"/>
+          <w:b w:val="false"/>
+          <w:bCs w:val="false"/>
+          <w:sz w:val="24"/>
+          <w:szCs w:val="24"/>
+        </w:rPr>
+      </w:pPr>
+      <w:r>
+        <w:rPr>
+          <w:b w:val="false"/>
+          <w:bCs w:val="false"/>
+          <w:sz w:val="24"/>
+          <w:szCs w:val="24"/>
+        </w:rPr>
+        <w:t>+ static(settings.MEDIA_URL, document_root=settings.MEDIA_ROOT)</w:t>
       </w:r>
     </w:p>
     <w:p>
@@ -9133,7 +9514,7 @@
           <w:sz w:val="28"/>
           <w:szCs w:val="28"/>
         </w:rPr>
-        <w:t>Adding a media folder</w:t>
+        <w:t>Customizing the admin area</w:t>
       </w:r>
     </w:p>
     <w:p>
@@ -9146,21 +9527,379 @@
         <w:bidi w:val="0"/>
         <w:jc w:val="left"/>
         <w:rPr>
-          <w:b w:val="false"/>
-          <w:b w:val="false"/>
-          <w:bCs w:val="false"/>
-          <w:sz w:val="24"/>
-          <w:szCs w:val="24"/>
-        </w:rPr>
-      </w:pPr>
-      <w:r>
-        <w:rPr>
-          <w:b w:val="false"/>
-          <w:bCs w:val="false"/>
-          <w:sz w:val="24"/>
-          <w:szCs w:val="24"/>
-        </w:rPr>
-        <w:t>open settings.py under the main project directory</w:t>
+          <w:b/>
+          <w:b/>
+          <w:bCs/>
+        </w:rPr>
+      </w:pPr>
+      <w:r>
+        <w:rPr>
+          <w:b/>
+          <w:bCs/>
+          <w:sz w:val="24"/>
+          <w:szCs w:val="24"/>
+        </w:rPr>
+        <w:t>To customize the template (HTML) for the admin area we need to add an admin template folder</w:t>
+      </w:r>
+    </w:p>
+    <w:p>
+      <w:pPr>
+        <w:pStyle w:val="Normal"/>
+        <w:numPr>
+          <w:ilvl w:val="1"/>
+          <w:numId w:val="18"/>
+        </w:numPr>
+        <w:bidi w:val="0"/>
+        <w:jc w:val="left"/>
+        <w:rPr>
+          <w:b w:val="false"/>
+          <w:b w:val="false"/>
+          <w:bCs w:val="false"/>
+          <w:sz w:val="24"/>
+          <w:szCs w:val="24"/>
+        </w:rPr>
+      </w:pPr>
+      <w:r>
+        <w:rPr>
+          <w:b w:val="false"/>
+          <w:bCs w:val="false"/>
+          <w:sz w:val="24"/>
+          <w:szCs w:val="24"/>
+        </w:rPr>
+        <w:t>under the templates folder create a directory named “admin”</w:t>
+      </w:r>
+    </w:p>
+    <w:p>
+      <w:pPr>
+        <w:pStyle w:val="Normal"/>
+        <w:numPr>
+          <w:ilvl w:val="1"/>
+          <w:numId w:val="18"/>
+        </w:numPr>
+        <w:bidi w:val="0"/>
+        <w:jc w:val="left"/>
+        <w:rPr>
+          <w:b w:val="false"/>
+          <w:b w:val="false"/>
+          <w:bCs w:val="false"/>
+          <w:sz w:val="24"/>
+          <w:szCs w:val="24"/>
+        </w:rPr>
+      </w:pPr>
+      <w:r>
+        <w:rPr>
+          <w:b w:val="false"/>
+          <w:bCs w:val="false"/>
+          <w:sz w:val="24"/>
+          <w:szCs w:val="24"/>
+        </w:rPr>
+        <w:t>inside the admin templates folder create an html file named “base_site.html”</w:t>
+      </w:r>
+    </w:p>
+    <w:p>
+      <w:pPr>
+        <w:pStyle w:val="Normal"/>
+        <w:numPr>
+          <w:ilvl w:val="1"/>
+          <w:numId w:val="18"/>
+        </w:numPr>
+        <w:bidi w:val="0"/>
+        <w:jc w:val="left"/>
+        <w:rPr>
+          <w:b w:val="false"/>
+          <w:b w:val="false"/>
+          <w:bCs w:val="false"/>
+          <w:sz w:val="24"/>
+          <w:szCs w:val="24"/>
+        </w:rPr>
+      </w:pPr>
+      <w:r>
+        <w:rPr>
+          <w:b w:val="false"/>
+          <w:bCs w:val="false"/>
+          <w:sz w:val="24"/>
+          <w:szCs w:val="24"/>
+        </w:rPr>
+        <w:t>Extend the admin template at the top of the newly created base_site.html file</w:t>
+      </w:r>
+    </w:p>
+    <w:p>
+      <w:pPr>
+        <w:pStyle w:val="Normal"/>
+        <w:numPr>
+          <w:ilvl w:val="2"/>
+          <w:numId w:val="18"/>
+        </w:numPr>
+        <w:bidi w:val="0"/>
+        <w:jc w:val="left"/>
+        <w:rPr>
+          <w:b w:val="false"/>
+          <w:b w:val="false"/>
+          <w:bCs w:val="false"/>
+          <w:sz w:val="24"/>
+          <w:szCs w:val="24"/>
+        </w:rPr>
+      </w:pPr>
+      <w:r>
+        <w:rPr>
+          <w:b w:val="false"/>
+          <w:bCs w:val="false"/>
+          <w:sz w:val="24"/>
+          <w:szCs w:val="24"/>
+        </w:rPr>
+        <w:t>{% extends ‘admin/base.html’ %}</w:t>
+      </w:r>
+    </w:p>
+    <w:p>
+      <w:pPr>
+        <w:pStyle w:val="Normal"/>
+        <w:numPr>
+          <w:ilvl w:val="1"/>
+          <w:numId w:val="18"/>
+        </w:numPr>
+        <w:bidi w:val="0"/>
+        <w:jc w:val="left"/>
+        <w:rPr>
+          <w:b w:val="false"/>
+          <w:b w:val="false"/>
+          <w:bCs w:val="false"/>
+          <w:sz w:val="24"/>
+          <w:szCs w:val="24"/>
+        </w:rPr>
+      </w:pPr>
+      <w:r>
+        <w:rPr>
+          <w:b w:val="false"/>
+          <w:bCs w:val="false"/>
+          <w:sz w:val="24"/>
+          <w:szCs w:val="24"/>
+        </w:rPr>
+        <w:t>To bring in a logo from the static files we need to load static as well</w:t>
+      </w:r>
+    </w:p>
+    <w:p>
+      <w:pPr>
+        <w:pStyle w:val="Normal"/>
+        <w:numPr>
+          <w:ilvl w:val="2"/>
+          <w:numId w:val="18"/>
+        </w:numPr>
+        <w:bidi w:val="0"/>
+        <w:jc w:val="left"/>
+        <w:rPr>
+          <w:b w:val="false"/>
+          <w:b w:val="false"/>
+          <w:bCs w:val="false"/>
+          <w:sz w:val="24"/>
+          <w:szCs w:val="24"/>
+        </w:rPr>
+      </w:pPr>
+      <w:r>
+        <w:rPr>
+          <w:b w:val="false"/>
+          <w:bCs w:val="false"/>
+          <w:sz w:val="24"/>
+          <w:szCs w:val="24"/>
+        </w:rPr>
+        <w:t>{% load static %}</w:t>
+      </w:r>
+    </w:p>
+    <w:p>
+      <w:pPr>
+        <w:pStyle w:val="Normal"/>
+        <w:numPr>
+          <w:ilvl w:val="1"/>
+          <w:numId w:val="18"/>
+        </w:numPr>
+        <w:bidi w:val="0"/>
+        <w:jc w:val="left"/>
+        <w:rPr>
+          <w:b w:val="false"/>
+          <w:b w:val="false"/>
+          <w:bCs w:val="false"/>
+          <w:sz w:val="24"/>
+          <w:szCs w:val="24"/>
+        </w:rPr>
+      </w:pPr>
+      <w:r>
+        <w:rPr>
+          <w:b w:val="false"/>
+          <w:bCs w:val="false"/>
+          <w:sz w:val="24"/>
+          <w:szCs w:val="24"/>
+        </w:rPr>
+        <w:t>To remove the default ‘Django Admin’ text from the top bar we need to utilize the branding block and place whatever we like in there.</w:t>
+      </w:r>
+    </w:p>
+    <w:p>
+      <w:pPr>
+        <w:pStyle w:val="Normal"/>
+        <w:numPr>
+          <w:ilvl w:val="2"/>
+          <w:numId w:val="18"/>
+        </w:numPr>
+        <w:bidi w:val="0"/>
+        <w:jc w:val="left"/>
+        <w:rPr>
+          <w:b w:val="false"/>
+          <w:b w:val="false"/>
+          <w:bCs w:val="false"/>
+          <w:sz w:val="24"/>
+          <w:szCs w:val="24"/>
+        </w:rPr>
+      </w:pPr>
+      <w:r>
+        <w:rPr>
+          <w:b w:val="false"/>
+          <w:bCs w:val="false"/>
+          <w:sz w:val="24"/>
+          <w:szCs w:val="24"/>
+        </w:rPr>
+        <w:t>{% block branding %}</w:t>
+      </w:r>
+    </w:p>
+    <w:p>
+      <w:pPr>
+        <w:pStyle w:val="Normal"/>
+        <w:numPr>
+          <w:ilvl w:val="1"/>
+          <w:numId w:val="18"/>
+        </w:numPr>
+        <w:bidi w:val="0"/>
+        <w:jc w:val="left"/>
+        <w:rPr>
+          <w:b w:val="false"/>
+          <w:b w:val="false"/>
+          <w:bCs w:val="false"/>
+          <w:sz w:val="24"/>
+          <w:szCs w:val="24"/>
+        </w:rPr>
+      </w:pPr>
+      <w:r>
+        <w:rPr>
+          <w:b w:val="false"/>
+          <w:bCs w:val="false"/>
+          <w:sz w:val="24"/>
+          <w:szCs w:val="24"/>
+        </w:rPr>
+        <w:t>To modify the css of the admin area we need to utilize the extrastyle block</w:t>
+      </w:r>
+    </w:p>
+    <w:p>
+      <w:pPr>
+        <w:pStyle w:val="Normal"/>
+        <w:numPr>
+          <w:ilvl w:val="2"/>
+          <w:numId w:val="18"/>
+        </w:numPr>
+        <w:bidi w:val="0"/>
+        <w:jc w:val="left"/>
+        <w:rPr>
+          <w:b w:val="false"/>
+          <w:b w:val="false"/>
+          <w:bCs w:val="false"/>
+          <w:sz w:val="24"/>
+          <w:szCs w:val="24"/>
+        </w:rPr>
+      </w:pPr>
+      <w:r>
+        <w:rPr>
+          <w:b w:val="false"/>
+          <w:bCs w:val="false"/>
+          <w:sz w:val="24"/>
+          <w:szCs w:val="24"/>
+        </w:rPr>
+        <w:t>{% block extrastyle %}</w:t>
+      </w:r>
+    </w:p>
+    <w:p>
+      <w:pPr>
+        <w:pStyle w:val="Normal"/>
+        <w:numPr>
+          <w:ilvl w:val="2"/>
+          <w:numId w:val="18"/>
+        </w:numPr>
+        <w:bidi w:val="0"/>
+        <w:jc w:val="left"/>
+        <w:rPr>
+          <w:b w:val="false"/>
+          <w:b w:val="false"/>
+          <w:bCs w:val="false"/>
+          <w:sz w:val="24"/>
+          <w:szCs w:val="24"/>
+        </w:rPr>
+      </w:pPr>
+      <w:r>
+        <w:rPr>
+          <w:b w:val="false"/>
+          <w:bCs w:val="false"/>
+          <w:sz w:val="24"/>
+          <w:szCs w:val="24"/>
+        </w:rPr>
+        <w:t>Inside the extrastyle block, add a link tag and change the href to {% static ‘css/admin.css’ %}</w:t>
+      </w:r>
+    </w:p>
+    <w:p>
+      <w:pPr>
+        <w:pStyle w:val="Normal"/>
+        <w:numPr>
+          <w:ilvl w:val="2"/>
+          <w:numId w:val="18"/>
+        </w:numPr>
+        <w:bidi w:val="0"/>
+        <w:jc w:val="left"/>
+        <w:rPr>
+          <w:b w:val="false"/>
+          <w:b w:val="false"/>
+          <w:bCs w:val="false"/>
+          <w:sz w:val="24"/>
+          <w:szCs w:val="24"/>
+        </w:rPr>
+      </w:pPr>
+      <w:r>
+        <w:rPr>
+          <w:b w:val="false"/>
+          <w:bCs w:val="false"/>
+          <w:sz w:val="24"/>
+          <w:szCs w:val="24"/>
+        </w:rPr>
+        <w:t xml:space="preserve">We will need to add/create the admin.css file. </w:t>
+      </w:r>
+    </w:p>
+    <w:p>
+      <w:pPr>
+        <w:pStyle w:val="Normal"/>
+        <w:numPr>
+          <w:ilvl w:val="3"/>
+          <w:numId w:val="18"/>
+        </w:numPr>
+        <w:bidi w:val="0"/>
+        <w:jc w:val="left"/>
+        <w:rPr>
+          <w:b w:val="false"/>
+          <w:b w:val="false"/>
+          <w:bCs w:val="false"/>
+          <w:sz w:val="24"/>
+          <w:szCs w:val="24"/>
+        </w:rPr>
+      </w:pPr>
+      <w:r>
+        <w:rPr>
+          <w:b/>
+          <w:bCs/>
+          <w:sz w:val="24"/>
+          <w:szCs w:val="24"/>
+        </w:rPr>
+        <w:t>NOTE</w:t>
+      </w:r>
+      <w:r>
+        <w:rPr>
+          <w:b w:val="false"/>
+          <w:bCs w:val="false"/>
+          <w:sz w:val="24"/>
+          <w:szCs w:val="24"/>
+        </w:rPr>
+        <w:t>: Using the google chrome inspector tool is a great way to pick through the html and find the correct selectors for the css styles</w:t>
       </w:r>
     </w:p>
     <w:p>
@@ -9173,28 +9912,26 @@
         <w:bidi w:val="0"/>
         <w:jc w:val="left"/>
         <w:rPr>
-          <w:b w:val="false"/>
-          <w:b w:val="false"/>
-          <w:bCs w:val="false"/>
-          <w:sz w:val="24"/>
-          <w:szCs w:val="24"/>
-        </w:rPr>
-      </w:pPr>
-      <w:r>
-        <w:rPr>
-          <w:b w:val="false"/>
-          <w:bCs w:val="false"/>
-          <w:sz w:val="24"/>
-          <w:szCs w:val="24"/>
-        </w:rPr>
-        <w:t>under the static folder settings we need to add some lines of code to define the media folder</w:t>
-      </w:r>
-    </w:p>
-    <w:p>
-      <w:pPr>
-        <w:pStyle w:val="Normal"/>
-        <w:numPr>
-          <w:ilvl w:val="0"/>
+          <w:b/>
+          <w:b/>
+          <w:bCs/>
+        </w:rPr>
+      </w:pPr>
+      <w:r>
+        <w:rPr>
+          <w:b/>
+          <w:bCs/>
+          <w:sz w:val="24"/>
+          <w:szCs w:val="24"/>
+        </w:rPr>
+        <w:t>Customize the data displayed in the admin area</w:t>
+      </w:r>
+    </w:p>
+    <w:p>
+      <w:pPr>
+        <w:pStyle w:val="Normal"/>
+        <w:numPr>
+          <w:ilvl w:val="1"/>
           <w:numId w:val="18"/>
         </w:numPr>
         <w:bidi w:val="0"/>
@@ -9203,25 +9940,23 @@
           <w:b w:val="false"/>
           <w:b w:val="false"/>
           <w:bCs w:val="false"/>
-          <w:sz w:val="24"/>
-          <w:szCs w:val="24"/>
-        </w:rPr>
-      </w:pPr>
-      <w:r>
-        <w:rPr>
-          <w:b w:val="false"/>
-          <w:bCs w:val="false"/>
-          <w:sz w:val="24"/>
-          <w:szCs w:val="24"/>
-        </w:rPr>
-        <w:t>add a comment # Media folder settings</w:t>
-      </w:r>
-    </w:p>
-    <w:p>
-      <w:pPr>
-        <w:pStyle w:val="Normal"/>
-        <w:numPr>
-          <w:ilvl w:val="0"/>
+        </w:rPr>
+      </w:pPr>
+      <w:r>
+        <w:rPr>
+          <w:b w:val="false"/>
+          <w:bCs w:val="false"/>
+          <w:sz w:val="24"/>
+          <w:szCs w:val="24"/>
+        </w:rPr>
+        <w:t xml:space="preserve">to customize how the models/data is displayed in the admin area we need to edit some python code. </w:t>
+      </w:r>
+    </w:p>
+    <w:p>
+      <w:pPr>
+        <w:pStyle w:val="Normal"/>
+        <w:numPr>
+          <w:ilvl w:val="1"/>
           <w:numId w:val="18"/>
         </w:numPr>
         <w:bidi w:val="0"/>
@@ -9230,18 +9965,16 @@
           <w:b w:val="false"/>
           <w:b w:val="false"/>
           <w:bCs w:val="false"/>
-          <w:sz w:val="24"/>
-          <w:szCs w:val="24"/>
-        </w:rPr>
-      </w:pPr>
-      <w:r>
-        <w:rPr>
-          <w:b w:val="false"/>
-          <w:bCs w:val="false"/>
-          <w:sz w:val="24"/>
-          <w:szCs w:val="24"/>
-        </w:rPr>
-        <w:t>Add media root path</w:t>
+        </w:rPr>
+      </w:pPr>
+      <w:r>
+        <w:rPr>
+          <w:b w:val="false"/>
+          <w:bCs w:val="false"/>
+          <w:sz w:val="24"/>
+          <w:szCs w:val="24"/>
+        </w:rPr>
+        <w:t>Open the admin.py file under the specific app.</w:t>
       </w:r>
     </w:p>
     <w:p>
@@ -9257,25 +9990,23 @@
           <w:b w:val="false"/>
           <w:b w:val="false"/>
           <w:bCs w:val="false"/>
-          <w:sz w:val="24"/>
-          <w:szCs w:val="24"/>
-        </w:rPr>
-      </w:pPr>
-      <w:r>
-        <w:rPr>
-          <w:b w:val="false"/>
-          <w:bCs w:val="false"/>
-          <w:sz w:val="24"/>
-          <w:szCs w:val="24"/>
-        </w:rPr>
-        <w:t>MEDIA_ROOT = os.path.join(BASE_DIR, ‘media’)</w:t>
-      </w:r>
-    </w:p>
-    <w:p>
-      <w:pPr>
-        <w:pStyle w:val="Normal"/>
-        <w:numPr>
-          <w:ilvl w:val="0"/>
+        </w:rPr>
+      </w:pPr>
+      <w:r>
+        <w:rPr>
+          <w:b w:val="false"/>
+          <w:bCs w:val="false"/>
+          <w:sz w:val="24"/>
+          <w:szCs w:val="24"/>
+        </w:rPr>
+        <w:t>Add a class that is named the same as the app and followed by admin (class &lt;AppNameAdmin&gt;)</w:t>
+      </w:r>
+    </w:p>
+    <w:p>
+      <w:pPr>
+        <w:pStyle w:val="Normal"/>
+        <w:numPr>
+          <w:ilvl w:val="1"/>
           <w:numId w:val="18"/>
         </w:numPr>
         <w:bidi w:val="0"/>
@@ -9284,126 +10015,16 @@
           <w:b w:val="false"/>
           <w:b w:val="false"/>
           <w:bCs w:val="false"/>
-          <w:sz w:val="24"/>
-          <w:szCs w:val="24"/>
-        </w:rPr>
-      </w:pPr>
-      <w:r>
-        <w:rPr>
-          <w:b w:val="false"/>
-          <w:bCs w:val="false"/>
-          <w:sz w:val="24"/>
-          <w:szCs w:val="24"/>
-        </w:rPr>
-        <w:t>Add media URL</w:t>
-      </w:r>
-    </w:p>
-    <w:p>
-      <w:pPr>
-        <w:pStyle w:val="Normal"/>
-        <w:numPr>
-          <w:ilvl w:val="1"/>
-          <w:numId w:val="18"/>
-        </w:numPr>
-        <w:bidi w:val="0"/>
-        <w:jc w:val="left"/>
-        <w:rPr>
-          <w:b w:val="false"/>
-          <w:b w:val="false"/>
-          <w:bCs w:val="false"/>
-          <w:sz w:val="24"/>
-          <w:szCs w:val="24"/>
-        </w:rPr>
-      </w:pPr>
-      <w:r>
-        <w:rPr>
-          <w:b w:val="false"/>
-          <w:bCs w:val="false"/>
-          <w:sz w:val="24"/>
-          <w:szCs w:val="24"/>
-        </w:rPr>
-        <w:t>MEDIA_URL = ‘/media/’</w:t>
-      </w:r>
-    </w:p>
-    <w:p>
-      <w:pPr>
-        <w:pStyle w:val="Normal"/>
-        <w:numPr>
-          <w:ilvl w:val="0"/>
-          <w:numId w:val="18"/>
-        </w:numPr>
-        <w:bidi w:val="0"/>
-        <w:jc w:val="left"/>
-        <w:rPr>
-          <w:b w:val="false"/>
-          <w:b w:val="false"/>
-          <w:bCs w:val="false"/>
-          <w:sz w:val="24"/>
-          <w:szCs w:val="24"/>
-        </w:rPr>
-      </w:pPr>
-      <w:r>
-        <w:rPr>
-          <w:b w:val="false"/>
-          <w:bCs w:val="false"/>
-          <w:sz w:val="24"/>
-          <w:szCs w:val="24"/>
-        </w:rPr>
-        <w:t>Add media URL to urls.py under main project directory</w:t>
-      </w:r>
-    </w:p>
-    <w:p>
-      <w:pPr>
-        <w:pStyle w:val="Normal"/>
-        <w:numPr>
-          <w:ilvl w:val="1"/>
-          <w:numId w:val="18"/>
-        </w:numPr>
-        <w:bidi w:val="0"/>
-        <w:jc w:val="left"/>
-        <w:rPr>
-          <w:b w:val="false"/>
-          <w:b w:val="false"/>
-          <w:bCs w:val="false"/>
-          <w:sz w:val="24"/>
-          <w:szCs w:val="24"/>
-        </w:rPr>
-      </w:pPr>
-      <w:r>
-        <w:rPr>
-          <w:b w:val="false"/>
-          <w:bCs w:val="false"/>
-          <w:sz w:val="24"/>
-          <w:szCs w:val="24"/>
-        </w:rPr>
-        <w:t>open urls.py</w:t>
-      </w:r>
-    </w:p>
-    <w:p>
-      <w:pPr>
-        <w:pStyle w:val="Normal"/>
-        <w:numPr>
-          <w:ilvl w:val="1"/>
-          <w:numId w:val="18"/>
-        </w:numPr>
-        <w:bidi w:val="0"/>
-        <w:jc w:val="left"/>
-        <w:rPr>
-          <w:b w:val="false"/>
-          <w:b w:val="false"/>
-          <w:bCs w:val="false"/>
-          <w:sz w:val="24"/>
-          <w:szCs w:val="24"/>
-        </w:rPr>
-      </w:pPr>
-      <w:r>
-        <w:rPr>
-          <w:b w:val="false"/>
-          <w:bCs w:val="false"/>
-          <w:sz w:val="24"/>
-          <w:szCs w:val="24"/>
-        </w:rPr>
-        <w:t>add imports</w:t>
+        </w:rPr>
+      </w:pPr>
+      <w:r>
+        <w:rPr>
+          <w:b w:val="false"/>
+          <w:bCs w:val="false"/>
+          <w:sz w:val="24"/>
+          <w:szCs w:val="24"/>
+        </w:rPr>
+        <w:t>This class inherits from admin.ModelAdmin. The below example uses the listings app.</w:t>
       </w:r>
     </w:p>
     <w:p>
@@ -9419,18 +10040,225 @@
           <w:b w:val="false"/>
           <w:b w:val="false"/>
           <w:bCs w:val="false"/>
-          <w:sz w:val="24"/>
-          <w:szCs w:val="24"/>
-        </w:rPr>
-      </w:pPr>
-      <w:r>
-        <w:rPr>
-          <w:b w:val="false"/>
-          <w:bCs w:val="false"/>
-          <w:sz w:val="24"/>
-          <w:szCs w:val="24"/>
-        </w:rPr>
-        <w:t>from django.conf import settings</w:t>
+        </w:rPr>
+      </w:pPr>
+      <w:r>
+        <w:rPr>
+          <w:b w:val="false"/>
+          <w:bCs w:val="false"/>
+          <w:sz w:val="24"/>
+          <w:szCs w:val="24"/>
+        </w:rPr>
+        <w:t>class ListingAdmin(admin.ModelAdmin):</w:t>
+      </w:r>
+    </w:p>
+    <w:p>
+      <w:pPr>
+        <w:pStyle w:val="Normal"/>
+        <w:numPr>
+          <w:ilvl w:val="1"/>
+          <w:numId w:val="18"/>
+        </w:numPr>
+        <w:bidi w:val="0"/>
+        <w:jc w:val="left"/>
+        <w:rPr>
+          <w:b w:val="false"/>
+          <w:b w:val="false"/>
+          <w:bCs w:val="false"/>
+        </w:rPr>
+      </w:pPr>
+      <w:r>
+        <w:rPr>
+          <w:b w:val="false"/>
+          <w:bCs w:val="false"/>
+          <w:sz w:val="24"/>
+          <w:szCs w:val="24"/>
+        </w:rPr>
+        <w:t>Now from within the newly created class we can add some properties to display certain pieces of data, filter data, etc.</w:t>
+      </w:r>
+    </w:p>
+    <w:p>
+      <w:pPr>
+        <w:pStyle w:val="Normal"/>
+        <w:numPr>
+          <w:ilvl w:val="1"/>
+          <w:numId w:val="18"/>
+        </w:numPr>
+        <w:bidi w:val="0"/>
+        <w:jc w:val="left"/>
+        <w:rPr>
+          <w:b w:val="false"/>
+          <w:b w:val="false"/>
+          <w:bCs w:val="false"/>
+        </w:rPr>
+      </w:pPr>
+      <w:r>
+        <w:rPr>
+          <w:b w:val="false"/>
+          <w:bCs w:val="false"/>
+          <w:sz w:val="24"/>
+          <w:szCs w:val="24"/>
+        </w:rPr>
+        <w:t>Using the list_display property we can list out everything we want displayed.</w:t>
+      </w:r>
+    </w:p>
+    <w:p>
+      <w:pPr>
+        <w:pStyle w:val="Normal"/>
+        <w:numPr>
+          <w:ilvl w:val="1"/>
+          <w:numId w:val="18"/>
+        </w:numPr>
+        <w:bidi w:val="0"/>
+        <w:jc w:val="left"/>
+        <w:rPr>
+          <w:b w:val="false"/>
+          <w:b w:val="false"/>
+          <w:bCs w:val="false"/>
+        </w:rPr>
+      </w:pPr>
+      <w:r>
+        <w:rPr>
+          <w:b w:val="false"/>
+          <w:bCs w:val="false"/>
+          <w:sz w:val="24"/>
+          <w:szCs w:val="24"/>
+        </w:rPr>
+        <w:t>Using list_display_links we can edit which fields are clickable links to edit that row.</w:t>
+      </w:r>
+    </w:p>
+    <w:p>
+      <w:pPr>
+        <w:pStyle w:val="Normal"/>
+        <w:numPr>
+          <w:ilvl w:val="1"/>
+          <w:numId w:val="18"/>
+        </w:numPr>
+        <w:bidi w:val="0"/>
+        <w:jc w:val="left"/>
+        <w:rPr>
+          <w:b w:val="false"/>
+          <w:b w:val="false"/>
+          <w:bCs w:val="false"/>
+        </w:rPr>
+      </w:pPr>
+      <w:r>
+        <w:rPr>
+          <w:b w:val="false"/>
+          <w:bCs w:val="false"/>
+          <w:sz w:val="24"/>
+          <w:szCs w:val="24"/>
+        </w:rPr>
+        <w:t>Using list_filter we can add a filter object to sort data</w:t>
+      </w:r>
+    </w:p>
+    <w:p>
+      <w:pPr>
+        <w:pStyle w:val="Normal"/>
+        <w:numPr>
+          <w:ilvl w:val="1"/>
+          <w:numId w:val="18"/>
+        </w:numPr>
+        <w:bidi w:val="0"/>
+        <w:jc w:val="left"/>
+        <w:rPr>
+          <w:b w:val="false"/>
+          <w:b w:val="false"/>
+          <w:bCs w:val="false"/>
+        </w:rPr>
+      </w:pPr>
+      <w:r>
+        <w:rPr>
+          <w:b w:val="false"/>
+          <w:bCs w:val="false"/>
+          <w:sz w:val="24"/>
+          <w:szCs w:val="24"/>
+        </w:rPr>
+        <w:t>Using list_editable we can make certain list items editable from the main page rather than needing to enter each individual item to edit.</w:t>
+      </w:r>
+    </w:p>
+    <w:p>
+      <w:pPr>
+        <w:pStyle w:val="Normal"/>
+        <w:numPr>
+          <w:ilvl w:val="1"/>
+          <w:numId w:val="18"/>
+        </w:numPr>
+        <w:bidi w:val="0"/>
+        <w:jc w:val="left"/>
+        <w:rPr>
+          <w:b w:val="false"/>
+          <w:b w:val="false"/>
+          <w:bCs w:val="false"/>
+        </w:rPr>
+      </w:pPr>
+      <w:r>
+        <w:rPr>
+          <w:b w:val="false"/>
+          <w:bCs w:val="false"/>
+          <w:sz w:val="24"/>
+          <w:szCs w:val="24"/>
+        </w:rPr>
+        <w:t>We can add the search_fields property to list any fields we would like to be searchable.</w:t>
+      </w:r>
+    </w:p>
+    <w:p>
+      <w:pPr>
+        <w:pStyle w:val="Normal"/>
+        <w:numPr>
+          <w:ilvl w:val="1"/>
+          <w:numId w:val="18"/>
+        </w:numPr>
+        <w:bidi w:val="0"/>
+        <w:jc w:val="left"/>
+        <w:rPr>
+          <w:b w:val="false"/>
+          <w:b w:val="false"/>
+          <w:bCs w:val="false"/>
+        </w:rPr>
+      </w:pPr>
+      <w:r>
+        <w:rPr>
+          <w:b w:val="false"/>
+          <w:bCs w:val="false"/>
+          <w:sz w:val="24"/>
+          <w:szCs w:val="24"/>
+        </w:rPr>
+        <w:t>Using list_per_page we can manage how many rows are displayed at once.</w:t>
+      </w:r>
+    </w:p>
+    <w:p>
+      <w:pPr>
+        <w:pStyle w:val="Normal"/>
+        <w:numPr>
+          <w:ilvl w:val="1"/>
+          <w:numId w:val="18"/>
+        </w:numPr>
+        <w:bidi w:val="0"/>
+        <w:jc w:val="left"/>
+        <w:rPr>
+          <w:b w:val="false"/>
+          <w:b w:val="false"/>
+          <w:bCs w:val="false"/>
+        </w:rPr>
+      </w:pPr>
+      <w:r>
+        <w:rPr>
+          <w:b/>
+          <w:bCs/>
+          <w:sz w:val="24"/>
+          <w:szCs w:val="24"/>
+        </w:rPr>
+        <w:t>NOTE</w:t>
+      </w:r>
+      <w:r>
+        <w:rPr>
+          <w:b w:val="false"/>
+          <w:bCs w:val="false"/>
+          <w:sz w:val="24"/>
+          <w:szCs w:val="24"/>
+        </w:rPr>
+        <w:t>: Do not forget to pass in the class we created to the line that registers our model with the admin area.</w:t>
       </w:r>
     </w:p>
     <w:p>
@@ -9446,91 +10274,30 @@
           <w:b w:val="false"/>
           <w:b w:val="false"/>
           <w:bCs w:val="false"/>
-          <w:sz w:val="24"/>
-          <w:szCs w:val="24"/>
-        </w:rPr>
-      </w:pPr>
-      <w:r>
-        <w:rPr>
-          <w:b w:val="false"/>
-          <w:bCs w:val="false"/>
-          <w:sz w:val="24"/>
-          <w:szCs w:val="24"/>
-        </w:rPr>
-        <w:t>from django.conf.urls.static import static</w:t>
-      </w:r>
-    </w:p>
-    <w:p>
-      <w:pPr>
-        <w:pStyle w:val="Normal"/>
-        <w:numPr>
-          <w:ilvl w:val="1"/>
-          <w:numId w:val="18"/>
-        </w:numPr>
-        <w:bidi w:val="0"/>
-        <w:jc w:val="left"/>
-        <w:rPr>
-          <w:b w:val="false"/>
-          <w:b w:val="false"/>
-          <w:bCs w:val="false"/>
-          <w:sz w:val="24"/>
-          <w:szCs w:val="24"/>
-        </w:rPr>
-      </w:pPr>
-      <w:r>
-        <w:rPr>
-          <w:b w:val="false"/>
-          <w:bCs w:val="false"/>
-          <w:sz w:val="24"/>
-          <w:szCs w:val="24"/>
-        </w:rPr>
-        <w:t>after urlpatterns list add the following</w:t>
-      </w:r>
-    </w:p>
-    <w:p>
-      <w:pPr>
-        <w:pStyle w:val="Normal"/>
-        <w:numPr>
-          <w:ilvl w:val="2"/>
-          <w:numId w:val="18"/>
-        </w:numPr>
-        <w:bidi w:val="0"/>
-        <w:jc w:val="left"/>
-        <w:rPr>
-          <w:b w:val="false"/>
-          <w:b w:val="false"/>
-          <w:bCs w:val="false"/>
-          <w:sz w:val="24"/>
-          <w:szCs w:val="24"/>
-        </w:rPr>
-      </w:pPr>
-      <w:r>
-        <w:rPr>
-          <w:b w:val="false"/>
-          <w:bCs w:val="false"/>
-          <w:sz w:val="24"/>
-          <w:szCs w:val="24"/>
-        </w:rPr>
-        <w:t>+ static(settings.MEDIA_URL, document_root=settings.MEDIA_ROOT)</w:t>
-      </w:r>
-    </w:p>
-    <w:p>
-      <w:pPr>
-        <w:pStyle w:val="Normal"/>
-        <w:bidi w:val="0"/>
-        <w:jc w:val="left"/>
-        <w:rPr>
-          <w:b w:val="false"/>
-          <w:b w:val="false"/>
-          <w:bCs w:val="false"/>
-          <w:sz w:val="24"/>
-          <w:szCs w:val="24"/>
-        </w:rPr>
-      </w:pPr>
-      <w:r>
-        <w:rPr>
-          <w:b w:val="false"/>
-          <w:bCs w:val="false"/>
+        </w:rPr>
+      </w:pPr>
+      <w:r>
+        <w:rPr>
+          <w:b w:val="false"/>
+          <w:bCs w:val="false"/>
+          <w:sz w:val="24"/>
+          <w:szCs w:val="24"/>
+        </w:rPr>
+        <w:t>Admin.site.register(&lt;Model_Name&gt;, &lt;ModelAdmin_Class&gt;)</w:t>
+      </w:r>
+    </w:p>
+    <w:p>
+      <w:pPr>
+        <w:pStyle w:val="Normal"/>
+        <w:bidi w:val="0"/>
+        <w:jc w:val="left"/>
+        <w:rPr>
+          <w:sz w:val="24"/>
+          <w:szCs w:val="24"/>
+        </w:rPr>
+      </w:pPr>
+      <w:r>
+        <w:rPr>
           <w:sz w:val="24"/>
           <w:szCs w:val="24"/>
         </w:rPr>
@@ -9559,7 +10326,7 @@
           <w:sz w:val="28"/>
           <w:szCs w:val="28"/>
         </w:rPr>
-        <w:t>Customizing the admin area</w:t>
+        <w:t>Pull data from models into front end</w:t>
       </w:r>
     </w:p>
     <w:p>
@@ -9586,14 +10353,14 @@
           <w:sz w:val="24"/>
           <w:szCs w:val="24"/>
         </w:rPr>
-        <w:t>To customize the template (HTML) for the admin area we need to add an admin template folder</w:t>
-      </w:r>
-    </w:p>
-    <w:p>
-      <w:pPr>
-        <w:pStyle w:val="Normal"/>
-        <w:numPr>
-          <w:ilvl w:val="1"/>
+        <w:t>Open the views.py file for the specific application</w:t>
+      </w:r>
+    </w:p>
+    <w:p>
+      <w:pPr>
+        <w:pStyle w:val="Normal"/>
+        <w:numPr>
+          <w:ilvl w:val="0"/>
           <w:numId w:val="19"/>
         </w:numPr>
         <w:bidi w:val="0"/>
@@ -9613,7 +10380,7 @@
           <w:sz w:val="24"/>
           <w:szCs w:val="24"/>
         </w:rPr>
-        <w:t>under the templates folder create a directory named “admin”</w:t>
+        <w:t>We now need to import the model for this application</w:t>
       </w:r>
     </w:p>
     <w:p>
@@ -9640,14 +10407,14 @@
           <w:sz w:val="24"/>
           <w:szCs w:val="24"/>
         </w:rPr>
-        <w:t>inside the admin templates folder create an html file named “base_site.html”</w:t>
-      </w:r>
-    </w:p>
-    <w:p>
-      <w:pPr>
-        <w:pStyle w:val="Normal"/>
-        <w:numPr>
-          <w:ilvl w:val="1"/>
+        <w:t>from .models import &lt;Model_Name&gt;</w:t>
+      </w:r>
+    </w:p>
+    <w:p>
+      <w:pPr>
+        <w:pStyle w:val="Normal"/>
+        <w:numPr>
+          <w:ilvl w:val="0"/>
           <w:numId w:val="19"/>
         </w:numPr>
         <w:bidi w:val="0"/>
@@ -9667,7 +10434,61 @@
           <w:sz w:val="24"/>
           <w:szCs w:val="24"/>
         </w:rPr>
-        <w:t>Extend the admin template at the top of the newly created base_site.html file</w:t>
+        <w:t>To pass data into a template we need to add a context parameter to the render function.</w:t>
+      </w:r>
+    </w:p>
+    <w:p>
+      <w:pPr>
+        <w:pStyle w:val="Normal"/>
+        <w:numPr>
+          <w:ilvl w:val="1"/>
+          <w:numId w:val="19"/>
+        </w:numPr>
+        <w:bidi w:val="0"/>
+        <w:jc w:val="left"/>
+        <w:rPr>
+          <w:b w:val="false"/>
+          <w:b w:val="false"/>
+          <w:bCs w:val="false"/>
+          <w:sz w:val="24"/>
+          <w:szCs w:val="24"/>
+        </w:rPr>
+      </w:pPr>
+      <w:r>
+        <w:rPr>
+          <w:b w:val="false"/>
+          <w:bCs w:val="false"/>
+          <w:sz w:val="24"/>
+          <w:szCs w:val="24"/>
+        </w:rPr>
+        <w:t>Return rend(request, &lt;template.html&gt;, context)</w:t>
+      </w:r>
+    </w:p>
+    <w:p>
+      <w:pPr>
+        <w:pStyle w:val="Normal"/>
+        <w:numPr>
+          <w:ilvl w:val="1"/>
+          <w:numId w:val="19"/>
+        </w:numPr>
+        <w:bidi w:val="0"/>
+        <w:jc w:val="left"/>
+        <w:rPr>
+          <w:b w:val="false"/>
+          <w:b w:val="false"/>
+          <w:bCs w:val="false"/>
+          <w:sz w:val="24"/>
+          <w:szCs w:val="24"/>
+        </w:rPr>
+      </w:pPr>
+      <w:r>
+        <w:rPr>
+          <w:b w:val="false"/>
+          <w:bCs w:val="false"/>
+          <w:sz w:val="24"/>
+          <w:szCs w:val="24"/>
+        </w:rPr>
+        <w:t>The cleaner way of doing this  is to create a context variable that contains a dictionary of the data we want to pass to the template. Rather than inserting the dictionary into the function parameters.</w:t>
       </w:r>
     </w:p>
     <w:p>
@@ -9694,7 +10515,7 @@
           <w:sz w:val="24"/>
           <w:szCs w:val="24"/>
         </w:rPr>
-        <w:t>{% extends ‘admin/base.html’ %}</w:t>
+        <w:t>Context = { ‘data_identifier’: ‘data’}</w:t>
       </w:r>
     </w:p>
     <w:p>
@@ -9721,7 +10542,7 @@
           <w:sz w:val="24"/>
           <w:szCs w:val="24"/>
         </w:rPr>
-        <w:t>To bring in a logo from the static files we need to load static as well</w:t>
+        <w:t>We can pass in our model data by doing the following</w:t>
       </w:r>
     </w:p>
     <w:p>
@@ -9748,34 +10569,7 @@
           <w:sz w:val="24"/>
           <w:szCs w:val="24"/>
         </w:rPr>
-        <w:t>{% load static %}</w:t>
-      </w:r>
-    </w:p>
-    <w:p>
-      <w:pPr>
-        <w:pStyle w:val="Normal"/>
-        <w:numPr>
-          <w:ilvl w:val="1"/>
-          <w:numId w:val="19"/>
-        </w:numPr>
-        <w:bidi w:val="0"/>
-        <w:jc w:val="left"/>
-        <w:rPr>
-          <w:b w:val="false"/>
-          <w:b w:val="false"/>
-          <w:bCs w:val="false"/>
-          <w:sz w:val="24"/>
-          <w:szCs w:val="24"/>
-        </w:rPr>
-      </w:pPr>
-      <w:r>
-        <w:rPr>
-          <w:b w:val="false"/>
-          <w:bCs w:val="false"/>
-          <w:sz w:val="24"/>
-          <w:szCs w:val="24"/>
-        </w:rPr>
-        <w:t>To remove the default ‘Django Admin’ text from the top bar we need to utilize the branding block and place whatever we like in there.</w:t>
+        <w:t>model_data = &lt;Model&gt;.objects.all()</w:t>
       </w:r>
     </w:p>
     <w:p>
@@ -9802,14 +10596,14 @@
           <w:sz w:val="24"/>
           <w:szCs w:val="24"/>
         </w:rPr>
-        <w:t>{% block branding %}</w:t>
-      </w:r>
-    </w:p>
-    <w:p>
-      <w:pPr>
-        <w:pStyle w:val="Normal"/>
-        <w:numPr>
-          <w:ilvl w:val="1"/>
+        <w:t>context = { ‘model_data’: model_data }</w:t>
+      </w:r>
+    </w:p>
+    <w:p>
+      <w:pPr>
+        <w:pStyle w:val="Normal"/>
+        <w:numPr>
+          <w:ilvl w:val="0"/>
           <w:numId w:val="19"/>
         </w:numPr>
         <w:bidi w:val="0"/>
@@ -9829,7 +10623,61 @@
           <w:sz w:val="24"/>
           <w:szCs w:val="24"/>
         </w:rPr>
-        <w:t>To modify the css of the admin area we need to utilize the extrastyle block</w:t>
+        <w:t>Now from the template side we can bring in that data using {{ }} jinja tags.</w:t>
+      </w:r>
+    </w:p>
+    <w:p>
+      <w:pPr>
+        <w:pStyle w:val="Normal"/>
+        <w:numPr>
+          <w:ilvl w:val="1"/>
+          <w:numId w:val="19"/>
+        </w:numPr>
+        <w:bidi w:val="0"/>
+        <w:jc w:val="left"/>
+        <w:rPr>
+          <w:b w:val="false"/>
+          <w:b w:val="false"/>
+          <w:bCs w:val="false"/>
+          <w:sz w:val="24"/>
+          <w:szCs w:val="24"/>
+        </w:rPr>
+      </w:pPr>
+      <w:r>
+        <w:rPr>
+          <w:b w:val="false"/>
+          <w:bCs w:val="false"/>
+          <w:sz w:val="24"/>
+          <w:szCs w:val="24"/>
+        </w:rPr>
+        <w:t>{{ model_data.data }}</w:t>
+      </w:r>
+    </w:p>
+    <w:p>
+      <w:pPr>
+        <w:pStyle w:val="Normal"/>
+        <w:numPr>
+          <w:ilvl w:val="1"/>
+          <w:numId w:val="19"/>
+        </w:numPr>
+        <w:bidi w:val="0"/>
+        <w:jc w:val="left"/>
+        <w:rPr>
+          <w:b w:val="false"/>
+          <w:b w:val="false"/>
+          <w:bCs w:val="false"/>
+          <w:sz w:val="24"/>
+          <w:szCs w:val="24"/>
+        </w:rPr>
+      </w:pPr>
+      <w:r>
+        <w:rPr>
+          <w:b w:val="false"/>
+          <w:bCs w:val="false"/>
+          <w:sz w:val="24"/>
+          <w:szCs w:val="24"/>
+        </w:rPr>
+        <w:t>For images we need the url of the photo from the media folder</w:t>
       </w:r>
     </w:p>
     <w:p>
@@ -9856,7 +10704,34 @@
           <w:sz w:val="24"/>
           <w:szCs w:val="24"/>
         </w:rPr>
-        <w:t>{% block extrastyle %}</w:t>
+        <w:t>{{ model_data.model_mage.url }}</w:t>
+      </w:r>
+    </w:p>
+    <w:p>
+      <w:pPr>
+        <w:pStyle w:val="Normal"/>
+        <w:numPr>
+          <w:ilvl w:val="1"/>
+          <w:numId w:val="19"/>
+        </w:numPr>
+        <w:bidi w:val="0"/>
+        <w:jc w:val="left"/>
+        <w:rPr>
+          <w:b w:val="false"/>
+          <w:b w:val="false"/>
+          <w:bCs w:val="false"/>
+          <w:sz w:val="24"/>
+          <w:szCs w:val="24"/>
+        </w:rPr>
+      </w:pPr>
+      <w:r>
+        <w:rPr>
+          <w:b w:val="false"/>
+          <w:bCs w:val="false"/>
+          <w:sz w:val="24"/>
+          <w:szCs w:val="24"/>
+        </w:rPr>
+        <w:t>We can also use the pipe character to filter the data</w:t>
       </w:r>
     </w:p>
     <w:p>
@@ -9883,7 +10758,61 @@
           <w:sz w:val="24"/>
           <w:szCs w:val="24"/>
         </w:rPr>
-        <w:t>Inside the extrastyle block, add a link tag and change the href to {% static ‘css/admin.css’ %}</w:t>
+        <w:t>{{ model_data.model_datetime_field | timesince }}</w:t>
+      </w:r>
+    </w:p>
+    <w:p>
+      <w:pPr>
+        <w:pStyle w:val="Normal"/>
+        <w:numPr>
+          <w:ilvl w:val="0"/>
+          <w:numId w:val="19"/>
+        </w:numPr>
+        <w:bidi w:val="0"/>
+        <w:jc w:val="left"/>
+        <w:rPr>
+          <w:b w:val="false"/>
+          <w:b w:val="false"/>
+          <w:bCs w:val="false"/>
+          <w:sz w:val="24"/>
+          <w:szCs w:val="24"/>
+        </w:rPr>
+      </w:pPr>
+      <w:r>
+        <w:rPr>
+          <w:b w:val="false"/>
+          <w:bCs w:val="false"/>
+          <w:sz w:val="24"/>
+          <w:szCs w:val="24"/>
+        </w:rPr>
+        <w:t>For multiple instances we want to list we can use a forloop to run through the model rows</w:t>
+      </w:r>
+    </w:p>
+    <w:p>
+      <w:pPr>
+        <w:pStyle w:val="Normal"/>
+        <w:numPr>
+          <w:ilvl w:val="1"/>
+          <w:numId w:val="19"/>
+        </w:numPr>
+        <w:bidi w:val="0"/>
+        <w:jc w:val="left"/>
+        <w:rPr>
+          <w:b w:val="false"/>
+          <w:b w:val="false"/>
+          <w:bCs w:val="false"/>
+          <w:sz w:val="24"/>
+          <w:szCs w:val="24"/>
+        </w:rPr>
+      </w:pPr>
+      <w:r>
+        <w:rPr>
+          <w:b w:val="false"/>
+          <w:bCs w:val="false"/>
+          <w:sz w:val="24"/>
+          <w:szCs w:val="24"/>
+        </w:rPr>
+        <w:t>{% for model in models %}</w:t>
       </w:r>
     </w:p>
     <w:p>
@@ -9910,14 +10839,14 @@
           <w:sz w:val="24"/>
           <w:szCs w:val="24"/>
         </w:rPr>
-        <w:t xml:space="preserve">We will need to add/create the admin.css file. </w:t>
-      </w:r>
-    </w:p>
-    <w:p>
-      <w:pPr>
-        <w:pStyle w:val="Normal"/>
-        <w:numPr>
-          <w:ilvl w:val="3"/>
+        <w:t>{{ do stuff }}</w:t>
+      </w:r>
+    </w:p>
+    <w:p>
+      <w:pPr>
+        <w:pStyle w:val="Normal"/>
+        <w:numPr>
+          <w:ilvl w:val="1"/>
           <w:numId w:val="19"/>
         </w:numPr>
         <w:bidi w:val="0"/>
@@ -9932,21 +10861,12 @@
       </w:pPr>
       <w:r>
         <w:rPr>
-          <w:b/>
-          <w:bCs/>
-          <w:sz w:val="24"/>
-          <w:szCs w:val="24"/>
-        </w:rPr>
-        <w:t>NOTE</w:t>
-      </w:r>
-      <w:r>
-        <w:rPr>
-          <w:b w:val="false"/>
-          <w:bCs w:val="false"/>
-          <w:sz w:val="24"/>
-          <w:szCs w:val="24"/>
-        </w:rPr>
-        <w:t>: Using the google chrome inspector tool is a great way to pick through the html and find the correct selectors for the css styles</w:t>
+          <w:b w:val="false"/>
+          <w:bCs w:val="false"/>
+          <w:sz w:val="24"/>
+          <w:szCs w:val="24"/>
+        </w:rPr>
+        <w:t>{% endfor %}</w:t>
       </w:r>
     </w:p>
     <w:sectPr>
@@ -11513,7 +12433,7 @@
   </w:abstractNum>
   <w:abstractNum w:abstractNumId="14">
     <w:lvl w:ilvl="0">
-      <w:start w:val="5"/>
+      <w:start w:val="1"/>
       <w:numFmt w:val="decimal"/>
       <w:lvlText w:val="%1."/>
       <w:lvlJc w:val="left"/>
@@ -12226,6 +13146,125 @@
     </w:lvl>
   </w:abstractNum>
   <w:abstractNum w:abstractNumId="20">
+    <w:lvl w:ilvl="0">
+      <w:start w:val="5"/>
+      <w:numFmt w:val="decimal"/>
+      <w:lvlText w:val="%1."/>
+      <w:lvlJc w:val="left"/>
+      <w:pPr>
+        <w:tabs>
+          <w:tab w:val="num" w:pos="720"/>
+        </w:tabs>
+        <w:ind w:left="720" w:hanging="360"/>
+      </w:pPr>
+      <w:rPr/>
+    </w:lvl>
+    <w:lvl w:ilvl="1">
+      <w:start w:val="1"/>
+      <w:numFmt w:val="decimal"/>
+      <w:lvlText w:val="%2."/>
+      <w:lvlJc w:val="left"/>
+      <w:pPr>
+        <w:tabs>
+          <w:tab w:val="num" w:pos="1080"/>
+        </w:tabs>
+        <w:ind w:left="1080" w:hanging="360"/>
+      </w:pPr>
+      <w:rPr/>
+    </w:lvl>
+    <w:lvl w:ilvl="2">
+      <w:start w:val="1"/>
+      <w:numFmt w:val="decimal"/>
+      <w:lvlText w:val="%3."/>
+      <w:lvlJc w:val="left"/>
+      <w:pPr>
+        <w:tabs>
+          <w:tab w:val="num" w:pos="1440"/>
+        </w:tabs>
+        <w:ind w:left="1440" w:hanging="360"/>
+      </w:pPr>
+      <w:rPr/>
+    </w:lvl>
+    <w:lvl w:ilvl="3">
+      <w:start w:val="1"/>
+      <w:numFmt w:val="decimal"/>
+      <w:lvlText w:val="%4."/>
+      <w:lvlJc w:val="left"/>
+      <w:pPr>
+        <w:tabs>
+          <w:tab w:val="num" w:pos="1800"/>
+        </w:tabs>
+        <w:ind w:left="1800" w:hanging="360"/>
+      </w:pPr>
+      <w:rPr/>
+    </w:lvl>
+    <w:lvl w:ilvl="4">
+      <w:start w:val="1"/>
+      <w:numFmt w:val="decimal"/>
+      <w:lvlText w:val="%5."/>
+      <w:lvlJc w:val="left"/>
+      <w:pPr>
+        <w:tabs>
+          <w:tab w:val="num" w:pos="2160"/>
+        </w:tabs>
+        <w:ind w:left="2160" w:hanging="360"/>
+      </w:pPr>
+      <w:rPr/>
+    </w:lvl>
+    <w:lvl w:ilvl="5">
+      <w:start w:val="1"/>
+      <w:numFmt w:val="decimal"/>
+      <w:lvlText w:val="%6."/>
+      <w:lvlJc w:val="left"/>
+      <w:pPr>
+        <w:tabs>
+          <w:tab w:val="num" w:pos="2520"/>
+        </w:tabs>
+        <w:ind w:left="2520" w:hanging="360"/>
+      </w:pPr>
+      <w:rPr/>
+    </w:lvl>
+    <w:lvl w:ilvl="6">
+      <w:start w:val="1"/>
+      <w:numFmt w:val="decimal"/>
+      <w:lvlText w:val="%7."/>
+      <w:lvlJc w:val="left"/>
+      <w:pPr>
+        <w:tabs>
+          <w:tab w:val="num" w:pos="2880"/>
+        </w:tabs>
+        <w:ind w:left="2880" w:hanging="360"/>
+      </w:pPr>
+      <w:rPr/>
+    </w:lvl>
+    <w:lvl w:ilvl="7">
+      <w:start w:val="1"/>
+      <w:numFmt w:val="decimal"/>
+      <w:lvlText w:val="%8."/>
+      <w:lvlJc w:val="left"/>
+      <w:pPr>
+        <w:tabs>
+          <w:tab w:val="num" w:pos="3240"/>
+        </w:tabs>
+        <w:ind w:left="3240" w:hanging="360"/>
+      </w:pPr>
+      <w:rPr/>
+    </w:lvl>
+    <w:lvl w:ilvl="8">
+      <w:start w:val="1"/>
+      <w:numFmt w:val="decimal"/>
+      <w:lvlText w:val="%9."/>
+      <w:lvlJc w:val="left"/>
+      <w:pPr>
+        <w:tabs>
+          <w:tab w:val="num" w:pos="3600"/>
+        </w:tabs>
+        <w:ind w:left="3600" w:hanging="360"/>
+      </w:pPr>
+      <w:rPr/>
+    </w:lvl>
+  </w:abstractNum>
+  <w:abstractNum w:abstractNumId="21">
     <w:lvl w:ilvl="0">
       <w:start w:val="1"/>
       <w:numFmt w:val="none"/>
@@ -12405,7 +13444,10 @@
     <w:abstractNumId w:val="20"/>
   </w:num>
   <w:num w:numId="21">
-    <w:abstractNumId w:val="14"/>
+    <w:abstractNumId w:val="21"/>
+  </w:num>
+  <w:num w:numId="22">
+    <w:abstractNumId w:val="20"/>
     <w:lvlOverride w:ilvl="0">
       <w:startOverride w:val="5"/>
     </w:lvlOverride>

</xml_diff>

<commit_message>
Pushing up before the weekend 9/23
</commit_message>
<xml_diff>
--- a/notes/django_notes.docx
+++ b/notes/django_notes.docx
@@ -7775,7 +7775,7 @@
         <w:pStyle w:val="Normal"/>
         <w:numPr>
           <w:ilvl w:val="0"/>
-          <w:numId w:val="22"/>
+          <w:numId w:val="24"/>
         </w:numPr>
         <w:bidi w:val="0"/>
         <w:jc w:val="left"/>
@@ -10339,17 +10339,15 @@
         <w:bidi w:val="0"/>
         <w:jc w:val="left"/>
         <w:rPr>
-          <w:b w:val="false"/>
-          <w:b w:val="false"/>
-          <w:bCs w:val="false"/>
-          <w:sz w:val="24"/>
-          <w:szCs w:val="24"/>
-        </w:rPr>
-      </w:pPr>
-      <w:r>
-        <w:rPr>
-          <w:b w:val="false"/>
-          <w:bCs w:val="false"/>
+          <w:b/>
+          <w:b/>
+          <w:bCs/>
+        </w:rPr>
+      </w:pPr>
+      <w:r>
+        <w:rPr>
+          <w:b/>
+          <w:bCs/>
           <w:sz w:val="24"/>
           <w:szCs w:val="24"/>
         </w:rPr>
@@ -10366,17 +10364,15 @@
         <w:bidi w:val="0"/>
         <w:jc w:val="left"/>
         <w:rPr>
-          <w:b w:val="false"/>
-          <w:b w:val="false"/>
-          <w:bCs w:val="false"/>
-          <w:sz w:val="24"/>
-          <w:szCs w:val="24"/>
-        </w:rPr>
-      </w:pPr>
-      <w:r>
-        <w:rPr>
-          <w:b w:val="false"/>
-          <w:bCs w:val="false"/>
+          <w:b/>
+          <w:b/>
+          <w:bCs/>
+        </w:rPr>
+      </w:pPr>
+      <w:r>
+        <w:rPr>
+          <w:b/>
+          <w:bCs/>
           <w:sz w:val="24"/>
           <w:szCs w:val="24"/>
         </w:rPr>
@@ -10420,17 +10416,15 @@
         <w:bidi w:val="0"/>
         <w:jc w:val="left"/>
         <w:rPr>
-          <w:b w:val="false"/>
-          <w:b w:val="false"/>
-          <w:bCs w:val="false"/>
-          <w:sz w:val="24"/>
-          <w:szCs w:val="24"/>
-        </w:rPr>
-      </w:pPr>
-      <w:r>
-        <w:rPr>
-          <w:b w:val="false"/>
-          <w:bCs w:val="false"/>
+          <w:b/>
+          <w:b/>
+          <w:bCs/>
+        </w:rPr>
+      </w:pPr>
+      <w:r>
+        <w:rPr>
+          <w:b/>
+          <w:bCs/>
           <w:sz w:val="24"/>
           <w:szCs w:val="24"/>
         </w:rPr>
@@ -10596,6 +10590,168 @@
           <w:sz w:val="24"/>
           <w:szCs w:val="24"/>
         </w:rPr>
+        <w:t>we can order the data by doing the following</w:t>
+      </w:r>
+    </w:p>
+    <w:p>
+      <w:pPr>
+        <w:pStyle w:val="Normal"/>
+        <w:numPr>
+          <w:ilvl w:val="3"/>
+          <w:numId w:val="19"/>
+        </w:numPr>
+        <w:bidi w:val="0"/>
+        <w:jc w:val="left"/>
+        <w:rPr>
+          <w:b w:val="false"/>
+          <w:b w:val="false"/>
+          <w:bCs w:val="false"/>
+          <w:sz w:val="24"/>
+          <w:szCs w:val="24"/>
+        </w:rPr>
+      </w:pPr>
+      <w:r>
+        <w:rPr>
+          <w:b w:val="false"/>
+          <w:bCs w:val="false"/>
+          <w:sz w:val="24"/>
+          <w:szCs w:val="24"/>
+        </w:rPr>
+        <w:t>model_data = &lt;Model&gt;.objects.order_by(‘db_field’)</w:t>
+      </w:r>
+    </w:p>
+    <w:p>
+      <w:pPr>
+        <w:pStyle w:val="Normal"/>
+        <w:numPr>
+          <w:ilvl w:val="4"/>
+          <w:numId w:val="19"/>
+        </w:numPr>
+        <w:bidi w:val="0"/>
+        <w:jc w:val="left"/>
+        <w:rPr>
+          <w:b w:val="false"/>
+          <w:b w:val="false"/>
+          <w:bCs w:val="false"/>
+          <w:sz w:val="24"/>
+          <w:szCs w:val="24"/>
+        </w:rPr>
+      </w:pPr>
+      <w:r>
+        <w:rPr>
+          <w:b w:val="false"/>
+          <w:bCs w:val="false"/>
+          <w:sz w:val="24"/>
+          <w:szCs w:val="24"/>
+        </w:rPr>
+        <w:t>to make the order descending preceed the db_field with ‘-’</w:t>
+      </w:r>
+    </w:p>
+    <w:p>
+      <w:pPr>
+        <w:pStyle w:val="Normal"/>
+        <w:numPr>
+          <w:ilvl w:val="2"/>
+          <w:numId w:val="19"/>
+        </w:numPr>
+        <w:bidi w:val="0"/>
+        <w:jc w:val="left"/>
+        <w:rPr>
+          <w:b w:val="false"/>
+          <w:b w:val="false"/>
+          <w:bCs w:val="false"/>
+          <w:sz w:val="24"/>
+          <w:szCs w:val="24"/>
+        </w:rPr>
+      </w:pPr>
+      <w:r>
+        <w:rPr>
+          <w:b w:val="false"/>
+          <w:bCs w:val="false"/>
+          <w:sz w:val="24"/>
+          <w:szCs w:val="24"/>
+        </w:rPr>
+        <w:t>we can also filter the data using .filter()</w:t>
+      </w:r>
+    </w:p>
+    <w:p>
+      <w:pPr>
+        <w:pStyle w:val="Normal"/>
+        <w:numPr>
+          <w:ilvl w:val="3"/>
+          <w:numId w:val="19"/>
+        </w:numPr>
+        <w:bidi w:val="0"/>
+        <w:jc w:val="left"/>
+        <w:rPr>
+          <w:b w:val="false"/>
+          <w:b w:val="false"/>
+          <w:bCs w:val="false"/>
+          <w:sz w:val="24"/>
+          <w:szCs w:val="24"/>
+        </w:rPr>
+      </w:pPr>
+      <w:r>
+        <w:rPr>
+          <w:b w:val="false"/>
+          <w:bCs w:val="false"/>
+          <w:sz w:val="24"/>
+          <w:szCs w:val="24"/>
+        </w:rPr>
+        <w:t>model_data = &lt;Model&gt;.objects.filter(db_field=&lt;True/value&gt;)</w:t>
+      </w:r>
+    </w:p>
+    <w:p>
+      <w:pPr>
+        <w:pStyle w:val="Normal"/>
+        <w:numPr>
+          <w:ilvl w:val="2"/>
+          <w:numId w:val="19"/>
+        </w:numPr>
+        <w:bidi w:val="0"/>
+        <w:jc w:val="left"/>
+        <w:rPr>
+          <w:b w:val="false"/>
+          <w:b w:val="false"/>
+          <w:bCs w:val="false"/>
+          <w:sz w:val="24"/>
+          <w:szCs w:val="24"/>
+        </w:rPr>
+      </w:pPr>
+      <w:r>
+        <w:rPr>
+          <w:b w:val="false"/>
+          <w:bCs w:val="false"/>
+          <w:sz w:val="24"/>
+          <w:szCs w:val="24"/>
+        </w:rPr>
+        <w:t>Then pass the model_data into the context dict</w:t>
+      </w:r>
+    </w:p>
+    <w:p>
+      <w:pPr>
+        <w:pStyle w:val="Normal"/>
+        <w:numPr>
+          <w:ilvl w:val="3"/>
+          <w:numId w:val="19"/>
+        </w:numPr>
+        <w:bidi w:val="0"/>
+        <w:jc w:val="left"/>
+        <w:rPr>
+          <w:b w:val="false"/>
+          <w:b w:val="false"/>
+          <w:bCs w:val="false"/>
+          <w:sz w:val="24"/>
+          <w:szCs w:val="24"/>
+        </w:rPr>
+      </w:pPr>
+      <w:r>
+        <w:rPr>
+          <w:b w:val="false"/>
+          <w:bCs w:val="false"/>
+          <w:sz w:val="24"/>
+          <w:szCs w:val="24"/>
+        </w:rPr>
         <w:t>context = { ‘model_data’: model_data }</w:t>
       </w:r>
     </w:p>
@@ -10609,17 +10765,15 @@
         <w:bidi w:val="0"/>
         <w:jc w:val="left"/>
         <w:rPr>
-          <w:b w:val="false"/>
-          <w:b w:val="false"/>
-          <w:bCs w:val="false"/>
-          <w:sz w:val="24"/>
-          <w:szCs w:val="24"/>
-        </w:rPr>
-      </w:pPr>
-      <w:r>
-        <w:rPr>
-          <w:b w:val="false"/>
-          <w:bCs w:val="false"/>
+          <w:b/>
+          <w:b/>
+          <w:bCs/>
+        </w:rPr>
+      </w:pPr>
+      <w:r>
+        <w:rPr>
+          <w:b/>
+          <w:bCs/>
           <w:sz w:val="24"/>
           <w:szCs w:val="24"/>
         </w:rPr>
@@ -10765,27 +10919,196 @@
       <w:pPr>
         <w:pStyle w:val="Normal"/>
         <w:numPr>
+          <w:ilvl w:val="1"/>
+          <w:numId w:val="19"/>
+        </w:numPr>
+        <w:bidi w:val="0"/>
+        <w:jc w:val="left"/>
+        <w:rPr>
+          <w:b w:val="false"/>
+          <w:b w:val="false"/>
+          <w:bCs w:val="false"/>
+          <w:sz w:val="24"/>
+          <w:szCs w:val="24"/>
+        </w:rPr>
+      </w:pPr>
+      <w:r>
+        <w:rPr>
+          <w:b w:val="false"/>
+          <w:bCs w:val="false"/>
+          <w:sz w:val="24"/>
+          <w:szCs w:val="24"/>
+        </w:rPr>
+        <w:t xml:space="preserve">For more template filter/format options like above, we need to add the humanize app which is not installed by default. </w:t>
+      </w:r>
+    </w:p>
+    <w:p>
+      <w:pPr>
+        <w:pStyle w:val="Normal"/>
+        <w:numPr>
+          <w:ilvl w:val="2"/>
+          <w:numId w:val="19"/>
+        </w:numPr>
+        <w:bidi w:val="0"/>
+        <w:jc w:val="left"/>
+        <w:rPr>
+          <w:b w:val="false"/>
+          <w:b w:val="false"/>
+          <w:bCs w:val="false"/>
+          <w:sz w:val="24"/>
+          <w:szCs w:val="24"/>
+        </w:rPr>
+      </w:pPr>
+      <w:r>
+        <w:rPr>
+          <w:b w:val="false"/>
+          <w:bCs w:val="false"/>
+          <w:sz w:val="24"/>
+          <w:szCs w:val="24"/>
+        </w:rPr>
+        <w:t>Go to settings.py</w:t>
+      </w:r>
+    </w:p>
+    <w:p>
+      <w:pPr>
+        <w:pStyle w:val="Normal"/>
+        <w:numPr>
+          <w:ilvl w:val="2"/>
+          <w:numId w:val="19"/>
+        </w:numPr>
+        <w:bidi w:val="0"/>
+        <w:jc w:val="left"/>
+        <w:rPr>
+          <w:b w:val="false"/>
+          <w:b w:val="false"/>
+          <w:bCs w:val="false"/>
+          <w:sz w:val="24"/>
+          <w:szCs w:val="24"/>
+        </w:rPr>
+      </w:pPr>
+      <w:r>
+        <w:rPr>
+          <w:b w:val="false"/>
+          <w:bCs w:val="false"/>
+          <w:sz w:val="24"/>
+          <w:szCs w:val="24"/>
+        </w:rPr>
+        <w:t>Under INSTALLED_APPS add the following</w:t>
+      </w:r>
+    </w:p>
+    <w:p>
+      <w:pPr>
+        <w:pStyle w:val="Normal"/>
+        <w:numPr>
+          <w:ilvl w:val="3"/>
+          <w:numId w:val="19"/>
+        </w:numPr>
+        <w:bidi w:val="0"/>
+        <w:jc w:val="left"/>
+        <w:rPr>
+          <w:b w:val="false"/>
+          <w:b w:val="false"/>
+          <w:bCs w:val="false"/>
+          <w:sz w:val="24"/>
+          <w:szCs w:val="24"/>
+        </w:rPr>
+      </w:pPr>
+      <w:r>
+        <w:rPr>
+          <w:b w:val="false"/>
+          <w:bCs w:val="false"/>
+          <w:sz w:val="24"/>
+          <w:szCs w:val="24"/>
+        </w:rPr>
+        <w:t>‘</w:t>
+      </w:r>
+      <w:r>
+        <w:rPr>
+          <w:b w:val="false"/>
+          <w:bCs w:val="false"/>
+          <w:sz w:val="24"/>
+          <w:szCs w:val="24"/>
+        </w:rPr>
+        <w:t>django.contrib.humanize’</w:t>
+      </w:r>
+    </w:p>
+    <w:p>
+      <w:pPr>
+        <w:pStyle w:val="Normal"/>
+        <w:numPr>
+          <w:ilvl w:val="2"/>
+          <w:numId w:val="19"/>
+        </w:numPr>
+        <w:bidi w:val="0"/>
+        <w:jc w:val="left"/>
+        <w:rPr>
+          <w:b w:val="false"/>
+          <w:b w:val="false"/>
+          <w:bCs w:val="false"/>
+          <w:sz w:val="24"/>
+          <w:szCs w:val="24"/>
+        </w:rPr>
+      </w:pPr>
+      <w:r>
+        <w:rPr>
+          <w:b w:val="false"/>
+          <w:bCs w:val="false"/>
+          <w:sz w:val="24"/>
+          <w:szCs w:val="24"/>
+        </w:rPr>
+        <w:t>To then use humanize in the template we need to load it. Add the following line underneath the extends tag.</w:t>
+      </w:r>
+    </w:p>
+    <w:p>
+      <w:pPr>
+        <w:pStyle w:val="Normal"/>
+        <w:numPr>
+          <w:ilvl w:val="3"/>
+          <w:numId w:val="19"/>
+        </w:numPr>
+        <w:bidi w:val="0"/>
+        <w:jc w:val="left"/>
+        <w:rPr>
+          <w:b w:val="false"/>
+          <w:b w:val="false"/>
+          <w:bCs w:val="false"/>
+          <w:sz w:val="24"/>
+          <w:szCs w:val="24"/>
+        </w:rPr>
+      </w:pPr>
+      <w:r>
+        <w:rPr>
+          <w:b w:val="false"/>
+          <w:bCs w:val="false"/>
+          <w:sz w:val="24"/>
+          <w:szCs w:val="24"/>
+        </w:rPr>
+        <w:t xml:space="preserve">{% load humanize %} </w:t>
+      </w:r>
+    </w:p>
+    <w:p>
+      <w:pPr>
+        <w:pStyle w:val="Normal"/>
+        <w:numPr>
           <w:ilvl w:val="0"/>
           <w:numId w:val="19"/>
         </w:numPr>
         <w:bidi w:val="0"/>
         <w:jc w:val="left"/>
         <w:rPr>
-          <w:b w:val="false"/>
-          <w:b w:val="false"/>
-          <w:bCs w:val="false"/>
-          <w:sz w:val="24"/>
-          <w:szCs w:val="24"/>
-        </w:rPr>
-      </w:pPr>
-      <w:r>
-        <w:rPr>
-          <w:b w:val="false"/>
-          <w:bCs w:val="false"/>
-          <w:sz w:val="24"/>
-          <w:szCs w:val="24"/>
-        </w:rPr>
-        <w:t>For multiple instances we want to list we can use a forloop to run through the model rows</w:t>
+          <w:b/>
+          <w:b/>
+          <w:bCs/>
+        </w:rPr>
+      </w:pPr>
+      <w:r>
+        <w:rPr>
+          <w:b/>
+          <w:bCs/>
+          <w:sz w:val="24"/>
+          <w:szCs w:val="24"/>
+        </w:rPr>
+        <w:t>For multiple instances we want to list we can use a for loop to run through the model rows</w:t>
       </w:r>
     </w:p>
     <w:p>
@@ -10867,6 +11190,1468 @@
           <w:szCs w:val="24"/>
         </w:rPr>
         <w:t>{% endfor %}</w:t>
+      </w:r>
+    </w:p>
+    <w:p>
+      <w:pPr>
+        <w:pStyle w:val="Normal"/>
+        <w:numPr>
+          <w:ilvl w:val="0"/>
+          <w:numId w:val="19"/>
+        </w:numPr>
+        <w:bidi w:val="0"/>
+        <w:jc w:val="left"/>
+        <w:rPr>
+          <w:b/>
+          <w:b/>
+          <w:bCs/>
+        </w:rPr>
+      </w:pPr>
+      <w:r>
+        <w:rPr>
+          <w:b/>
+          <w:bCs/>
+        </w:rPr>
+        <w:t>Utilize the ID field from the model inside the url</w:t>
+      </w:r>
+    </w:p>
+    <w:p>
+      <w:pPr>
+        <w:pStyle w:val="Normal"/>
+        <w:numPr>
+          <w:ilvl w:val="1"/>
+          <w:numId w:val="19"/>
+        </w:numPr>
+        <w:bidi w:val="0"/>
+        <w:jc w:val="left"/>
+        <w:rPr>
+          <w:b w:val="false"/>
+          <w:b w:val="false"/>
+          <w:bCs w:val="false"/>
+        </w:rPr>
+      </w:pPr>
+      <w:r>
+        <w:rPr>
+          <w:b w:val="false"/>
+          <w:bCs w:val="false"/>
+        </w:rPr>
+        <w:t>Inside the urls.py file, setup the path as follows.</w:t>
+      </w:r>
+    </w:p>
+    <w:p>
+      <w:pPr>
+        <w:pStyle w:val="Normal"/>
+        <w:numPr>
+          <w:ilvl w:val="2"/>
+          <w:numId w:val="19"/>
+        </w:numPr>
+        <w:bidi w:val="0"/>
+        <w:jc w:val="left"/>
+        <w:rPr>
+          <w:b w:val="false"/>
+          <w:b w:val="false"/>
+          <w:bCs w:val="false"/>
+        </w:rPr>
+      </w:pPr>
+      <w:r>
+        <w:rPr>
+          <w:b w:val="false"/>
+          <w:bCs w:val="false"/>
+        </w:rPr>
+        <w:t>Path(‘&lt;data_type:model_id&gt;’ views.&lt;view_method&gt;, name=’&lt;url_reference_name&gt;’)</w:t>
+      </w:r>
+    </w:p>
+    <w:p>
+      <w:pPr>
+        <w:pStyle w:val="Normal"/>
+        <w:numPr>
+          <w:ilvl w:val="1"/>
+          <w:numId w:val="19"/>
+        </w:numPr>
+        <w:bidi w:val="0"/>
+        <w:jc w:val="left"/>
+        <w:rPr>
+          <w:b w:val="false"/>
+          <w:b w:val="false"/>
+          <w:bCs w:val="false"/>
+        </w:rPr>
+      </w:pPr>
+      <w:r>
+        <w:rPr>
+          <w:b w:val="false"/>
+          <w:bCs w:val="false"/>
+        </w:rPr>
+        <w:t>Then from the template side, setup the href as follows</w:t>
+      </w:r>
+    </w:p>
+    <w:p>
+      <w:pPr>
+        <w:pStyle w:val="Normal"/>
+        <w:numPr>
+          <w:ilvl w:val="2"/>
+          <w:numId w:val="19"/>
+        </w:numPr>
+        <w:bidi w:val="0"/>
+        <w:jc w:val="left"/>
+        <w:rPr>
+          <w:b w:val="false"/>
+          <w:b w:val="false"/>
+          <w:bCs w:val="false"/>
+        </w:rPr>
+      </w:pPr>
+      <w:r>
+        <w:rPr>
+          <w:b w:val="false"/>
+          <w:bCs w:val="false"/>
+        </w:rPr>
+        <w:t>href=”{% url ‘&lt;url_reference_name&gt;’ &lt;model_data.model_id&gt; %}”</w:t>
+      </w:r>
+    </w:p>
+    <w:p>
+      <w:pPr>
+        <w:pStyle w:val="Normal"/>
+        <w:numPr>
+          <w:ilvl w:val="1"/>
+          <w:numId w:val="19"/>
+        </w:numPr>
+        <w:bidi w:val="0"/>
+        <w:jc w:val="left"/>
+        <w:rPr>
+          <w:b w:val="false"/>
+          <w:b w:val="false"/>
+          <w:bCs w:val="false"/>
+        </w:rPr>
+      </w:pPr>
+      <w:r>
+        <w:rPr>
+          <w:b w:val="false"/>
+          <w:bCs w:val="false"/>
+        </w:rPr>
+        <w:t>For step 2 to work properly the model_data would need passed to the template using the context parameter in the view function.</w:t>
+      </w:r>
+    </w:p>
+    <w:p>
+      <w:pPr>
+        <w:pStyle w:val="Normal"/>
+        <w:numPr>
+          <w:ilvl w:val="1"/>
+          <w:numId w:val="19"/>
+        </w:numPr>
+        <w:bidi w:val="0"/>
+        <w:jc w:val="left"/>
+        <w:rPr>
+          <w:b w:val="false"/>
+          <w:b w:val="false"/>
+          <w:bCs w:val="false"/>
+        </w:rPr>
+      </w:pPr>
+      <w:r>
+        <w:rPr>
+          <w:b w:val="false"/>
+          <w:bCs w:val="false"/>
+        </w:rPr>
+        <w:t>The view function for this url also needs the model_id field passed into it for the url to work properly.</w:t>
+      </w:r>
+    </w:p>
+    <w:p>
+      <w:pPr>
+        <w:pStyle w:val="Normal"/>
+        <w:bidi w:val="0"/>
+        <w:jc w:val="left"/>
+        <w:rPr>
+          <w:b w:val="false"/>
+          <w:b w:val="false"/>
+          <w:bCs w:val="false"/>
+        </w:rPr>
+      </w:pPr>
+      <w:r>
+        <w:rPr>
+          <w:b w:val="false"/>
+          <w:bCs w:val="false"/>
+        </w:rPr>
+      </w:r>
+      <w:r>
+        <w:br w:type="page"/>
+      </w:r>
+    </w:p>
+    <w:p>
+      <w:pPr>
+        <w:pStyle w:val="Normal"/>
+        <w:bidi w:val="0"/>
+        <w:jc w:val="left"/>
+        <w:rPr>
+          <w:b/>
+          <w:b/>
+          <w:bCs/>
+          <w:sz w:val="28"/>
+          <w:szCs w:val="28"/>
+        </w:rPr>
+      </w:pPr>
+      <w:r>
+        <w:rPr>
+          <w:b/>
+          <w:bCs/>
+          <w:sz w:val="28"/>
+          <w:szCs w:val="28"/>
+        </w:rPr>
+        <w:t>Pagination</w:t>
+      </w:r>
+    </w:p>
+    <w:p>
+      <w:pPr>
+        <w:pStyle w:val="Normal"/>
+        <w:numPr>
+          <w:ilvl w:val="0"/>
+          <w:numId w:val="20"/>
+        </w:numPr>
+        <w:bidi w:val="0"/>
+        <w:jc w:val="left"/>
+        <w:rPr>
+          <w:b w:val="false"/>
+          <w:b w:val="false"/>
+          <w:bCs w:val="false"/>
+          <w:sz w:val="24"/>
+          <w:szCs w:val="24"/>
+        </w:rPr>
+      </w:pPr>
+      <w:r>
+        <w:rPr>
+          <w:b w:val="false"/>
+          <w:bCs w:val="false"/>
+          <w:sz w:val="24"/>
+          <w:szCs w:val="24"/>
+        </w:rPr>
+        <w:t>To create pagination on a webpage we can use a paginator in our view method</w:t>
+      </w:r>
+    </w:p>
+    <w:p>
+      <w:pPr>
+        <w:pStyle w:val="Normal"/>
+        <w:numPr>
+          <w:ilvl w:val="0"/>
+          <w:numId w:val="20"/>
+        </w:numPr>
+        <w:bidi w:val="0"/>
+        <w:jc w:val="left"/>
+        <w:rPr>
+          <w:b w:val="false"/>
+          <w:b w:val="false"/>
+          <w:bCs w:val="false"/>
+          <w:sz w:val="24"/>
+          <w:szCs w:val="24"/>
+        </w:rPr>
+      </w:pPr>
+      <w:r>
+        <w:rPr>
+          <w:b w:val="false"/>
+          <w:bCs w:val="false"/>
+          <w:sz w:val="24"/>
+          <w:szCs w:val="24"/>
+        </w:rPr>
+        <w:t>Start by importing necessary objects</w:t>
+      </w:r>
+    </w:p>
+    <w:p>
+      <w:pPr>
+        <w:pStyle w:val="Normal"/>
+        <w:numPr>
+          <w:ilvl w:val="1"/>
+          <w:numId w:val="20"/>
+        </w:numPr>
+        <w:bidi w:val="0"/>
+        <w:jc w:val="left"/>
+        <w:rPr>
+          <w:b w:val="false"/>
+          <w:b w:val="false"/>
+          <w:bCs w:val="false"/>
+          <w:sz w:val="24"/>
+          <w:szCs w:val="24"/>
+        </w:rPr>
+      </w:pPr>
+      <w:r>
+        <w:rPr>
+          <w:b w:val="false"/>
+          <w:bCs w:val="false"/>
+          <w:sz w:val="24"/>
+          <w:szCs w:val="24"/>
+        </w:rPr>
+        <w:t>from django.core.paginator import EmptyPage, PageNotAnInteger, Paginator</w:t>
+      </w:r>
+    </w:p>
+    <w:p>
+      <w:pPr>
+        <w:pStyle w:val="Normal"/>
+        <w:numPr>
+          <w:ilvl w:val="0"/>
+          <w:numId w:val="20"/>
+        </w:numPr>
+        <w:bidi w:val="0"/>
+        <w:jc w:val="left"/>
+        <w:rPr>
+          <w:b w:val="false"/>
+          <w:b w:val="false"/>
+          <w:bCs w:val="false"/>
+          <w:sz w:val="24"/>
+          <w:szCs w:val="24"/>
+        </w:rPr>
+      </w:pPr>
+      <w:r>
+        <w:rPr>
+          <w:b w:val="false"/>
+          <w:bCs w:val="false"/>
+          <w:sz w:val="24"/>
+          <w:szCs w:val="24"/>
+        </w:rPr>
+        <w:t xml:space="preserve">Inside the view function add the paginator </w:t>
+      </w:r>
+    </w:p>
+    <w:p>
+      <w:pPr>
+        <w:pStyle w:val="Normal"/>
+        <w:numPr>
+          <w:ilvl w:val="1"/>
+          <w:numId w:val="20"/>
+        </w:numPr>
+        <w:bidi w:val="0"/>
+        <w:jc w:val="left"/>
+        <w:rPr>
+          <w:b w:val="false"/>
+          <w:b w:val="false"/>
+          <w:bCs w:val="false"/>
+          <w:sz w:val="24"/>
+          <w:szCs w:val="24"/>
+        </w:rPr>
+      </w:pPr>
+      <w:r>
+        <w:rPr>
+          <w:b w:val="false"/>
+          <w:bCs w:val="false"/>
+          <w:sz w:val="24"/>
+          <w:szCs w:val="24"/>
+        </w:rPr>
+        <w:t>paginator = Pagnitor(&lt;model&gt;, &lt;models_per_page&gt;)</w:t>
+      </w:r>
+    </w:p>
+    <w:p>
+      <w:pPr>
+        <w:pStyle w:val="Normal"/>
+        <w:numPr>
+          <w:ilvl w:val="1"/>
+          <w:numId w:val="20"/>
+        </w:numPr>
+        <w:bidi w:val="0"/>
+        <w:jc w:val="left"/>
+        <w:rPr>
+          <w:b w:val="false"/>
+          <w:b w:val="false"/>
+          <w:bCs w:val="false"/>
+          <w:sz w:val="24"/>
+          <w:szCs w:val="24"/>
+        </w:rPr>
+      </w:pPr>
+      <w:r>
+        <w:rPr>
+          <w:b w:val="false"/>
+          <w:bCs w:val="false"/>
+          <w:sz w:val="24"/>
+          <w:szCs w:val="24"/>
+        </w:rPr>
+        <w:t>ex. paginator = Paginator(listings, 3)</w:t>
+      </w:r>
+    </w:p>
+    <w:p>
+      <w:pPr>
+        <w:pStyle w:val="Normal"/>
+        <w:numPr>
+          <w:ilvl w:val="0"/>
+          <w:numId w:val="20"/>
+        </w:numPr>
+        <w:bidi w:val="0"/>
+        <w:jc w:val="left"/>
+        <w:rPr>
+          <w:b w:val="false"/>
+          <w:b w:val="false"/>
+          <w:bCs w:val="false"/>
+          <w:sz w:val="24"/>
+          <w:szCs w:val="24"/>
+        </w:rPr>
+      </w:pPr>
+      <w:r>
+        <w:rPr>
+          <w:b w:val="false"/>
+          <w:bCs w:val="false"/>
+          <w:sz w:val="24"/>
+          <w:szCs w:val="24"/>
+        </w:rPr>
+        <w:t>Next we need to create a page variable</w:t>
+      </w:r>
+    </w:p>
+    <w:p>
+      <w:pPr>
+        <w:pStyle w:val="Normal"/>
+        <w:numPr>
+          <w:ilvl w:val="1"/>
+          <w:numId w:val="20"/>
+        </w:numPr>
+        <w:bidi w:val="0"/>
+        <w:jc w:val="left"/>
+        <w:rPr>
+          <w:b w:val="false"/>
+          <w:b w:val="false"/>
+          <w:bCs w:val="false"/>
+          <w:sz w:val="24"/>
+          <w:szCs w:val="24"/>
+        </w:rPr>
+      </w:pPr>
+      <w:r>
+        <w:rPr>
+          <w:b w:val="false"/>
+          <w:bCs w:val="false"/>
+          <w:sz w:val="24"/>
+          <w:szCs w:val="24"/>
+        </w:rPr>
+        <w:t>page = request.GET.get(‘page’)</w:t>
+      </w:r>
+    </w:p>
+    <w:p>
+      <w:pPr>
+        <w:pStyle w:val="Normal"/>
+        <w:numPr>
+          <w:ilvl w:val="0"/>
+          <w:numId w:val="20"/>
+        </w:numPr>
+        <w:bidi w:val="0"/>
+        <w:jc w:val="left"/>
+        <w:rPr>
+          <w:b w:val="false"/>
+          <w:b w:val="false"/>
+          <w:bCs w:val="false"/>
+          <w:sz w:val="24"/>
+          <w:szCs w:val="24"/>
+        </w:rPr>
+      </w:pPr>
+      <w:r>
+        <w:rPr>
+          <w:b w:val="false"/>
+          <w:bCs w:val="false"/>
+          <w:sz w:val="24"/>
+          <w:szCs w:val="24"/>
+        </w:rPr>
+        <w:t>and finally create a paged_&lt;models&gt; variable</w:t>
+      </w:r>
+    </w:p>
+    <w:p>
+      <w:pPr>
+        <w:pStyle w:val="Normal"/>
+        <w:numPr>
+          <w:ilvl w:val="1"/>
+          <w:numId w:val="20"/>
+        </w:numPr>
+        <w:bidi w:val="0"/>
+        <w:jc w:val="left"/>
+        <w:rPr>
+          <w:b w:val="false"/>
+          <w:b w:val="false"/>
+          <w:bCs w:val="false"/>
+          <w:sz w:val="24"/>
+          <w:szCs w:val="24"/>
+        </w:rPr>
+      </w:pPr>
+      <w:r>
+        <w:rPr>
+          <w:b w:val="false"/>
+          <w:bCs w:val="false"/>
+          <w:sz w:val="24"/>
+          <w:szCs w:val="24"/>
+        </w:rPr>
+        <w:t>paged_&lt;model&gt; = paginator.get_page(page)</w:t>
+      </w:r>
+    </w:p>
+    <w:p>
+      <w:pPr>
+        <w:pStyle w:val="Normal"/>
+        <w:numPr>
+          <w:ilvl w:val="0"/>
+          <w:numId w:val="20"/>
+        </w:numPr>
+        <w:bidi w:val="0"/>
+        <w:jc w:val="left"/>
+        <w:rPr>
+          <w:b w:val="false"/>
+          <w:b w:val="false"/>
+          <w:bCs w:val="false"/>
+          <w:sz w:val="24"/>
+          <w:szCs w:val="24"/>
+        </w:rPr>
+      </w:pPr>
+      <w:r>
+        <w:rPr>
+          <w:b w:val="false"/>
+          <w:bCs w:val="false"/>
+          <w:sz w:val="24"/>
+          <w:szCs w:val="24"/>
+        </w:rPr>
+        <w:t>We can then pass in the paged_&lt;model&gt; variable into our context dictionary to pass this to the template.</w:t>
+      </w:r>
+    </w:p>
+    <w:p>
+      <w:pPr>
+        <w:pStyle w:val="Normal"/>
+        <w:numPr>
+          <w:ilvl w:val="1"/>
+          <w:numId w:val="20"/>
+        </w:numPr>
+        <w:bidi w:val="0"/>
+        <w:jc w:val="left"/>
+        <w:rPr>
+          <w:b w:val="false"/>
+          <w:b w:val="false"/>
+          <w:bCs w:val="false"/>
+          <w:sz w:val="24"/>
+          <w:szCs w:val="24"/>
+        </w:rPr>
+      </w:pPr>
+      <w:r>
+        <w:rPr>
+          <w:b w:val="false"/>
+          <w:bCs w:val="false"/>
+          <w:sz w:val="24"/>
+          <w:szCs w:val="24"/>
+        </w:rPr>
+        <w:t>Context = { ‘&lt;model&gt;’: &lt;paged_model&gt; }</w:t>
+      </w:r>
+    </w:p>
+    <w:p>
+      <w:pPr>
+        <w:pStyle w:val="Normal"/>
+        <w:numPr>
+          <w:ilvl w:val="0"/>
+          <w:numId w:val="20"/>
+        </w:numPr>
+        <w:bidi w:val="0"/>
+        <w:jc w:val="left"/>
+        <w:rPr>
+          <w:b w:val="false"/>
+          <w:b w:val="false"/>
+          <w:bCs w:val="false"/>
+          <w:sz w:val="24"/>
+          <w:szCs w:val="24"/>
+        </w:rPr>
+      </w:pPr>
+      <w:r>
+        <w:rPr>
+          <w:b w:val="false"/>
+          <w:bCs w:val="false"/>
+          <w:sz w:val="24"/>
+          <w:szCs w:val="24"/>
+        </w:rPr>
+        <w:t>Next we need to include the pagination into our template. We will use a mix of the django documentation for pagination and the bootstrap pagination.</w:t>
+      </w:r>
+    </w:p>
+    <w:p>
+      <w:pPr>
+        <w:pStyle w:val="Normal"/>
+        <w:numPr>
+          <w:ilvl w:val="0"/>
+          <w:numId w:val="20"/>
+        </w:numPr>
+        <w:bidi w:val="0"/>
+        <w:jc w:val="left"/>
+        <w:rPr>
+          <w:b w:val="false"/>
+          <w:b w:val="false"/>
+          <w:bCs w:val="false"/>
+          <w:sz w:val="24"/>
+          <w:szCs w:val="24"/>
+        </w:rPr>
+      </w:pPr>
+      <w:r>
+        <w:rPr>
+          <w:b w:val="false"/>
+          <w:bCs w:val="false"/>
+          <w:sz w:val="24"/>
+          <w:szCs w:val="24"/>
+        </w:rPr>
+        <w:t>Use an if statement to check if the paged_model variable has other pages</w:t>
+      </w:r>
+    </w:p>
+    <w:p>
+      <w:pPr>
+        <w:pStyle w:val="Normal"/>
+        <w:numPr>
+          <w:ilvl w:val="1"/>
+          <w:numId w:val="20"/>
+        </w:numPr>
+        <w:bidi w:val="0"/>
+        <w:jc w:val="left"/>
+        <w:rPr>
+          <w:b w:val="false"/>
+          <w:b w:val="false"/>
+          <w:bCs w:val="false"/>
+          <w:sz w:val="24"/>
+          <w:szCs w:val="24"/>
+        </w:rPr>
+      </w:pPr>
+      <w:r>
+        <w:rPr>
+          <w:b w:val="false"/>
+          <w:bCs w:val="false"/>
+          <w:sz w:val="24"/>
+          <w:szCs w:val="24"/>
+        </w:rPr>
+        <w:t>{% if model.has_other_pages %}</w:t>
+      </w:r>
+    </w:p>
+    <w:p>
+      <w:pPr>
+        <w:pStyle w:val="Normal"/>
+        <w:numPr>
+          <w:ilvl w:val="0"/>
+          <w:numId w:val="20"/>
+        </w:numPr>
+        <w:bidi w:val="0"/>
+        <w:jc w:val="left"/>
+        <w:rPr>
+          <w:b w:val="false"/>
+          <w:b w:val="false"/>
+          <w:bCs w:val="false"/>
+          <w:sz w:val="24"/>
+          <w:szCs w:val="24"/>
+        </w:rPr>
+      </w:pPr>
+      <w:r>
+        <w:rPr>
+          <w:b w:val="false"/>
+          <w:bCs w:val="false"/>
+          <w:sz w:val="24"/>
+          <w:szCs w:val="24"/>
+        </w:rPr>
+        <w:t>Next we need to check if there are previous page numbers, if so we will display left facing arrows using the laquo;</w:t>
+      </w:r>
+    </w:p>
+    <w:p>
+      <w:pPr>
+        <w:pStyle w:val="Normal"/>
+        <w:numPr>
+          <w:ilvl w:val="1"/>
+          <w:numId w:val="20"/>
+        </w:numPr>
+        <w:bidi w:val="0"/>
+        <w:jc w:val="left"/>
+        <w:rPr>
+          <w:b w:val="false"/>
+          <w:b w:val="false"/>
+          <w:bCs w:val="false"/>
+          <w:sz w:val="24"/>
+          <w:szCs w:val="24"/>
+        </w:rPr>
+      </w:pPr>
+      <w:r>
+        <w:rPr>
+          <w:b w:val="false"/>
+          <w:bCs w:val="false"/>
+          <w:sz w:val="24"/>
+          <w:szCs w:val="24"/>
+        </w:rPr>
+        <w:t>{% if paged_model.has_previous %}</w:t>
+      </w:r>
+    </w:p>
+    <w:p>
+      <w:pPr>
+        <w:pStyle w:val="Normal"/>
+        <w:numPr>
+          <w:ilvl w:val="2"/>
+          <w:numId w:val="20"/>
+        </w:numPr>
+        <w:bidi w:val="0"/>
+        <w:jc w:val="left"/>
+        <w:rPr>
+          <w:b w:val="false"/>
+          <w:b w:val="false"/>
+          <w:bCs w:val="false"/>
+          <w:sz w:val="24"/>
+          <w:szCs w:val="24"/>
+        </w:rPr>
+      </w:pPr>
+      <w:r>
+        <w:rPr>
+          <w:b w:val="false"/>
+          <w:bCs w:val="false"/>
+          <w:sz w:val="24"/>
+          <w:szCs w:val="24"/>
+        </w:rPr>
+        <w:t>&lt;li class=”page-item”&gt;</w:t>
+      </w:r>
+    </w:p>
+    <w:p>
+      <w:pPr>
+        <w:pStyle w:val="Normal"/>
+        <w:numPr>
+          <w:ilvl w:val="3"/>
+          <w:numId w:val="20"/>
+        </w:numPr>
+        <w:bidi w:val="0"/>
+        <w:jc w:val="left"/>
+        <w:rPr>
+          <w:b w:val="false"/>
+          <w:b w:val="false"/>
+          <w:bCs w:val="false"/>
+          <w:sz w:val="24"/>
+          <w:szCs w:val="24"/>
+        </w:rPr>
+      </w:pPr>
+      <w:r>
+        <w:rPr>
+          <w:b w:val="false"/>
+          <w:bCs w:val="false"/>
+          <w:sz w:val="24"/>
+          <w:szCs w:val="24"/>
+        </w:rPr>
+        <w:t>&lt;a href=”?page= {{ paged_models.previous_page_number }}” class=”page-link”&gt;&amp;laquo;&lt;/a&gt;</w:t>
+      </w:r>
+    </w:p>
+    <w:p>
+      <w:pPr>
+        <w:pStyle w:val="Normal"/>
+        <w:numPr>
+          <w:ilvl w:val="2"/>
+          <w:numId w:val="20"/>
+        </w:numPr>
+        <w:bidi w:val="0"/>
+        <w:jc w:val="left"/>
+        <w:rPr>
+          <w:b w:val="false"/>
+          <w:b w:val="false"/>
+          <w:bCs w:val="false"/>
+          <w:sz w:val="24"/>
+          <w:szCs w:val="24"/>
+        </w:rPr>
+      </w:pPr>
+      <w:r>
+        <w:rPr>
+          <w:b w:val="false"/>
+          <w:bCs w:val="false"/>
+          <w:sz w:val="24"/>
+          <w:szCs w:val="24"/>
+        </w:rPr>
+        <w:t>&lt;/li&gt;</w:t>
+      </w:r>
+    </w:p>
+    <w:p>
+      <w:pPr>
+        <w:pStyle w:val="Normal"/>
+        <w:numPr>
+          <w:ilvl w:val="1"/>
+          <w:numId w:val="20"/>
+        </w:numPr>
+        <w:bidi w:val="0"/>
+        <w:jc w:val="left"/>
+        <w:rPr>
+          <w:b w:val="false"/>
+          <w:b w:val="false"/>
+          <w:bCs w:val="false"/>
+          <w:sz w:val="24"/>
+          <w:szCs w:val="24"/>
+        </w:rPr>
+      </w:pPr>
+      <w:r>
+        <w:rPr>
+          <w:b w:val="false"/>
+          <w:bCs w:val="false"/>
+          <w:sz w:val="24"/>
+          <w:szCs w:val="24"/>
+        </w:rPr>
+        <w:t>{% else %}</w:t>
+      </w:r>
+    </w:p>
+    <w:p>
+      <w:pPr>
+        <w:pStyle w:val="Normal"/>
+        <w:numPr>
+          <w:ilvl w:val="2"/>
+          <w:numId w:val="20"/>
+        </w:numPr>
+        <w:bidi w:val="0"/>
+        <w:jc w:val="left"/>
+        <w:rPr>
+          <w:b w:val="false"/>
+          <w:b w:val="false"/>
+          <w:bCs w:val="false"/>
+          <w:sz w:val="24"/>
+          <w:szCs w:val="24"/>
+        </w:rPr>
+      </w:pPr>
+      <w:r>
+        <w:rPr>
+          <w:b w:val="false"/>
+          <w:bCs w:val="false"/>
+          <w:sz w:val="24"/>
+          <w:szCs w:val="24"/>
+        </w:rPr>
+        <w:t>&lt;li class=”page-item disabled”&gt;</w:t>
+      </w:r>
+    </w:p>
+    <w:p>
+      <w:pPr>
+        <w:pStyle w:val="Normal"/>
+        <w:numPr>
+          <w:ilvl w:val="3"/>
+          <w:numId w:val="20"/>
+        </w:numPr>
+        <w:bidi w:val="0"/>
+        <w:jc w:val="left"/>
+        <w:rPr>
+          <w:b w:val="false"/>
+          <w:b w:val="false"/>
+          <w:bCs w:val="false"/>
+          <w:sz w:val="24"/>
+          <w:szCs w:val="24"/>
+        </w:rPr>
+      </w:pPr>
+      <w:r>
+        <w:rPr>
+          <w:b w:val="false"/>
+          <w:bCs w:val="false"/>
+          <w:sz w:val="24"/>
+          <w:szCs w:val="24"/>
+        </w:rPr>
+        <w:t>&lt;a class=”page-link”&gt;&amp;laquo;&lt;/a&gt;</w:t>
+      </w:r>
+    </w:p>
+    <w:p>
+      <w:pPr>
+        <w:pStyle w:val="Normal"/>
+        <w:numPr>
+          <w:ilvl w:val="2"/>
+          <w:numId w:val="20"/>
+        </w:numPr>
+        <w:bidi w:val="0"/>
+        <w:jc w:val="left"/>
+        <w:rPr>
+          <w:b w:val="false"/>
+          <w:b w:val="false"/>
+          <w:bCs w:val="false"/>
+          <w:sz w:val="24"/>
+          <w:szCs w:val="24"/>
+        </w:rPr>
+      </w:pPr>
+      <w:r>
+        <w:rPr>
+          <w:b w:val="false"/>
+          <w:bCs w:val="false"/>
+          <w:sz w:val="24"/>
+          <w:szCs w:val="24"/>
+        </w:rPr>
+        <w:t>&lt;/li&gt;</w:t>
+      </w:r>
+    </w:p>
+    <w:p>
+      <w:pPr>
+        <w:pStyle w:val="Normal"/>
+        <w:numPr>
+          <w:ilvl w:val="1"/>
+          <w:numId w:val="20"/>
+        </w:numPr>
+        <w:bidi w:val="0"/>
+        <w:jc w:val="left"/>
+        <w:rPr>
+          <w:b w:val="false"/>
+          <w:b w:val="false"/>
+          <w:bCs w:val="false"/>
+          <w:sz w:val="24"/>
+          <w:szCs w:val="24"/>
+        </w:rPr>
+      </w:pPr>
+      <w:r>
+        <w:rPr>
+          <w:b w:val="false"/>
+          <w:bCs w:val="false"/>
+          <w:sz w:val="24"/>
+          <w:szCs w:val="24"/>
+        </w:rPr>
+        <w:t>{% endif %}</w:t>
+      </w:r>
+    </w:p>
+    <w:p>
+      <w:pPr>
+        <w:pStyle w:val="Normal"/>
+        <w:numPr>
+          <w:ilvl w:val="0"/>
+          <w:numId w:val="20"/>
+        </w:numPr>
+        <w:bidi w:val="0"/>
+        <w:jc w:val="left"/>
+        <w:rPr>
+          <w:b w:val="false"/>
+          <w:b w:val="false"/>
+          <w:bCs w:val="false"/>
+          <w:sz w:val="24"/>
+          <w:szCs w:val="24"/>
+        </w:rPr>
+      </w:pPr>
+      <w:r>
+        <w:rPr>
+          <w:b w:val="false"/>
+          <w:bCs w:val="false"/>
+          <w:sz w:val="24"/>
+          <w:szCs w:val="24"/>
+        </w:rPr>
+        <w:t>Now we want to loop through the page range and list out each page number. If the current page matches the iteration value, make that list item active, otherwise just print out the number and create a link to the previous or next page.</w:t>
+      </w:r>
+    </w:p>
+    <w:p>
+      <w:pPr>
+        <w:pStyle w:val="Normal"/>
+        <w:numPr>
+          <w:ilvl w:val="1"/>
+          <w:numId w:val="20"/>
+        </w:numPr>
+        <w:bidi w:val="0"/>
+        <w:jc w:val="left"/>
+        <w:rPr>
+          <w:b w:val="false"/>
+          <w:b w:val="false"/>
+          <w:bCs w:val="false"/>
+          <w:sz w:val="24"/>
+          <w:szCs w:val="24"/>
+        </w:rPr>
+      </w:pPr>
+      <w:r>
+        <w:rPr>
+          <w:b w:val="false"/>
+          <w:bCs w:val="false"/>
+          <w:sz w:val="24"/>
+          <w:szCs w:val="24"/>
+        </w:rPr>
+        <w:t>{% for i in paged_model.paginator.page_range %}</w:t>
+      </w:r>
+    </w:p>
+    <w:p>
+      <w:pPr>
+        <w:pStyle w:val="Normal"/>
+        <w:numPr>
+          <w:ilvl w:val="2"/>
+          <w:numId w:val="20"/>
+        </w:numPr>
+        <w:bidi w:val="0"/>
+        <w:jc w:val="left"/>
+        <w:rPr>
+          <w:b w:val="false"/>
+          <w:b w:val="false"/>
+          <w:bCs w:val="false"/>
+          <w:sz w:val="24"/>
+          <w:szCs w:val="24"/>
+        </w:rPr>
+      </w:pPr>
+      <w:r>
+        <w:rPr>
+          <w:b w:val="false"/>
+          <w:bCs w:val="false"/>
+          <w:sz w:val="24"/>
+          <w:szCs w:val="24"/>
+        </w:rPr>
+        <w:t>{% if paged_model.number == i %}</w:t>
+      </w:r>
+    </w:p>
+    <w:p>
+      <w:pPr>
+        <w:pStyle w:val="Normal"/>
+        <w:numPr>
+          <w:ilvl w:val="3"/>
+          <w:numId w:val="20"/>
+        </w:numPr>
+        <w:bidi w:val="0"/>
+        <w:jc w:val="left"/>
+        <w:rPr>
+          <w:b w:val="false"/>
+          <w:b w:val="false"/>
+          <w:bCs w:val="false"/>
+          <w:sz w:val="24"/>
+          <w:szCs w:val="24"/>
+        </w:rPr>
+      </w:pPr>
+      <w:r>
+        <w:rPr>
+          <w:b w:val="false"/>
+          <w:bCs w:val="false"/>
+          <w:sz w:val="24"/>
+          <w:szCs w:val="24"/>
+        </w:rPr>
+        <w:t>&lt;li class=”page-item active”&gt;</w:t>
+      </w:r>
+    </w:p>
+    <w:p>
+      <w:pPr>
+        <w:pStyle w:val="Normal"/>
+        <w:numPr>
+          <w:ilvl w:val="4"/>
+          <w:numId w:val="20"/>
+        </w:numPr>
+        <w:bidi w:val="0"/>
+        <w:jc w:val="left"/>
+        <w:rPr>
+          <w:b w:val="false"/>
+          <w:b w:val="false"/>
+          <w:bCs w:val="false"/>
+          <w:sz w:val="24"/>
+          <w:szCs w:val="24"/>
+        </w:rPr>
+      </w:pPr>
+      <w:r>
+        <w:rPr>
+          <w:b w:val="false"/>
+          <w:bCs w:val="false"/>
+          <w:sz w:val="24"/>
+          <w:szCs w:val="24"/>
+        </w:rPr>
+        <w:t>&lt;a class=”page-link&gt; {{ i }} &lt;/a&gt;</w:t>
+      </w:r>
+    </w:p>
+    <w:p>
+      <w:pPr>
+        <w:pStyle w:val="Normal"/>
+        <w:numPr>
+          <w:ilvl w:val="3"/>
+          <w:numId w:val="20"/>
+        </w:numPr>
+        <w:bidi w:val="0"/>
+        <w:jc w:val="left"/>
+        <w:rPr>
+          <w:b w:val="false"/>
+          <w:b w:val="false"/>
+          <w:bCs w:val="false"/>
+          <w:sz w:val="24"/>
+          <w:szCs w:val="24"/>
+        </w:rPr>
+      </w:pPr>
+      <w:r>
+        <w:rPr>
+          <w:b w:val="false"/>
+          <w:bCs w:val="false"/>
+          <w:sz w:val="24"/>
+          <w:szCs w:val="24"/>
+        </w:rPr>
+        <w:t>&lt;/li&gt;</w:t>
+      </w:r>
+    </w:p>
+    <w:p>
+      <w:pPr>
+        <w:pStyle w:val="Normal"/>
+        <w:numPr>
+          <w:ilvl w:val="2"/>
+          <w:numId w:val="20"/>
+        </w:numPr>
+        <w:bidi w:val="0"/>
+        <w:jc w:val="left"/>
+        <w:rPr>
+          <w:b w:val="false"/>
+          <w:b w:val="false"/>
+          <w:bCs w:val="false"/>
+          <w:sz w:val="24"/>
+          <w:szCs w:val="24"/>
+        </w:rPr>
+      </w:pPr>
+      <w:r>
+        <w:rPr>
+          <w:b w:val="false"/>
+          <w:bCs w:val="false"/>
+          <w:sz w:val="24"/>
+          <w:szCs w:val="24"/>
+        </w:rPr>
+        <w:t>{% else %}</w:t>
+      </w:r>
+    </w:p>
+    <w:p>
+      <w:pPr>
+        <w:pStyle w:val="Normal"/>
+        <w:numPr>
+          <w:ilvl w:val="3"/>
+          <w:numId w:val="20"/>
+        </w:numPr>
+        <w:bidi w:val="0"/>
+        <w:jc w:val="left"/>
+        <w:rPr>
+          <w:b w:val="false"/>
+          <w:b w:val="false"/>
+          <w:bCs w:val="false"/>
+          <w:sz w:val="24"/>
+          <w:szCs w:val="24"/>
+        </w:rPr>
+      </w:pPr>
+      <w:r>
+        <w:rPr>
+          <w:b w:val="false"/>
+          <w:bCs w:val="false"/>
+          <w:sz w:val="24"/>
+          <w:szCs w:val="24"/>
+        </w:rPr>
+        <w:t>&lt;li class=”page-item”&gt;</w:t>
+      </w:r>
+    </w:p>
+    <w:p>
+      <w:pPr>
+        <w:pStyle w:val="Normal"/>
+        <w:numPr>
+          <w:ilvl w:val="4"/>
+          <w:numId w:val="20"/>
+        </w:numPr>
+        <w:bidi w:val="0"/>
+        <w:jc w:val="left"/>
+        <w:rPr>
+          <w:b w:val="false"/>
+          <w:b w:val="false"/>
+          <w:bCs w:val="false"/>
+          <w:sz w:val="24"/>
+          <w:szCs w:val="24"/>
+        </w:rPr>
+      </w:pPr>
+      <w:r>
+        <w:rPr>
+          <w:b w:val="false"/>
+          <w:bCs w:val="false"/>
+          <w:sz w:val="24"/>
+          <w:szCs w:val="24"/>
+        </w:rPr>
+        <w:t>&lt;a href=”?page= {{ i }} class=”page-link”&gt;{{ i }}&lt;/a&gt;</w:t>
+      </w:r>
+    </w:p>
+    <w:p>
+      <w:pPr>
+        <w:pStyle w:val="Normal"/>
+        <w:numPr>
+          <w:ilvl w:val="3"/>
+          <w:numId w:val="20"/>
+        </w:numPr>
+        <w:bidi w:val="0"/>
+        <w:jc w:val="left"/>
+        <w:rPr>
+          <w:b w:val="false"/>
+          <w:b w:val="false"/>
+          <w:bCs w:val="false"/>
+          <w:sz w:val="24"/>
+          <w:szCs w:val="24"/>
+        </w:rPr>
+      </w:pPr>
+      <w:r>
+        <w:rPr>
+          <w:b w:val="false"/>
+          <w:bCs w:val="false"/>
+          <w:sz w:val="24"/>
+          <w:szCs w:val="24"/>
+        </w:rPr>
+        <w:t>{% endif %}</w:t>
+      </w:r>
+    </w:p>
+    <w:p>
+      <w:pPr>
+        <w:pStyle w:val="Normal"/>
+        <w:numPr>
+          <w:ilvl w:val="0"/>
+          <w:numId w:val="20"/>
+        </w:numPr>
+        <w:bidi w:val="0"/>
+        <w:jc w:val="left"/>
+        <w:rPr>
+          <w:b w:val="false"/>
+          <w:b w:val="false"/>
+          <w:bCs w:val="false"/>
+          <w:sz w:val="24"/>
+          <w:szCs w:val="24"/>
+        </w:rPr>
+      </w:pPr>
+      <w:r>
+        <w:rPr>
+          <w:b w:val="false"/>
+          <w:bCs w:val="false"/>
+          <w:sz w:val="24"/>
+          <w:szCs w:val="24"/>
+        </w:rPr>
+        <w:t>Next we need to do the same thing we did in step 9 but for the next page instead of previous page. Copy the code from step 9 and adjust the previous to next and the &amp;laquo; to &amp;raquo;</w:t>
+      </w:r>
+    </w:p>
+    <w:p>
+      <w:pPr>
+        <w:pStyle w:val="Normal"/>
+        <w:bidi w:val="0"/>
+        <w:jc w:val="left"/>
+        <w:rPr>
+          <w:b w:val="false"/>
+          <w:b w:val="false"/>
+          <w:bCs w:val="false"/>
+          <w:sz w:val="24"/>
+          <w:szCs w:val="24"/>
+        </w:rPr>
+      </w:pPr>
+      <w:r>
+        <w:rPr/>
+      </w:r>
+      <w:r>
+        <w:br w:type="page"/>
+      </w:r>
+    </w:p>
+    <w:p>
+      <w:pPr>
+        <w:pStyle w:val="Normal"/>
+        <w:bidi w:val="0"/>
+        <w:jc w:val="left"/>
+        <w:rPr>
+          <w:b/>
+          <w:b/>
+          <w:bCs/>
+          <w:sz w:val="28"/>
+          <w:szCs w:val="28"/>
+        </w:rPr>
+      </w:pPr>
+      <w:r>
+        <w:rPr>
+          <w:b/>
+          <w:bCs/>
+          <w:sz w:val="28"/>
+          <w:szCs w:val="28"/>
+        </w:rPr>
+        <w:t>Get single object from db to display in templates</w:t>
+      </w:r>
+    </w:p>
+    <w:p>
+      <w:pPr>
+        <w:pStyle w:val="Normal"/>
+        <w:numPr>
+          <w:ilvl w:val="0"/>
+          <w:numId w:val="22"/>
+        </w:numPr>
+        <w:bidi w:val="0"/>
+        <w:jc w:val="left"/>
+        <w:rPr>
+          <w:b w:val="false"/>
+          <w:b w:val="false"/>
+          <w:bCs w:val="false"/>
+          <w:sz w:val="24"/>
+          <w:szCs w:val="24"/>
+        </w:rPr>
+      </w:pPr>
+      <w:r>
+        <w:rPr>
+          <w:b w:val="false"/>
+          <w:bCs w:val="false"/>
+          <w:sz w:val="24"/>
+          <w:szCs w:val="24"/>
+        </w:rPr>
+        <w:t>If we want to display just one object from the db in a template we can use the following.</w:t>
+      </w:r>
+    </w:p>
+    <w:p>
+      <w:pPr>
+        <w:pStyle w:val="Normal"/>
+        <w:numPr>
+          <w:ilvl w:val="1"/>
+          <w:numId w:val="22"/>
+        </w:numPr>
+        <w:bidi w:val="0"/>
+        <w:jc w:val="left"/>
+        <w:rPr>
+          <w:b w:val="false"/>
+          <w:b w:val="false"/>
+          <w:bCs w:val="false"/>
+          <w:sz w:val="24"/>
+          <w:szCs w:val="24"/>
+        </w:rPr>
+      </w:pPr>
+      <w:r>
+        <w:rPr>
+          <w:b w:val="false"/>
+          <w:bCs w:val="false"/>
+          <w:sz w:val="24"/>
+          <w:szCs w:val="24"/>
+        </w:rPr>
+        <w:t>&lt;model&gt; = get_object_or_404(&lt;Model&gt;, pk=&lt;model_id_field&gt;)</w:t>
+      </w:r>
+    </w:p>
+    <w:p>
+      <w:pPr>
+        <w:pStyle w:val="Normal"/>
+        <w:numPr>
+          <w:ilvl w:val="2"/>
+          <w:numId w:val="22"/>
+        </w:numPr>
+        <w:bidi w:val="0"/>
+        <w:jc w:val="left"/>
+        <w:rPr>
+          <w:b w:val="false"/>
+          <w:b w:val="false"/>
+          <w:bCs w:val="false"/>
+          <w:sz w:val="24"/>
+          <w:szCs w:val="24"/>
+        </w:rPr>
+      </w:pPr>
+      <w:r>
+        <w:rPr>
+          <w:b w:val="false"/>
+          <w:bCs w:val="false"/>
+          <w:sz w:val="24"/>
+          <w:szCs w:val="24"/>
+        </w:rPr>
+        <w:t>we need to import the get_object_or_404 from django.shortcuts</w:t>
+      </w:r>
+    </w:p>
+    <w:p>
+      <w:pPr>
+        <w:pStyle w:val="Normal"/>
+        <w:numPr>
+          <w:ilvl w:val="2"/>
+          <w:numId w:val="22"/>
+        </w:numPr>
+        <w:bidi w:val="0"/>
+        <w:jc w:val="left"/>
+        <w:rPr>
+          <w:b w:val="false"/>
+          <w:b w:val="false"/>
+          <w:bCs w:val="false"/>
+          <w:sz w:val="24"/>
+          <w:szCs w:val="24"/>
+        </w:rPr>
+      </w:pPr>
+      <w:r>
+        <w:rPr>
+          <w:b w:val="false"/>
+          <w:bCs w:val="false"/>
+          <w:sz w:val="24"/>
+          <w:szCs w:val="24"/>
+        </w:rPr>
+        <w:t>we also need to import our model from &lt;package&gt;.models import Model</w:t>
+      </w:r>
+    </w:p>
+    <w:p>
+      <w:pPr>
+        <w:pStyle w:val="Normal"/>
+        <w:numPr>
+          <w:ilvl w:val="2"/>
+          <w:numId w:val="22"/>
+        </w:numPr>
+        <w:bidi w:val="0"/>
+        <w:jc w:val="left"/>
+        <w:rPr>
+          <w:b w:val="false"/>
+          <w:b w:val="false"/>
+          <w:bCs w:val="false"/>
+          <w:sz w:val="24"/>
+          <w:szCs w:val="24"/>
+        </w:rPr>
+      </w:pPr>
+      <w:r>
+        <w:rPr>
+          <w:b w:val="false"/>
+          <w:bCs w:val="false"/>
+          <w:sz w:val="24"/>
+          <w:szCs w:val="24"/>
+        </w:rPr>
+        <w:t>the pk parameter is passed in through the view function via url. The below example uses a single listing url parameter from the udemy course.</w:t>
+      </w:r>
+    </w:p>
+    <w:p>
+      <w:pPr>
+        <w:pStyle w:val="Normal"/>
+        <w:numPr>
+          <w:ilvl w:val="3"/>
+          <w:numId w:val="22"/>
+        </w:numPr>
+        <w:bidi w:val="0"/>
+        <w:jc w:val="left"/>
+        <w:rPr>
+          <w:b w:val="false"/>
+          <w:b w:val="false"/>
+          <w:bCs w:val="false"/>
+          <w:sz w:val="24"/>
+          <w:szCs w:val="24"/>
+        </w:rPr>
+      </w:pPr>
+      <w:r>
+        <w:rPr>
+          <w:b w:val="false"/>
+          <w:bCs w:val="false"/>
+          <w:sz w:val="24"/>
+          <w:szCs w:val="24"/>
+        </w:rPr>
+        <w:t>Def listing(request, listing_id):</w:t>
+      </w:r>
+    </w:p>
+    <w:p>
+      <w:pPr>
+        <w:pStyle w:val="Normal"/>
+        <w:numPr>
+          <w:ilvl w:val="4"/>
+          <w:numId w:val="22"/>
+        </w:numPr>
+        <w:bidi w:val="0"/>
+        <w:jc w:val="left"/>
+        <w:rPr>
+          <w:b w:val="false"/>
+          <w:b w:val="false"/>
+          <w:bCs w:val="false"/>
+          <w:sz w:val="24"/>
+          <w:szCs w:val="24"/>
+        </w:rPr>
+      </w:pPr>
+      <w:r>
+        <w:rPr>
+          <w:b w:val="false"/>
+          <w:bCs w:val="false"/>
+          <w:sz w:val="24"/>
+          <w:szCs w:val="24"/>
+        </w:rPr>
+        <w:t>listing = get_object_or_404(Listing, pk=listing_id)</w:t>
+      </w:r>
+    </w:p>
+    <w:p>
+      <w:pPr>
+        <w:pStyle w:val="Normal"/>
+        <w:numPr>
+          <w:ilvl w:val="4"/>
+          <w:numId w:val="22"/>
+        </w:numPr>
+        <w:bidi w:val="0"/>
+        <w:jc w:val="left"/>
+        <w:rPr>
+          <w:b w:val="false"/>
+          <w:b w:val="false"/>
+          <w:bCs w:val="false"/>
+          <w:sz w:val="24"/>
+          <w:szCs w:val="24"/>
+        </w:rPr>
+      </w:pPr>
+      <w:r>
+        <w:rPr>
+          <w:b w:val="false"/>
+          <w:bCs w:val="false"/>
+          <w:sz w:val="24"/>
+          <w:szCs w:val="24"/>
+        </w:rPr>
+        <w:t xml:space="preserve">Where ‘Listing’ is the model itself being passed in and ‘listing_id’ is the id field from the model. </w:t>
+      </w:r>
+    </w:p>
+    <w:p>
+      <w:pPr>
+        <w:pStyle w:val="Normal"/>
+        <w:numPr>
+          <w:ilvl w:val="1"/>
+          <w:numId w:val="22"/>
+        </w:numPr>
+        <w:bidi w:val="0"/>
+        <w:jc w:val="left"/>
+        <w:rPr>
+          <w:b w:val="false"/>
+          <w:b w:val="false"/>
+          <w:bCs w:val="false"/>
+          <w:sz w:val="24"/>
+          <w:szCs w:val="24"/>
+        </w:rPr>
+      </w:pPr>
+      <w:r>
+        <w:rPr>
+          <w:b w:val="false"/>
+          <w:bCs w:val="false"/>
+          <w:sz w:val="24"/>
+          <w:szCs w:val="24"/>
+        </w:rPr>
       </w:r>
     </w:p>
     <w:sectPr>
@@ -13147,7 +14932,7 @@
   </w:abstractNum>
   <w:abstractNum w:abstractNumId="20">
     <w:lvl w:ilvl="0">
-      <w:start w:val="5"/>
+      <w:start w:val="1"/>
       <w:numFmt w:val="decimal"/>
       <w:lvlText w:val="%1."/>
       <w:lvlJc w:val="left"/>
@@ -13265,6 +15050,244 @@
     </w:lvl>
   </w:abstractNum>
   <w:abstractNum w:abstractNumId="21">
+    <w:lvl w:ilvl="0">
+      <w:start w:val="5"/>
+      <w:numFmt w:val="decimal"/>
+      <w:lvlText w:val="%1."/>
+      <w:lvlJc w:val="left"/>
+      <w:pPr>
+        <w:tabs>
+          <w:tab w:val="num" w:pos="720"/>
+        </w:tabs>
+        <w:ind w:left="720" w:hanging="360"/>
+      </w:pPr>
+      <w:rPr/>
+    </w:lvl>
+    <w:lvl w:ilvl="1">
+      <w:start w:val="1"/>
+      <w:numFmt w:val="decimal"/>
+      <w:lvlText w:val="%2."/>
+      <w:lvlJc w:val="left"/>
+      <w:pPr>
+        <w:tabs>
+          <w:tab w:val="num" w:pos="1080"/>
+        </w:tabs>
+        <w:ind w:left="1080" w:hanging="360"/>
+      </w:pPr>
+      <w:rPr/>
+    </w:lvl>
+    <w:lvl w:ilvl="2">
+      <w:start w:val="1"/>
+      <w:numFmt w:val="decimal"/>
+      <w:lvlText w:val="%3."/>
+      <w:lvlJc w:val="left"/>
+      <w:pPr>
+        <w:tabs>
+          <w:tab w:val="num" w:pos="1440"/>
+        </w:tabs>
+        <w:ind w:left="1440" w:hanging="360"/>
+      </w:pPr>
+      <w:rPr/>
+    </w:lvl>
+    <w:lvl w:ilvl="3">
+      <w:start w:val="1"/>
+      <w:numFmt w:val="decimal"/>
+      <w:lvlText w:val="%4."/>
+      <w:lvlJc w:val="left"/>
+      <w:pPr>
+        <w:tabs>
+          <w:tab w:val="num" w:pos="1800"/>
+        </w:tabs>
+        <w:ind w:left="1800" w:hanging="360"/>
+      </w:pPr>
+      <w:rPr/>
+    </w:lvl>
+    <w:lvl w:ilvl="4">
+      <w:start w:val="1"/>
+      <w:numFmt w:val="decimal"/>
+      <w:lvlText w:val="%5."/>
+      <w:lvlJc w:val="left"/>
+      <w:pPr>
+        <w:tabs>
+          <w:tab w:val="num" w:pos="2160"/>
+        </w:tabs>
+        <w:ind w:left="2160" w:hanging="360"/>
+      </w:pPr>
+      <w:rPr/>
+    </w:lvl>
+    <w:lvl w:ilvl="5">
+      <w:start w:val="1"/>
+      <w:numFmt w:val="decimal"/>
+      <w:lvlText w:val="%6."/>
+      <w:lvlJc w:val="left"/>
+      <w:pPr>
+        <w:tabs>
+          <w:tab w:val="num" w:pos="2520"/>
+        </w:tabs>
+        <w:ind w:left="2520" w:hanging="360"/>
+      </w:pPr>
+      <w:rPr/>
+    </w:lvl>
+    <w:lvl w:ilvl="6">
+      <w:start w:val="1"/>
+      <w:numFmt w:val="decimal"/>
+      <w:lvlText w:val="%7."/>
+      <w:lvlJc w:val="left"/>
+      <w:pPr>
+        <w:tabs>
+          <w:tab w:val="num" w:pos="2880"/>
+        </w:tabs>
+        <w:ind w:left="2880" w:hanging="360"/>
+      </w:pPr>
+      <w:rPr/>
+    </w:lvl>
+    <w:lvl w:ilvl="7">
+      <w:start w:val="1"/>
+      <w:numFmt w:val="decimal"/>
+      <w:lvlText w:val="%8."/>
+      <w:lvlJc w:val="left"/>
+      <w:pPr>
+        <w:tabs>
+          <w:tab w:val="num" w:pos="3240"/>
+        </w:tabs>
+        <w:ind w:left="3240" w:hanging="360"/>
+      </w:pPr>
+      <w:rPr/>
+    </w:lvl>
+    <w:lvl w:ilvl="8">
+      <w:start w:val="1"/>
+      <w:numFmt w:val="decimal"/>
+      <w:lvlText w:val="%9."/>
+      <w:lvlJc w:val="left"/>
+      <w:pPr>
+        <w:tabs>
+          <w:tab w:val="num" w:pos="3600"/>
+        </w:tabs>
+        <w:ind w:left="3600" w:hanging="360"/>
+      </w:pPr>
+      <w:rPr/>
+    </w:lvl>
+  </w:abstractNum>
+  <w:abstractNum w:abstractNumId="22">
+    <w:lvl w:ilvl="0">
+      <w:start w:val="1"/>
+      <w:numFmt w:val="decimal"/>
+      <w:lvlText w:val="%1."/>
+      <w:lvlJc w:val="left"/>
+      <w:pPr>
+        <w:tabs>
+          <w:tab w:val="num" w:pos="720"/>
+        </w:tabs>
+        <w:ind w:left="720" w:hanging="360"/>
+      </w:pPr>
+      <w:rPr/>
+    </w:lvl>
+    <w:lvl w:ilvl="1">
+      <w:start w:val="1"/>
+      <w:numFmt w:val="decimal"/>
+      <w:lvlText w:val="%2."/>
+      <w:lvlJc w:val="left"/>
+      <w:pPr>
+        <w:tabs>
+          <w:tab w:val="num" w:pos="1080"/>
+        </w:tabs>
+        <w:ind w:left="1080" w:hanging="360"/>
+      </w:pPr>
+      <w:rPr/>
+    </w:lvl>
+    <w:lvl w:ilvl="2">
+      <w:start w:val="1"/>
+      <w:numFmt w:val="decimal"/>
+      <w:lvlText w:val="%3."/>
+      <w:lvlJc w:val="left"/>
+      <w:pPr>
+        <w:tabs>
+          <w:tab w:val="num" w:pos="1440"/>
+        </w:tabs>
+        <w:ind w:left="1440" w:hanging="360"/>
+      </w:pPr>
+      <w:rPr/>
+    </w:lvl>
+    <w:lvl w:ilvl="3">
+      <w:start w:val="1"/>
+      <w:numFmt w:val="decimal"/>
+      <w:lvlText w:val="%4."/>
+      <w:lvlJc w:val="left"/>
+      <w:pPr>
+        <w:tabs>
+          <w:tab w:val="num" w:pos="1800"/>
+        </w:tabs>
+        <w:ind w:left="1800" w:hanging="360"/>
+      </w:pPr>
+      <w:rPr/>
+    </w:lvl>
+    <w:lvl w:ilvl="4">
+      <w:start w:val="1"/>
+      <w:numFmt w:val="decimal"/>
+      <w:lvlText w:val="%5."/>
+      <w:lvlJc w:val="left"/>
+      <w:pPr>
+        <w:tabs>
+          <w:tab w:val="num" w:pos="2160"/>
+        </w:tabs>
+        <w:ind w:left="2160" w:hanging="360"/>
+      </w:pPr>
+      <w:rPr/>
+    </w:lvl>
+    <w:lvl w:ilvl="5">
+      <w:start w:val="1"/>
+      <w:numFmt w:val="decimal"/>
+      <w:lvlText w:val="%6."/>
+      <w:lvlJc w:val="left"/>
+      <w:pPr>
+        <w:tabs>
+          <w:tab w:val="num" w:pos="2520"/>
+        </w:tabs>
+        <w:ind w:left="2520" w:hanging="360"/>
+      </w:pPr>
+      <w:rPr/>
+    </w:lvl>
+    <w:lvl w:ilvl="6">
+      <w:start w:val="1"/>
+      <w:numFmt w:val="decimal"/>
+      <w:lvlText w:val="%7."/>
+      <w:lvlJc w:val="left"/>
+      <w:pPr>
+        <w:tabs>
+          <w:tab w:val="num" w:pos="2880"/>
+        </w:tabs>
+        <w:ind w:left="2880" w:hanging="360"/>
+      </w:pPr>
+      <w:rPr/>
+    </w:lvl>
+    <w:lvl w:ilvl="7">
+      <w:start w:val="1"/>
+      <w:numFmt w:val="decimal"/>
+      <w:lvlText w:val="%8."/>
+      <w:lvlJc w:val="left"/>
+      <w:pPr>
+        <w:tabs>
+          <w:tab w:val="num" w:pos="3240"/>
+        </w:tabs>
+        <w:ind w:left="3240" w:hanging="360"/>
+      </w:pPr>
+      <w:rPr/>
+    </w:lvl>
+    <w:lvl w:ilvl="8">
+      <w:start w:val="1"/>
+      <w:numFmt w:val="decimal"/>
+      <w:lvlText w:val="%9."/>
+      <w:lvlJc w:val="left"/>
+      <w:pPr>
+        <w:tabs>
+          <w:tab w:val="num" w:pos="3600"/>
+        </w:tabs>
+        <w:ind w:left="3600" w:hanging="360"/>
+      </w:pPr>
+      <w:rPr/>
+    </w:lvl>
+  </w:abstractNum>
+  <w:abstractNum w:abstractNumId="23">
     <w:lvl w:ilvl="0">
       <w:start w:val="1"/>
       <w:numFmt w:val="none"/>
@@ -13447,7 +15470,13 @@
     <w:abstractNumId w:val="21"/>
   </w:num>
   <w:num w:numId="22">
-    <w:abstractNumId w:val="20"/>
+    <w:abstractNumId w:val="22"/>
+  </w:num>
+  <w:num w:numId="23">
+    <w:abstractNumId w:val="23"/>
+  </w:num>
+  <w:num w:numId="24">
+    <w:abstractNumId w:val="21"/>
     <w:lvlOverride w:ilvl="0">
       <w:startOverride w:val="5"/>
     </w:lvlOverride>
@@ -13479,7 +15508,7 @@
     <w:pPr>
       <w:widowControl/>
       <w:suppressAutoHyphens w:val="true"/>
-      <w:overflowPunct w:val="false"/>
+      <w:overflowPunct w:val="true"/>
       <w:bidi w:val="0"/>
       <w:spacing w:before="0" w:after="0"/>
       <w:jc w:val="left"/>
@@ -13504,6 +15533,13 @@
       <w:color w:val="000080"/>
       <w:u w:val="single"/>
       <w:lang w:val="zxx" w:eastAsia="zxx" w:bidi="zxx"/>
+    </w:rPr>
+  </w:style>
+  <w:style w:type="character" w:styleId="Bullets">
+    <w:name w:val="Bullets"/>
+    <w:qFormat/>
+    <w:rPr>
+      <w:rFonts w:ascii="OpenSymbol" w:hAnsi="OpenSymbol" w:eastAsia="OpenSymbol" w:cs="OpenSymbol"/>
     </w:rPr>
   </w:style>
   <w:style w:type="paragraph" w:styleId="Heading">

</xml_diff>

<commit_message>
Adding message functionality section 50
</commit_message>
<xml_diff>
--- a/notes/django_notes.docx
+++ b/notes/django_notes.docx
@@ -7775,7 +7775,7 @@
         <w:pStyle w:val="Normal"/>
         <w:numPr>
           <w:ilvl w:val="0"/>
-          <w:numId w:val="24"/>
+          <w:numId w:val="28"/>
         </w:numPr>
         <w:bidi w:val="0"/>
         <w:jc w:val="left"/>
@@ -12383,7 +12383,12 @@
         </w:rPr>
       </w:pPr>
       <w:r>
-        <w:rPr/>
+        <w:rPr>
+          <w:b w:val="false"/>
+          <w:bCs w:val="false"/>
+          <w:sz w:val="24"/>
+          <w:szCs w:val="24"/>
+        </w:rPr>
       </w:r>
       <w:r>
         <w:br w:type="page"/>
@@ -12417,7 +12422,7 @@
         <w:pStyle w:val="Normal"/>
         <w:numPr>
           <w:ilvl w:val="0"/>
-          <w:numId w:val="22"/>
+          <w:numId w:val="21"/>
         </w:numPr>
         <w:bidi w:val="0"/>
         <w:jc w:val="left"/>
@@ -12444,7 +12449,7 @@
         <w:pStyle w:val="Normal"/>
         <w:numPr>
           <w:ilvl w:val="1"/>
-          <w:numId w:val="22"/>
+          <w:numId w:val="21"/>
         </w:numPr>
         <w:bidi w:val="0"/>
         <w:jc w:val="left"/>
@@ -12471,7 +12476,7 @@
         <w:pStyle w:val="Normal"/>
         <w:numPr>
           <w:ilvl w:val="2"/>
-          <w:numId w:val="22"/>
+          <w:numId w:val="21"/>
         </w:numPr>
         <w:bidi w:val="0"/>
         <w:jc w:val="left"/>
@@ -12498,7 +12503,7 @@
         <w:pStyle w:val="Normal"/>
         <w:numPr>
           <w:ilvl w:val="2"/>
-          <w:numId w:val="22"/>
+          <w:numId w:val="21"/>
         </w:numPr>
         <w:bidi w:val="0"/>
         <w:jc w:val="left"/>
@@ -12525,7 +12530,7 @@
         <w:pStyle w:val="Normal"/>
         <w:numPr>
           <w:ilvl w:val="2"/>
-          <w:numId w:val="22"/>
+          <w:numId w:val="21"/>
         </w:numPr>
         <w:bidi w:val="0"/>
         <w:jc w:val="left"/>
@@ -12552,7 +12557,7 @@
         <w:pStyle w:val="Normal"/>
         <w:numPr>
           <w:ilvl w:val="3"/>
-          <w:numId w:val="22"/>
+          <w:numId w:val="21"/>
         </w:numPr>
         <w:bidi w:val="0"/>
         <w:jc w:val="left"/>
@@ -12579,7 +12584,7 @@
         <w:pStyle w:val="Normal"/>
         <w:numPr>
           <w:ilvl w:val="4"/>
-          <w:numId w:val="22"/>
+          <w:numId w:val="21"/>
         </w:numPr>
         <w:bidi w:val="0"/>
         <w:jc w:val="left"/>
@@ -12606,7 +12611,7 @@
         <w:pStyle w:val="Normal"/>
         <w:numPr>
           <w:ilvl w:val="4"/>
-          <w:numId w:val="22"/>
+          <w:numId w:val="21"/>
         </w:numPr>
         <w:bidi w:val="0"/>
         <w:jc w:val="left"/>
@@ -12631,27 +12636,2078 @@
     <w:p>
       <w:pPr>
         <w:pStyle w:val="Normal"/>
-        <w:numPr>
-          <w:ilvl w:val="1"/>
-          <w:numId w:val="22"/>
-        </w:numPr>
-        <w:bidi w:val="0"/>
-        <w:jc w:val="left"/>
-        <w:rPr>
-          <w:b w:val="false"/>
-          <w:b w:val="false"/>
-          <w:bCs w:val="false"/>
-          <w:sz w:val="24"/>
-          <w:szCs w:val="24"/>
-        </w:rPr>
-      </w:pPr>
-      <w:r>
-        <w:rPr>
-          <w:b w:val="false"/>
-          <w:bCs w:val="false"/>
-          <w:sz w:val="24"/>
-          <w:szCs w:val="24"/>
-        </w:rPr>
+        <w:bidi w:val="0"/>
+        <w:jc w:val="left"/>
+        <w:rPr>
+          <w:b w:val="false"/>
+          <w:b w:val="false"/>
+          <w:bCs w:val="false"/>
+          <w:sz w:val="24"/>
+          <w:szCs w:val="24"/>
+        </w:rPr>
+      </w:pPr>
+      <w:r>
+        <w:rPr/>
+      </w:r>
+      <w:r>
+        <w:br w:type="page"/>
+      </w:r>
+    </w:p>
+    <w:p>
+      <w:pPr>
+        <w:pStyle w:val="Normal"/>
+        <w:bidi w:val="0"/>
+        <w:jc w:val="left"/>
+        <w:rPr>
+          <w:b/>
+          <w:b/>
+          <w:bCs/>
+          <w:sz w:val="28"/>
+          <w:szCs w:val="28"/>
+        </w:rPr>
+      </w:pPr>
+      <w:r>
+        <w:rPr>
+          <w:b/>
+          <w:bCs/>
+          <w:sz w:val="28"/>
+          <w:szCs w:val="28"/>
+        </w:rPr>
+        <w:t>Iterating through dictionary in templates</w:t>
+      </w:r>
+    </w:p>
+    <w:p>
+      <w:pPr>
+        <w:pStyle w:val="Normal"/>
+        <w:numPr>
+          <w:ilvl w:val="0"/>
+          <w:numId w:val="23"/>
+        </w:numPr>
+        <w:bidi w:val="0"/>
+        <w:jc w:val="left"/>
+        <w:rPr>
+          <w:b w:val="false"/>
+          <w:b w:val="false"/>
+          <w:bCs w:val="false"/>
+          <w:sz w:val="24"/>
+          <w:szCs w:val="24"/>
+        </w:rPr>
+      </w:pPr>
+      <w:r>
+        <w:rPr>
+          <w:b w:val="false"/>
+          <w:bCs w:val="false"/>
+          <w:sz w:val="24"/>
+          <w:szCs w:val="24"/>
+        </w:rPr>
+        <w:t>We can pass anything we want/need into the context dictionary from the views.py file. If we pass an iterable object to the template we can use loops to unpack them.</w:t>
+      </w:r>
+    </w:p>
+    <w:p>
+      <w:pPr>
+        <w:pStyle w:val="Normal"/>
+        <w:numPr>
+          <w:ilvl w:val="0"/>
+          <w:numId w:val="23"/>
+        </w:numPr>
+        <w:bidi w:val="0"/>
+        <w:jc w:val="left"/>
+        <w:rPr>
+          <w:b w:val="false"/>
+          <w:b w:val="false"/>
+          <w:bCs w:val="false"/>
+          <w:sz w:val="24"/>
+          <w:szCs w:val="24"/>
+        </w:rPr>
+      </w:pPr>
+      <w:r>
+        <w:rPr>
+          <w:b w:val="false"/>
+          <w:bCs w:val="false"/>
+          <w:sz w:val="24"/>
+          <w:szCs w:val="24"/>
+        </w:rPr>
+        <w:t>To unpack an iterable object from a dictionary do the following.</w:t>
+      </w:r>
+    </w:p>
+    <w:p>
+      <w:pPr>
+        <w:pStyle w:val="Normal"/>
+        <w:numPr>
+          <w:ilvl w:val="1"/>
+          <w:numId w:val="23"/>
+        </w:numPr>
+        <w:bidi w:val="0"/>
+        <w:jc w:val="left"/>
+        <w:rPr>
+          <w:b w:val="false"/>
+          <w:b w:val="false"/>
+          <w:bCs w:val="false"/>
+          <w:sz w:val="24"/>
+          <w:szCs w:val="24"/>
+        </w:rPr>
+      </w:pPr>
+      <w:r>
+        <w:rPr>
+          <w:b w:val="false"/>
+          <w:bCs w:val="false"/>
+          <w:sz w:val="24"/>
+          <w:szCs w:val="24"/>
+        </w:rPr>
+        <w:t>{% for key, value in &lt;dictionary&gt;.items %}</w:t>
+      </w:r>
+    </w:p>
+    <w:p>
+      <w:pPr>
+        <w:pStyle w:val="Normal"/>
+        <w:numPr>
+          <w:ilvl w:val="2"/>
+          <w:numId w:val="23"/>
+        </w:numPr>
+        <w:bidi w:val="0"/>
+        <w:jc w:val="left"/>
+        <w:rPr>
+          <w:b w:val="false"/>
+          <w:b w:val="false"/>
+          <w:bCs w:val="false"/>
+          <w:sz w:val="24"/>
+          <w:szCs w:val="24"/>
+        </w:rPr>
+      </w:pPr>
+      <w:r>
+        <w:rPr>
+          <w:b w:val="false"/>
+          <w:bCs w:val="false"/>
+          <w:sz w:val="24"/>
+          <w:szCs w:val="24"/>
+        </w:rPr>
+        <w:t>&lt;do stuff&gt;</w:t>
+      </w:r>
+    </w:p>
+    <w:p>
+      <w:pPr>
+        <w:pStyle w:val="Normal"/>
+        <w:numPr>
+          <w:ilvl w:val="1"/>
+          <w:numId w:val="23"/>
+        </w:numPr>
+        <w:bidi w:val="0"/>
+        <w:jc w:val="left"/>
+        <w:rPr>
+          <w:b w:val="false"/>
+          <w:b w:val="false"/>
+          <w:bCs w:val="false"/>
+          <w:sz w:val="24"/>
+          <w:szCs w:val="24"/>
+        </w:rPr>
+      </w:pPr>
+      <w:r>
+        <w:rPr>
+          <w:b w:val="false"/>
+          <w:bCs w:val="false"/>
+          <w:sz w:val="24"/>
+          <w:szCs w:val="24"/>
+        </w:rPr>
+        <w:t>{% endfor %}</w:t>
+      </w:r>
+    </w:p>
+    <w:p>
+      <w:pPr>
+        <w:pStyle w:val="Normal"/>
+        <w:bidi w:val="0"/>
+        <w:jc w:val="left"/>
+        <w:rPr>
+          <w:b w:val="false"/>
+          <w:b w:val="false"/>
+          <w:bCs w:val="false"/>
+          <w:sz w:val="24"/>
+          <w:szCs w:val="24"/>
+        </w:rPr>
+      </w:pPr>
+      <w:r>
+        <w:rPr>
+          <w:b w:val="false"/>
+          <w:bCs w:val="false"/>
+          <w:sz w:val="24"/>
+          <w:szCs w:val="24"/>
+        </w:rPr>
+      </w:r>
+      <w:r>
+        <w:br w:type="page"/>
+      </w:r>
+    </w:p>
+    <w:p>
+      <w:pPr>
+        <w:pStyle w:val="Normal"/>
+        <w:bidi w:val="0"/>
+        <w:jc w:val="left"/>
+        <w:rPr>
+          <w:b/>
+          <w:b/>
+          <w:bCs/>
+          <w:sz w:val="28"/>
+          <w:szCs w:val="28"/>
+        </w:rPr>
+      </w:pPr>
+      <w:r>
+        <w:rPr>
+          <w:b/>
+          <w:bCs/>
+          <w:sz w:val="28"/>
+          <w:szCs w:val="28"/>
+        </w:rPr>
+        <w:t xml:space="preserve">Search form filtering </w:t>
+      </w:r>
+      <w:r>
+        <w:rPr>
+          <w:b/>
+          <w:bCs/>
+          <w:sz w:val="28"/>
+          <w:szCs w:val="28"/>
+        </w:rPr>
+        <w:t>(Querysets)</w:t>
+      </w:r>
+    </w:p>
+    <w:p>
+      <w:pPr>
+        <w:pStyle w:val="Normal"/>
+        <w:numPr>
+          <w:ilvl w:val="0"/>
+          <w:numId w:val="24"/>
+        </w:numPr>
+        <w:bidi w:val="0"/>
+        <w:jc w:val="left"/>
+        <w:rPr>
+          <w:b w:val="false"/>
+          <w:b w:val="false"/>
+          <w:bCs w:val="false"/>
+          <w:sz w:val="24"/>
+          <w:szCs w:val="24"/>
+        </w:rPr>
+      </w:pPr>
+      <w:r>
+        <w:rPr>
+          <w:b w:val="false"/>
+          <w:bCs w:val="false"/>
+          <w:sz w:val="24"/>
+          <w:szCs w:val="24"/>
+        </w:rPr>
+        <w:t>Using a search form from the template we can sort/filter through our database and grab only objects that match our search.</w:t>
+      </w:r>
+    </w:p>
+    <w:p>
+      <w:pPr>
+        <w:pStyle w:val="Normal"/>
+        <w:numPr>
+          <w:ilvl w:val="0"/>
+          <w:numId w:val="24"/>
+        </w:numPr>
+        <w:bidi w:val="0"/>
+        <w:jc w:val="left"/>
+        <w:rPr>
+          <w:b w:val="false"/>
+          <w:b w:val="false"/>
+          <w:bCs w:val="false"/>
+          <w:sz w:val="24"/>
+          <w:szCs w:val="24"/>
+        </w:rPr>
+      </w:pPr>
+      <w:r>
+        <w:rPr>
+          <w:b w:val="false"/>
+          <w:bCs w:val="false"/>
+          <w:sz w:val="24"/>
+          <w:szCs w:val="24"/>
+        </w:rPr>
+        <w:t>Create a queryset_list variable in the view method. Open views.py and under the specific view method add the following.</w:t>
+      </w:r>
+    </w:p>
+    <w:p>
+      <w:pPr>
+        <w:pStyle w:val="Normal"/>
+        <w:numPr>
+          <w:ilvl w:val="1"/>
+          <w:numId w:val="24"/>
+        </w:numPr>
+        <w:bidi w:val="0"/>
+        <w:jc w:val="left"/>
+        <w:rPr>
+          <w:b w:val="false"/>
+          <w:b w:val="false"/>
+          <w:bCs w:val="false"/>
+          <w:sz w:val="24"/>
+          <w:szCs w:val="24"/>
+        </w:rPr>
+      </w:pPr>
+      <w:r>
+        <w:rPr>
+          <w:b w:val="false"/>
+          <w:bCs w:val="false"/>
+          <w:sz w:val="24"/>
+          <w:szCs w:val="24"/>
+        </w:rPr>
+        <w:t>Def view_method(request):</w:t>
+      </w:r>
+    </w:p>
+    <w:p>
+      <w:pPr>
+        <w:pStyle w:val="Normal"/>
+        <w:numPr>
+          <w:ilvl w:val="2"/>
+          <w:numId w:val="24"/>
+        </w:numPr>
+        <w:bidi w:val="0"/>
+        <w:jc w:val="left"/>
+        <w:rPr>
+          <w:b w:val="false"/>
+          <w:b w:val="false"/>
+          <w:bCs w:val="false"/>
+          <w:sz w:val="24"/>
+          <w:szCs w:val="24"/>
+        </w:rPr>
+      </w:pPr>
+      <w:r>
+        <w:rPr>
+          <w:b w:val="false"/>
+          <w:bCs w:val="false"/>
+          <w:sz w:val="24"/>
+          <w:szCs w:val="24"/>
+        </w:rPr>
+        <w:t>queryset_list = &lt;Model&gt;.objects.order_by(‘&lt;model_field&gt;’)</w:t>
+      </w:r>
+    </w:p>
+    <w:p>
+      <w:pPr>
+        <w:pStyle w:val="Normal"/>
+        <w:numPr>
+          <w:ilvl w:val="0"/>
+          <w:numId w:val="24"/>
+        </w:numPr>
+        <w:bidi w:val="0"/>
+        <w:jc w:val="left"/>
+        <w:rPr>
+          <w:b w:val="false"/>
+          <w:b w:val="false"/>
+          <w:bCs w:val="false"/>
+          <w:sz w:val="24"/>
+          <w:szCs w:val="24"/>
+        </w:rPr>
+      </w:pPr>
+      <w:r>
+        <w:rPr>
+          <w:b w:val="false"/>
+          <w:bCs w:val="false"/>
+          <w:sz w:val="24"/>
+          <w:szCs w:val="24"/>
+        </w:rPr>
+        <w:t xml:space="preserve">Now we need to add some filters to the queryset_list. The example below uses a parameter ‘keywords’ from the url to search for keywords in the description field of the model. </w:t>
+      </w:r>
+    </w:p>
+    <w:p>
+      <w:pPr>
+        <w:pStyle w:val="Normal"/>
+        <w:numPr>
+          <w:ilvl w:val="1"/>
+          <w:numId w:val="24"/>
+        </w:numPr>
+        <w:bidi w:val="0"/>
+        <w:jc w:val="left"/>
+        <w:rPr>
+          <w:b w:val="false"/>
+          <w:b w:val="false"/>
+          <w:bCs w:val="false"/>
+          <w:sz w:val="24"/>
+          <w:szCs w:val="24"/>
+        </w:rPr>
+      </w:pPr>
+      <w:r>
+        <w:rPr>
+          <w:b w:val="false"/>
+          <w:bCs w:val="false"/>
+          <w:sz w:val="24"/>
+          <w:szCs w:val="24"/>
+        </w:rPr>
+        <w:t>If ‘keywords’ in request.GET:</w:t>
+      </w:r>
+    </w:p>
+    <w:p>
+      <w:pPr>
+        <w:pStyle w:val="Normal"/>
+        <w:numPr>
+          <w:ilvl w:val="2"/>
+          <w:numId w:val="24"/>
+        </w:numPr>
+        <w:bidi w:val="0"/>
+        <w:jc w:val="left"/>
+        <w:rPr>
+          <w:b w:val="false"/>
+          <w:b w:val="false"/>
+          <w:bCs w:val="false"/>
+          <w:sz w:val="24"/>
+          <w:szCs w:val="24"/>
+        </w:rPr>
+      </w:pPr>
+      <w:r>
+        <w:rPr>
+          <w:b w:val="false"/>
+          <w:bCs w:val="false"/>
+          <w:sz w:val="24"/>
+          <w:szCs w:val="24"/>
+        </w:rPr>
+        <w:t>keywords = request.GET[‘keywords’]</w:t>
+      </w:r>
+    </w:p>
+    <w:p>
+      <w:pPr>
+        <w:pStyle w:val="Normal"/>
+        <w:numPr>
+          <w:ilvl w:val="3"/>
+          <w:numId w:val="24"/>
+        </w:numPr>
+        <w:bidi w:val="0"/>
+        <w:jc w:val="left"/>
+        <w:rPr>
+          <w:b w:val="false"/>
+          <w:b w:val="false"/>
+          <w:bCs w:val="false"/>
+          <w:sz w:val="24"/>
+          <w:szCs w:val="24"/>
+        </w:rPr>
+      </w:pPr>
+      <w:r>
+        <w:rPr>
+          <w:b w:val="false"/>
+          <w:bCs w:val="false"/>
+          <w:sz w:val="24"/>
+          <w:szCs w:val="24"/>
+        </w:rPr>
+        <w:t>if keywords: # check that keywords isnt an empty string</w:t>
+      </w:r>
+    </w:p>
+    <w:p>
+      <w:pPr>
+        <w:pStyle w:val="Normal"/>
+        <w:numPr>
+          <w:ilvl w:val="4"/>
+          <w:numId w:val="24"/>
+        </w:numPr>
+        <w:bidi w:val="0"/>
+        <w:jc w:val="left"/>
+        <w:rPr>
+          <w:b w:val="false"/>
+          <w:b w:val="false"/>
+          <w:bCs w:val="false"/>
+          <w:sz w:val="24"/>
+          <w:szCs w:val="24"/>
+        </w:rPr>
+      </w:pPr>
+      <w:r>
+        <w:rPr>
+          <w:b w:val="false"/>
+          <w:bCs w:val="false"/>
+          <w:sz w:val="24"/>
+          <w:szCs w:val="24"/>
+        </w:rPr>
+        <w:t>queryset_list = queryset_list.filter(description__icontains=keywords)</w:t>
+      </w:r>
+    </w:p>
+    <w:p>
+      <w:pPr>
+        <w:pStyle w:val="Normal"/>
+        <w:numPr>
+          <w:ilvl w:val="0"/>
+          <w:numId w:val="24"/>
+        </w:numPr>
+        <w:bidi w:val="0"/>
+        <w:jc w:val="left"/>
+        <w:rPr>
+          <w:b w:val="false"/>
+          <w:b w:val="false"/>
+          <w:bCs w:val="false"/>
+          <w:sz w:val="24"/>
+          <w:szCs w:val="24"/>
+        </w:rPr>
+      </w:pPr>
+      <w:r>
+        <w:rPr>
+          <w:b w:val="false"/>
+          <w:bCs w:val="false"/>
+          <w:sz w:val="24"/>
+          <w:szCs w:val="24"/>
+        </w:rPr>
+        <w:t>The above example from step 3 looks for something in the description field that contains anything from keywords. This example below displays how to search for an exact match.</w:t>
+      </w:r>
+    </w:p>
+    <w:p>
+      <w:pPr>
+        <w:pStyle w:val="Normal"/>
+        <w:numPr>
+          <w:ilvl w:val="1"/>
+          <w:numId w:val="24"/>
+        </w:numPr>
+        <w:bidi w:val="0"/>
+        <w:jc w:val="left"/>
+        <w:rPr>
+          <w:b w:val="false"/>
+          <w:b w:val="false"/>
+          <w:bCs w:val="false"/>
+          <w:sz w:val="24"/>
+          <w:szCs w:val="24"/>
+        </w:rPr>
+      </w:pPr>
+      <w:r>
+        <w:rPr>
+          <w:b w:val="false"/>
+          <w:bCs w:val="false"/>
+          <w:sz w:val="24"/>
+          <w:szCs w:val="24"/>
+        </w:rPr>
+        <w:t>If ‘city’ in request.GET:</w:t>
+      </w:r>
+    </w:p>
+    <w:p>
+      <w:pPr>
+        <w:pStyle w:val="Normal"/>
+        <w:numPr>
+          <w:ilvl w:val="2"/>
+          <w:numId w:val="24"/>
+        </w:numPr>
+        <w:bidi w:val="0"/>
+        <w:jc w:val="left"/>
+        <w:rPr>
+          <w:b w:val="false"/>
+          <w:b w:val="false"/>
+          <w:bCs w:val="false"/>
+          <w:sz w:val="24"/>
+          <w:szCs w:val="24"/>
+        </w:rPr>
+      </w:pPr>
+      <w:r>
+        <w:rPr>
+          <w:b w:val="false"/>
+          <w:bCs w:val="false"/>
+          <w:sz w:val="24"/>
+          <w:szCs w:val="24"/>
+        </w:rPr>
+        <w:t>city = request.GET[‘city’]</w:t>
+      </w:r>
+    </w:p>
+    <w:p>
+      <w:pPr>
+        <w:pStyle w:val="Normal"/>
+        <w:numPr>
+          <w:ilvl w:val="3"/>
+          <w:numId w:val="24"/>
+        </w:numPr>
+        <w:bidi w:val="0"/>
+        <w:jc w:val="left"/>
+        <w:rPr>
+          <w:b w:val="false"/>
+          <w:b w:val="false"/>
+          <w:bCs w:val="false"/>
+          <w:sz w:val="24"/>
+          <w:szCs w:val="24"/>
+        </w:rPr>
+      </w:pPr>
+      <w:r>
+        <w:rPr>
+          <w:b w:val="false"/>
+          <w:bCs w:val="false"/>
+          <w:sz w:val="24"/>
+          <w:szCs w:val="24"/>
+        </w:rPr>
+        <w:t>if city: # check that keywords isnt an empty string</w:t>
+      </w:r>
+    </w:p>
+    <w:p>
+      <w:pPr>
+        <w:pStyle w:val="Normal"/>
+        <w:numPr>
+          <w:ilvl w:val="4"/>
+          <w:numId w:val="24"/>
+        </w:numPr>
+        <w:bidi w:val="0"/>
+        <w:jc w:val="left"/>
+        <w:rPr>
+          <w:b w:val="false"/>
+          <w:b w:val="false"/>
+          <w:bCs w:val="false"/>
+          <w:sz w:val="24"/>
+          <w:szCs w:val="24"/>
+        </w:rPr>
+      </w:pPr>
+      <w:r>
+        <w:rPr>
+          <w:b w:val="false"/>
+          <w:bCs w:val="false"/>
+          <w:sz w:val="24"/>
+          <w:szCs w:val="24"/>
+        </w:rPr>
+        <w:t>queryset_list = queryset_list.filter(city__iexact=city)</w:t>
+      </w:r>
+    </w:p>
+    <w:p>
+      <w:pPr>
+        <w:pStyle w:val="Normal"/>
+        <w:numPr>
+          <w:ilvl w:val="0"/>
+          <w:numId w:val="24"/>
+        </w:numPr>
+        <w:bidi w:val="0"/>
+        <w:jc w:val="left"/>
+        <w:rPr>
+          <w:b/>
+          <w:b/>
+          <w:bCs/>
+          <w:sz w:val="24"/>
+          <w:szCs w:val="24"/>
+        </w:rPr>
+      </w:pPr>
+      <w:r>
+        <w:rPr>
+          <w:b/>
+          <w:bCs/>
+          <w:sz w:val="24"/>
+          <w:szCs w:val="24"/>
+        </w:rPr>
+        <w:t xml:space="preserve">NOTE: </w:t>
+      </w:r>
+      <w:r>
+        <w:rPr>
+          <w:b w:val="false"/>
+          <w:bCs w:val="false"/>
+          <w:sz w:val="24"/>
+          <w:szCs w:val="24"/>
+        </w:rPr>
+        <w:t xml:space="preserve">The difference between icontains → contains or iexact → exact is the one with I preceeding is case insensitive where without the I it is case sensitive. </w:t>
+      </w:r>
+    </w:p>
+    <w:p>
+      <w:pPr>
+        <w:pStyle w:val="Normal"/>
+        <w:numPr>
+          <w:ilvl w:val="0"/>
+          <w:numId w:val="24"/>
+        </w:numPr>
+        <w:bidi w:val="0"/>
+        <w:jc w:val="left"/>
+        <w:rPr>
+          <w:b w:val="false"/>
+          <w:b w:val="false"/>
+          <w:bCs w:val="false"/>
+          <w:sz w:val="24"/>
+          <w:szCs w:val="24"/>
+        </w:rPr>
+      </w:pPr>
+      <w:r>
+        <w:rPr>
+          <w:b w:val="false"/>
+          <w:bCs w:val="false"/>
+          <w:sz w:val="24"/>
+          <w:szCs w:val="24"/>
+        </w:rPr>
+        <w:t>We can also search a field in a model using conditional operators. An example would be searching for home prices below or above a certain range.</w:t>
+      </w:r>
+    </w:p>
+    <w:p>
+      <w:pPr>
+        <w:pStyle w:val="Normal"/>
+        <w:numPr>
+          <w:ilvl w:val="1"/>
+          <w:numId w:val="24"/>
+        </w:numPr>
+        <w:bidi w:val="0"/>
+        <w:jc w:val="left"/>
+        <w:rPr>
+          <w:rFonts w:ascii="Liberation Serif" w:hAnsi="Liberation Serif"/>
+          <w:b w:val="false"/>
+          <w:b w:val="false"/>
+          <w:bCs w:val="false"/>
+          <w:color w:val="auto"/>
+          <w:sz w:val="24"/>
+          <w:szCs w:val="24"/>
+        </w:rPr>
+      </w:pPr>
+      <w:r>
+        <w:rPr>
+          <w:rFonts w:ascii="Liberation Serif" w:hAnsi="Liberation Serif"/>
+          <w:b w:val="false"/>
+          <w:bCs w:val="false"/>
+          <w:i w:val="false"/>
+          <w:color w:val="auto"/>
+          <w:sz w:val="24"/>
+          <w:szCs w:val="24"/>
+        </w:rPr>
+        <w:t># price</w:t>
+      </w:r>
+      <w:r>
+        <w:rPr>
+          <w:rFonts w:ascii="Liberation Serif" w:hAnsi="Liberation Serif"/>
+          <w:b w:val="false"/>
+          <w:bCs w:val="false"/>
+          <w:color w:val="auto"/>
+          <w:sz w:val="24"/>
+          <w:szCs w:val="24"/>
+        </w:rPr>
+        <w:br/>
+      </w:r>
+      <w:r>
+        <w:rPr>
+          <w:rFonts w:ascii="Liberation Serif" w:hAnsi="Liberation Serif"/>
+          <w:b w:val="false"/>
+          <w:bCs w:val="false"/>
+          <w:i/>
+          <w:color w:val="auto"/>
+          <w:sz w:val="24"/>
+          <w:szCs w:val="24"/>
+        </w:rPr>
+        <w:t xml:space="preserve">if </w:t>
+      </w:r>
+      <w:r>
+        <w:rPr>
+          <w:rFonts w:ascii="Liberation Serif" w:hAnsi="Liberation Serif"/>
+          <w:b w:val="false"/>
+          <w:bCs w:val="false"/>
+          <w:i w:val="false"/>
+          <w:color w:val="auto"/>
+          <w:sz w:val="24"/>
+          <w:szCs w:val="24"/>
+        </w:rPr>
+        <w:t xml:space="preserve">'price' </w:t>
+      </w:r>
+      <w:r>
+        <w:rPr>
+          <w:rFonts w:ascii="Liberation Serif" w:hAnsi="Liberation Serif"/>
+          <w:b w:val="false"/>
+          <w:bCs w:val="false"/>
+          <w:i/>
+          <w:color w:val="auto"/>
+          <w:sz w:val="24"/>
+          <w:szCs w:val="24"/>
+        </w:rPr>
+        <w:t xml:space="preserve">in </w:t>
+      </w:r>
+      <w:r>
+        <w:rPr>
+          <w:rFonts w:ascii="Liberation Serif" w:hAnsi="Liberation Serif"/>
+          <w:b w:val="false"/>
+          <w:bCs w:val="false"/>
+          <w:i/>
+          <w:color w:val="auto"/>
+          <w:sz w:val="24"/>
+          <w:szCs w:val="24"/>
+        </w:rPr>
+        <w:t>request</w:t>
+      </w:r>
+      <w:r>
+        <w:rPr>
+          <w:rFonts w:ascii="Liberation Serif" w:hAnsi="Liberation Serif"/>
+          <w:b w:val="false"/>
+          <w:bCs w:val="false"/>
+          <w:i w:val="false"/>
+          <w:color w:val="auto"/>
+          <w:sz w:val="24"/>
+          <w:szCs w:val="24"/>
+        </w:rPr>
+        <w:t>.GET</w:t>
+      </w:r>
+      <w:r>
+        <w:rPr>
+          <w:rFonts w:ascii="Liberation Serif" w:hAnsi="Liberation Serif"/>
+          <w:b w:val="false"/>
+          <w:bCs w:val="false"/>
+          <w:i w:val="false"/>
+          <w:color w:val="auto"/>
+          <w:sz w:val="24"/>
+          <w:szCs w:val="24"/>
+        </w:rPr>
+        <w:t>:</w:t>
+      </w:r>
+      <w:r>
+        <w:rPr>
+          <w:rFonts w:ascii="Liberation Serif" w:hAnsi="Liberation Serif"/>
+          <w:b w:val="false"/>
+          <w:bCs w:val="false"/>
+          <w:color w:val="auto"/>
+          <w:sz w:val="24"/>
+          <w:szCs w:val="24"/>
+        </w:rPr>
+        <w:br/>
+      </w:r>
+      <w:r>
+        <w:rPr>
+          <w:rFonts w:ascii="Liberation Serif" w:hAnsi="Liberation Serif"/>
+          <w:b w:val="false"/>
+          <w:bCs w:val="false"/>
+          <w:i w:val="false"/>
+          <w:color w:val="auto"/>
+          <w:sz w:val="24"/>
+          <w:szCs w:val="24"/>
+        </w:rPr>
+        <w:t xml:space="preserve">    </w:t>
+      </w:r>
+      <w:r>
+        <w:rPr>
+          <w:rFonts w:ascii="Liberation Serif" w:hAnsi="Liberation Serif"/>
+          <w:b w:val="false"/>
+          <w:bCs w:val="false"/>
+          <w:i w:val="false"/>
+          <w:color w:val="auto"/>
+          <w:sz w:val="24"/>
+          <w:szCs w:val="24"/>
+        </w:rPr>
+        <w:t xml:space="preserve">price </w:t>
+      </w:r>
+      <w:r>
+        <w:rPr>
+          <w:rFonts w:ascii="Liberation Serif" w:hAnsi="Liberation Serif"/>
+          <w:b w:val="false"/>
+          <w:bCs w:val="false"/>
+          <w:i w:val="false"/>
+          <w:color w:val="auto"/>
+          <w:sz w:val="24"/>
+          <w:szCs w:val="24"/>
+        </w:rPr>
+        <w:t xml:space="preserve">= </w:t>
+      </w:r>
+      <w:r>
+        <w:rPr>
+          <w:rFonts w:ascii="Liberation Serif" w:hAnsi="Liberation Serif"/>
+          <w:b w:val="false"/>
+          <w:bCs w:val="false"/>
+          <w:i/>
+          <w:color w:val="auto"/>
+          <w:sz w:val="24"/>
+          <w:szCs w:val="24"/>
+        </w:rPr>
+        <w:t>request</w:t>
+      </w:r>
+      <w:r>
+        <w:rPr>
+          <w:rFonts w:ascii="Liberation Serif" w:hAnsi="Liberation Serif"/>
+          <w:b w:val="false"/>
+          <w:bCs w:val="false"/>
+          <w:i w:val="false"/>
+          <w:color w:val="auto"/>
+          <w:sz w:val="24"/>
+          <w:szCs w:val="24"/>
+        </w:rPr>
+        <w:t>.GET[</w:t>
+      </w:r>
+      <w:r>
+        <w:rPr>
+          <w:rFonts w:ascii="Liberation Serif" w:hAnsi="Liberation Serif"/>
+          <w:b w:val="false"/>
+          <w:bCs w:val="false"/>
+          <w:i w:val="false"/>
+          <w:color w:val="auto"/>
+          <w:sz w:val="24"/>
+          <w:szCs w:val="24"/>
+        </w:rPr>
+        <w:t>'price'</w:t>
+      </w:r>
+      <w:r>
+        <w:rPr>
+          <w:rFonts w:ascii="Liberation Serif" w:hAnsi="Liberation Serif"/>
+          <w:b w:val="false"/>
+          <w:bCs w:val="false"/>
+          <w:i w:val="false"/>
+          <w:color w:val="auto"/>
+          <w:sz w:val="24"/>
+          <w:szCs w:val="24"/>
+        </w:rPr>
+        <w:t>]</w:t>
+      </w:r>
+      <w:r>
+        <w:rPr>
+          <w:rFonts w:ascii="Liberation Serif" w:hAnsi="Liberation Serif"/>
+          <w:b w:val="false"/>
+          <w:bCs w:val="false"/>
+          <w:color w:val="auto"/>
+          <w:sz w:val="24"/>
+          <w:szCs w:val="24"/>
+        </w:rPr>
+        <w:br/>
+      </w:r>
+      <w:r>
+        <w:rPr>
+          <w:rFonts w:ascii="Liberation Serif" w:hAnsi="Liberation Serif"/>
+          <w:b w:val="false"/>
+          <w:bCs w:val="false"/>
+          <w:i w:val="false"/>
+          <w:color w:val="auto"/>
+          <w:sz w:val="24"/>
+          <w:szCs w:val="24"/>
+        </w:rPr>
+        <w:t xml:space="preserve">    </w:t>
+      </w:r>
+      <w:r>
+        <w:rPr>
+          <w:rFonts w:ascii="Liberation Serif" w:hAnsi="Liberation Serif"/>
+          <w:b w:val="false"/>
+          <w:bCs w:val="false"/>
+          <w:i/>
+          <w:color w:val="auto"/>
+          <w:sz w:val="24"/>
+          <w:szCs w:val="24"/>
+        </w:rPr>
+        <w:t xml:space="preserve">if </w:t>
+      </w:r>
+      <w:r>
+        <w:rPr>
+          <w:rFonts w:ascii="Liberation Serif" w:hAnsi="Liberation Serif"/>
+          <w:b w:val="false"/>
+          <w:bCs w:val="false"/>
+          <w:i w:val="false"/>
+          <w:color w:val="auto"/>
+          <w:sz w:val="24"/>
+          <w:szCs w:val="24"/>
+        </w:rPr>
+        <w:t>price</w:t>
+      </w:r>
+      <w:r>
+        <w:rPr>
+          <w:rFonts w:ascii="Liberation Serif" w:hAnsi="Liberation Serif"/>
+          <w:b w:val="false"/>
+          <w:bCs w:val="false"/>
+          <w:i w:val="false"/>
+          <w:color w:val="auto"/>
+          <w:sz w:val="24"/>
+          <w:szCs w:val="24"/>
+        </w:rPr>
+        <w:t>:</w:t>
+      </w:r>
+      <w:r>
+        <w:rPr>
+          <w:rFonts w:ascii="Liberation Serif" w:hAnsi="Liberation Serif"/>
+          <w:b w:val="false"/>
+          <w:bCs w:val="false"/>
+          <w:color w:val="auto"/>
+          <w:sz w:val="24"/>
+          <w:szCs w:val="24"/>
+        </w:rPr>
+        <w:br/>
+      </w:r>
+      <w:r>
+        <w:rPr>
+          <w:rFonts w:ascii="Liberation Serif" w:hAnsi="Liberation Serif"/>
+          <w:b w:val="false"/>
+          <w:bCs w:val="false"/>
+          <w:i w:val="false"/>
+          <w:color w:val="auto"/>
+          <w:sz w:val="24"/>
+          <w:szCs w:val="24"/>
+        </w:rPr>
+        <w:t xml:space="preserve">        </w:t>
+      </w:r>
+      <w:r>
+        <w:rPr>
+          <w:rFonts w:ascii="Liberation Serif" w:hAnsi="Liberation Serif"/>
+          <w:b w:val="false"/>
+          <w:bCs w:val="false"/>
+          <w:i w:val="false"/>
+          <w:color w:val="auto"/>
+          <w:sz w:val="24"/>
+          <w:szCs w:val="24"/>
+        </w:rPr>
+        <w:t xml:space="preserve">queryset_list </w:t>
+      </w:r>
+      <w:r>
+        <w:rPr>
+          <w:rFonts w:ascii="Liberation Serif" w:hAnsi="Liberation Serif"/>
+          <w:b w:val="false"/>
+          <w:bCs w:val="false"/>
+          <w:i w:val="false"/>
+          <w:color w:val="auto"/>
+          <w:sz w:val="24"/>
+          <w:szCs w:val="24"/>
+        </w:rPr>
+        <w:t xml:space="preserve">= </w:t>
+      </w:r>
+      <w:r>
+        <w:rPr>
+          <w:rFonts w:ascii="Liberation Serif" w:hAnsi="Liberation Serif"/>
+          <w:b w:val="false"/>
+          <w:bCs w:val="false"/>
+          <w:i w:val="false"/>
+          <w:color w:val="auto"/>
+          <w:sz w:val="24"/>
+          <w:szCs w:val="24"/>
+        </w:rPr>
+        <w:t>queryset_list.</w:t>
+      </w:r>
+      <w:r>
+        <w:rPr>
+          <w:rFonts w:ascii="Liberation Serif" w:hAnsi="Liberation Serif"/>
+          <w:b w:val="false"/>
+          <w:bCs w:val="false"/>
+          <w:i w:val="false"/>
+          <w:color w:val="auto"/>
+          <w:sz w:val="24"/>
+          <w:szCs w:val="24"/>
+        </w:rPr>
+        <w:t>filter</w:t>
+      </w:r>
+      <w:r>
+        <w:rPr>
+          <w:rFonts w:ascii="Liberation Serif" w:hAnsi="Liberation Serif"/>
+          <w:b w:val="false"/>
+          <w:bCs w:val="false"/>
+          <w:i w:val="false"/>
+          <w:color w:val="auto"/>
+          <w:sz w:val="24"/>
+          <w:szCs w:val="24"/>
+        </w:rPr>
+        <w:t>(</w:t>
+      </w:r>
+      <w:r>
+        <w:rPr>
+          <w:rFonts w:ascii="Liberation Serif" w:hAnsi="Liberation Serif"/>
+          <w:b w:val="false"/>
+          <w:bCs w:val="false"/>
+          <w:i w:val="false"/>
+          <w:color w:val="auto"/>
+          <w:sz w:val="24"/>
+          <w:szCs w:val="24"/>
+        </w:rPr>
+        <w:t>price__lte</w:t>
+      </w:r>
+      <w:r>
+        <w:rPr>
+          <w:rFonts w:ascii="Liberation Serif" w:hAnsi="Liberation Serif"/>
+          <w:b w:val="false"/>
+          <w:bCs w:val="false"/>
+          <w:i w:val="false"/>
+          <w:color w:val="auto"/>
+          <w:sz w:val="24"/>
+          <w:szCs w:val="24"/>
+        </w:rPr>
+        <w:t>=</w:t>
+      </w:r>
+      <w:r>
+        <w:rPr>
+          <w:rFonts w:ascii="Liberation Serif" w:hAnsi="Liberation Serif"/>
+          <w:b w:val="false"/>
+          <w:bCs w:val="false"/>
+          <w:i w:val="false"/>
+          <w:color w:val="auto"/>
+          <w:sz w:val="24"/>
+          <w:szCs w:val="24"/>
+        </w:rPr>
+        <w:t>price)</w:t>
+      </w:r>
+      <w:r>
+        <w:rPr>
+          <w:rFonts w:ascii="Liberation Serif" w:hAnsi="Liberation Serif"/>
+          <w:b w:val="false"/>
+          <w:bCs w:val="false"/>
+          <w:color w:val="auto"/>
+          <w:sz w:val="24"/>
+          <w:szCs w:val="24"/>
+        </w:rPr>
+        <w:br/>
+      </w:r>
+    </w:p>
+    <w:p>
+      <w:pPr>
+        <w:pStyle w:val="Normal"/>
+        <w:numPr>
+          <w:ilvl w:val="1"/>
+          <w:numId w:val="24"/>
+        </w:numPr>
+        <w:bidi w:val="0"/>
+        <w:jc w:val="left"/>
+        <w:rPr>
+          <w:rFonts w:ascii="Liberation Serif" w:hAnsi="Liberation Serif"/>
+          <w:b w:val="false"/>
+          <w:b w:val="false"/>
+          <w:bCs w:val="false"/>
+          <w:color w:val="auto"/>
+          <w:sz w:val="24"/>
+          <w:szCs w:val="24"/>
+        </w:rPr>
+      </w:pPr>
+      <w:r>
+        <w:rPr>
+          <w:rFonts w:ascii="Liberation Serif" w:hAnsi="Liberation Serif"/>
+          <w:b w:val="false"/>
+          <w:bCs w:val="false"/>
+          <w:color w:val="auto"/>
+          <w:sz w:val="24"/>
+          <w:szCs w:val="24"/>
+        </w:rPr>
+        <w:t>The above example searches prices of homes that are less than or equal to the price that is passed in from the request.</w:t>
+      </w:r>
+    </w:p>
+    <w:p>
+      <w:pPr>
+        <w:pStyle w:val="Normal"/>
+        <w:numPr>
+          <w:ilvl w:val="2"/>
+          <w:numId w:val="24"/>
+        </w:numPr>
+        <w:bidi w:val="0"/>
+        <w:jc w:val="left"/>
+        <w:rPr>
+          <w:b w:val="false"/>
+          <w:b w:val="false"/>
+          <w:bCs w:val="false"/>
+          <w:sz w:val="24"/>
+          <w:szCs w:val="24"/>
+        </w:rPr>
+      </w:pPr>
+      <w:r>
+        <w:rPr>
+          <w:b w:val="false"/>
+          <w:bCs w:val="false"/>
+          <w:sz w:val="24"/>
+          <w:szCs w:val="24"/>
+        </w:rPr>
+        <w:t xml:space="preserve">To search a field with conditional operators (&lt;, &gt;, &lt;=, &gt;=) </w:t>
+      </w:r>
+    </w:p>
+    <w:p>
+      <w:pPr>
+        <w:pStyle w:val="Normal"/>
+        <w:numPr>
+          <w:ilvl w:val="2"/>
+          <w:numId w:val="24"/>
+        </w:numPr>
+        <w:bidi w:val="0"/>
+        <w:jc w:val="left"/>
+        <w:rPr>
+          <w:b w:val="false"/>
+          <w:b w:val="false"/>
+          <w:bCs w:val="false"/>
+          <w:sz w:val="24"/>
+          <w:szCs w:val="24"/>
+        </w:rPr>
+      </w:pPr>
+      <w:r>
+        <w:rPr>
+          <w:b w:val="false"/>
+          <w:bCs w:val="false"/>
+          <w:sz w:val="24"/>
+          <w:szCs w:val="24"/>
+        </w:rPr>
+        <w:t>&lt;, (price__lt=price)</w:t>
+      </w:r>
+    </w:p>
+    <w:p>
+      <w:pPr>
+        <w:pStyle w:val="Normal"/>
+        <w:numPr>
+          <w:ilvl w:val="2"/>
+          <w:numId w:val="24"/>
+        </w:numPr>
+        <w:bidi w:val="0"/>
+        <w:jc w:val="left"/>
+        <w:rPr>
+          <w:b w:val="false"/>
+          <w:b w:val="false"/>
+          <w:bCs w:val="false"/>
+          <w:sz w:val="24"/>
+          <w:szCs w:val="24"/>
+        </w:rPr>
+      </w:pPr>
+      <w:r>
+        <w:rPr>
+          <w:b w:val="false"/>
+          <w:bCs w:val="false"/>
+          <w:sz w:val="24"/>
+          <w:szCs w:val="24"/>
+        </w:rPr>
+        <w:t>&lt;=, (price__lte=price)</w:t>
+      </w:r>
+    </w:p>
+    <w:p>
+      <w:pPr>
+        <w:pStyle w:val="Normal"/>
+        <w:numPr>
+          <w:ilvl w:val="2"/>
+          <w:numId w:val="24"/>
+        </w:numPr>
+        <w:bidi w:val="0"/>
+        <w:jc w:val="left"/>
+        <w:rPr>
+          <w:b w:val="false"/>
+          <w:b w:val="false"/>
+          <w:bCs w:val="false"/>
+          <w:sz w:val="24"/>
+          <w:szCs w:val="24"/>
+        </w:rPr>
+      </w:pPr>
+      <w:r>
+        <w:rPr>
+          <w:b w:val="false"/>
+          <w:bCs w:val="false"/>
+          <w:sz w:val="24"/>
+          <w:szCs w:val="24"/>
+        </w:rPr>
+        <w:t>&gt;, (price__gt=price)</w:t>
+      </w:r>
+    </w:p>
+    <w:p>
+      <w:pPr>
+        <w:pStyle w:val="Normal"/>
+        <w:numPr>
+          <w:ilvl w:val="2"/>
+          <w:numId w:val="24"/>
+        </w:numPr>
+        <w:bidi w:val="0"/>
+        <w:jc w:val="left"/>
+        <w:rPr>
+          <w:b w:val="false"/>
+          <w:b w:val="false"/>
+          <w:bCs w:val="false"/>
+          <w:sz w:val="24"/>
+          <w:szCs w:val="24"/>
+        </w:rPr>
+      </w:pPr>
+      <w:r>
+        <w:rPr>
+          <w:b w:val="false"/>
+          <w:bCs w:val="false"/>
+          <w:sz w:val="24"/>
+          <w:szCs w:val="24"/>
+        </w:rPr>
+        <w:t>&gt;=, (price__gte=price)</w:t>
+      </w:r>
+    </w:p>
+    <w:p>
+      <w:pPr>
+        <w:pStyle w:val="Normal"/>
+        <w:bidi w:val="0"/>
+        <w:jc w:val="left"/>
+        <w:rPr>
+          <w:b w:val="false"/>
+          <w:b w:val="false"/>
+          <w:bCs w:val="false"/>
+          <w:sz w:val="24"/>
+          <w:szCs w:val="24"/>
+        </w:rPr>
+      </w:pPr>
+      <w:r>
+        <w:rPr>
+          <w:b w:val="false"/>
+          <w:bCs w:val="false"/>
+          <w:sz w:val="24"/>
+          <w:szCs w:val="24"/>
+        </w:rPr>
+      </w:r>
+      <w:r>
+        <w:br w:type="page"/>
+      </w:r>
+    </w:p>
+    <w:p>
+      <w:pPr>
+        <w:pStyle w:val="Normal"/>
+        <w:bidi w:val="0"/>
+        <w:jc w:val="left"/>
+        <w:rPr>
+          <w:b/>
+          <w:b/>
+          <w:bCs/>
+          <w:sz w:val="28"/>
+          <w:szCs w:val="28"/>
+        </w:rPr>
+      </w:pPr>
+      <w:r>
+        <w:rPr>
+          <w:b/>
+          <w:bCs/>
+          <w:sz w:val="28"/>
+          <w:szCs w:val="28"/>
+        </w:rPr>
+        <w:t xml:space="preserve">Retaining form input values </w:t>
+      </w:r>
+      <w:r>
+        <w:rPr>
+          <w:b/>
+          <w:bCs/>
+          <w:sz w:val="28"/>
+          <w:szCs w:val="28"/>
+        </w:rPr>
+        <w:t>(Section 47 from udemy btre course)</w:t>
+      </w:r>
+    </w:p>
+    <w:p>
+      <w:pPr>
+        <w:pStyle w:val="Normal"/>
+        <w:numPr>
+          <w:ilvl w:val="0"/>
+          <w:numId w:val="25"/>
+        </w:numPr>
+        <w:bidi w:val="0"/>
+        <w:jc w:val="left"/>
+        <w:rPr>
+          <w:b w:val="false"/>
+          <w:b w:val="false"/>
+          <w:bCs w:val="false"/>
+          <w:sz w:val="24"/>
+          <w:szCs w:val="24"/>
+        </w:rPr>
+      </w:pPr>
+      <w:r>
+        <w:rPr>
+          <w:b w:val="false"/>
+          <w:bCs w:val="false"/>
+          <w:sz w:val="24"/>
+          <w:szCs w:val="24"/>
+        </w:rPr>
+        <w:t>To retain values that are passed into a form we need to pass the values from the request.GET back to the template.</w:t>
+      </w:r>
+    </w:p>
+    <w:p>
+      <w:pPr>
+        <w:pStyle w:val="Normal"/>
+        <w:numPr>
+          <w:ilvl w:val="0"/>
+          <w:numId w:val="25"/>
+        </w:numPr>
+        <w:bidi w:val="0"/>
+        <w:jc w:val="left"/>
+        <w:rPr>
+          <w:b w:val="false"/>
+          <w:b w:val="false"/>
+          <w:bCs w:val="false"/>
+          <w:sz w:val="24"/>
+          <w:szCs w:val="24"/>
+        </w:rPr>
+      </w:pPr>
+      <w:r>
+        <w:rPr>
+          <w:b w:val="false"/>
+          <w:bCs w:val="false"/>
+          <w:sz w:val="24"/>
+          <w:szCs w:val="24"/>
+        </w:rPr>
+        <w:t xml:space="preserve">Open views.py for the specific app and add the key/value pair </w:t>
+      </w:r>
+      <w:r>
+        <w:rPr>
+          <w:b w:val="false"/>
+          <w:bCs w:val="false"/>
+          <w:i/>
+          <w:iCs/>
+          <w:sz w:val="24"/>
+          <w:szCs w:val="24"/>
+        </w:rPr>
+        <w:t>‘values’: request.GET</w:t>
+      </w:r>
+      <w:r>
+        <w:rPr>
+          <w:b w:val="false"/>
+          <w:bCs w:val="false"/>
+          <w:sz w:val="24"/>
+          <w:szCs w:val="24"/>
+        </w:rPr>
+        <w:t xml:space="preserve"> into the context dictionary.</w:t>
+      </w:r>
+    </w:p>
+    <w:p>
+      <w:pPr>
+        <w:pStyle w:val="Normal"/>
+        <w:numPr>
+          <w:ilvl w:val="0"/>
+          <w:numId w:val="25"/>
+        </w:numPr>
+        <w:bidi w:val="0"/>
+        <w:jc w:val="left"/>
+        <w:rPr>
+          <w:b w:val="false"/>
+          <w:b w:val="false"/>
+          <w:bCs w:val="false"/>
+          <w:sz w:val="24"/>
+          <w:szCs w:val="24"/>
+        </w:rPr>
+      </w:pPr>
+      <w:r>
+        <w:rPr>
+          <w:b w:val="false"/>
+          <w:bCs w:val="false"/>
+          <w:sz w:val="24"/>
+          <w:szCs w:val="24"/>
+        </w:rPr>
+        <w:t>Now from the template side we need to see if that information is there and use it for the value/selected form fields.</w:t>
+      </w:r>
+    </w:p>
+    <w:p>
+      <w:pPr>
+        <w:pStyle w:val="Normal"/>
+        <w:numPr>
+          <w:ilvl w:val="1"/>
+          <w:numId w:val="25"/>
+        </w:numPr>
+        <w:bidi w:val="0"/>
+        <w:jc w:val="left"/>
+        <w:rPr>
+          <w:b w:val="false"/>
+          <w:b w:val="false"/>
+          <w:bCs w:val="false"/>
+          <w:sz w:val="24"/>
+          <w:szCs w:val="24"/>
+        </w:rPr>
+      </w:pPr>
+      <w:r>
+        <w:rPr>
+          <w:b w:val="false"/>
+          <w:bCs w:val="false"/>
+          <w:sz w:val="24"/>
+          <w:szCs w:val="24"/>
+        </w:rPr>
+        <w:t>Value=”{{ values.city }}”</w:t>
+      </w:r>
+    </w:p>
+    <w:p>
+      <w:pPr>
+        <w:pStyle w:val="Normal"/>
+        <w:numPr>
+          <w:ilvl w:val="1"/>
+          <w:numId w:val="25"/>
+        </w:numPr>
+        <w:bidi w:val="0"/>
+        <w:jc w:val="left"/>
+        <w:rPr>
+          <w:b w:val="false"/>
+          <w:b w:val="false"/>
+          <w:bCs w:val="false"/>
+          <w:sz w:val="24"/>
+          <w:szCs w:val="24"/>
+        </w:rPr>
+      </w:pPr>
+      <w:r>
+        <w:rPr>
+          <w:b w:val="false"/>
+          <w:bCs w:val="false"/>
+          <w:sz w:val="24"/>
+          <w:szCs w:val="24"/>
+        </w:rPr>
+        <w:t>{% if key == values.state %}</w:t>
+      </w:r>
+    </w:p>
+    <w:p>
+      <w:pPr>
+        <w:pStyle w:val="Normal"/>
+        <w:numPr>
+          <w:ilvl w:val="2"/>
+          <w:numId w:val="25"/>
+        </w:numPr>
+        <w:bidi w:val="0"/>
+        <w:jc w:val="left"/>
+        <w:rPr>
+          <w:b w:val="false"/>
+          <w:b w:val="false"/>
+          <w:bCs w:val="false"/>
+          <w:sz w:val="24"/>
+          <w:szCs w:val="24"/>
+        </w:rPr>
+      </w:pPr>
+      <w:r>
+        <w:rPr>
+          <w:b w:val="false"/>
+          <w:bCs w:val="false"/>
+          <w:sz w:val="24"/>
+          <w:szCs w:val="24"/>
+        </w:rPr>
+        <w:t>selected</w:t>
+      </w:r>
+    </w:p>
+    <w:p>
+      <w:pPr>
+        <w:pStyle w:val="Normal"/>
+        <w:numPr>
+          <w:ilvl w:val="1"/>
+          <w:numId w:val="25"/>
+        </w:numPr>
+        <w:bidi w:val="0"/>
+        <w:jc w:val="left"/>
+        <w:rPr>
+          <w:b w:val="false"/>
+          <w:b w:val="false"/>
+          <w:bCs w:val="false"/>
+          <w:sz w:val="24"/>
+          <w:szCs w:val="24"/>
+        </w:rPr>
+      </w:pPr>
+      <w:r>
+        <w:rPr>
+          <w:b w:val="false"/>
+          <w:bCs w:val="false"/>
+          <w:sz w:val="24"/>
+          <w:szCs w:val="24"/>
+        </w:rPr>
+        <w:t>{% endif %}</w:t>
+      </w:r>
+    </w:p>
+    <w:p>
+      <w:pPr>
+        <w:pStyle w:val="Normal"/>
+        <w:bidi w:val="0"/>
+        <w:jc w:val="left"/>
+        <w:rPr>
+          <w:b w:val="false"/>
+          <w:b w:val="false"/>
+          <w:bCs w:val="false"/>
+          <w:sz w:val="24"/>
+          <w:szCs w:val="24"/>
+        </w:rPr>
+      </w:pPr>
+      <w:r>
+        <w:rPr>
+          <w:b w:val="false"/>
+          <w:bCs w:val="false"/>
+          <w:sz w:val="24"/>
+          <w:szCs w:val="24"/>
+        </w:rPr>
+      </w:r>
+      <w:r>
+        <w:br w:type="page"/>
+      </w:r>
+    </w:p>
+    <w:p>
+      <w:pPr>
+        <w:pStyle w:val="Normal"/>
+        <w:bidi w:val="0"/>
+        <w:jc w:val="left"/>
+        <w:rPr>
+          <w:b/>
+          <w:b/>
+          <w:bCs/>
+          <w:sz w:val="28"/>
+          <w:szCs w:val="28"/>
+        </w:rPr>
+      </w:pPr>
+      <w:r>
+        <w:rPr>
+          <w:b/>
+          <w:bCs/>
+          <w:sz w:val="28"/>
+          <w:szCs w:val="28"/>
+        </w:rPr>
+        <w:t>User authentication or login</w:t>
+      </w:r>
+    </w:p>
+    <w:p>
+      <w:pPr>
+        <w:pStyle w:val="Normal"/>
+        <w:numPr>
+          <w:ilvl w:val="0"/>
+          <w:numId w:val="26"/>
+        </w:numPr>
+        <w:bidi w:val="0"/>
+        <w:jc w:val="left"/>
+        <w:rPr>
+          <w:b w:val="false"/>
+          <w:b w:val="false"/>
+          <w:bCs w:val="false"/>
+          <w:sz w:val="24"/>
+          <w:szCs w:val="24"/>
+        </w:rPr>
+      </w:pPr>
+      <w:r>
+        <w:rPr>
+          <w:b w:val="false"/>
+          <w:bCs w:val="false"/>
+          <w:sz w:val="24"/>
+          <w:szCs w:val="24"/>
+        </w:rPr>
+        <w:t>We are going to begin by creating a new app and naming it ‘accounts’</w:t>
+      </w:r>
+    </w:p>
+    <w:p>
+      <w:pPr>
+        <w:pStyle w:val="Normal"/>
+        <w:numPr>
+          <w:ilvl w:val="0"/>
+          <w:numId w:val="26"/>
+        </w:numPr>
+        <w:bidi w:val="0"/>
+        <w:jc w:val="left"/>
+        <w:rPr>
+          <w:b w:val="false"/>
+          <w:b w:val="false"/>
+          <w:bCs w:val="false"/>
+          <w:sz w:val="24"/>
+          <w:szCs w:val="24"/>
+        </w:rPr>
+      </w:pPr>
+      <w:r>
+        <w:rPr>
+          <w:b w:val="false"/>
+          <w:bCs w:val="false"/>
+          <w:sz w:val="24"/>
+          <w:szCs w:val="24"/>
+        </w:rPr>
+        <w:t xml:space="preserve">We do not need to create any models for user accounts. Django has already done that for us. When we did our initial migrations django created the necessary tables. </w:t>
+      </w:r>
+    </w:p>
+    <w:p>
+      <w:pPr>
+        <w:pStyle w:val="Normal"/>
+        <w:numPr>
+          <w:ilvl w:val="0"/>
+          <w:numId w:val="26"/>
+        </w:numPr>
+        <w:bidi w:val="0"/>
+        <w:jc w:val="left"/>
+        <w:rPr>
+          <w:b w:val="false"/>
+          <w:b w:val="false"/>
+          <w:bCs w:val="false"/>
+          <w:sz w:val="24"/>
+          <w:szCs w:val="24"/>
+        </w:rPr>
+      </w:pPr>
+      <w:r>
+        <w:rPr>
+          <w:b w:val="false"/>
+          <w:bCs w:val="false"/>
+          <w:sz w:val="24"/>
+          <w:szCs w:val="24"/>
+        </w:rPr>
+        <w:t>Create the html files needed. For this example we will create login, register, and dashboard html files. (for logging out we will create a view function but no html file. We will use the redirect function for that instead. When a user clicks logout they will be redirected to the home page and a message will appear informing them they have been logged out.)</w:t>
+      </w:r>
+    </w:p>
+    <w:p>
+      <w:pPr>
+        <w:pStyle w:val="Normal"/>
+        <w:numPr>
+          <w:ilvl w:val="0"/>
+          <w:numId w:val="26"/>
+        </w:numPr>
+        <w:bidi w:val="0"/>
+        <w:jc w:val="left"/>
+        <w:rPr>
+          <w:b w:val="false"/>
+          <w:b w:val="false"/>
+          <w:bCs w:val="false"/>
+          <w:sz w:val="24"/>
+          <w:szCs w:val="24"/>
+        </w:rPr>
+      </w:pPr>
+      <w:r>
+        <w:rPr>
+          <w:b w:val="false"/>
+          <w:bCs w:val="false"/>
+          <w:sz w:val="24"/>
+          <w:szCs w:val="24"/>
+        </w:rPr>
+        <w:t xml:space="preserve">Before continuing, add the urls.py file to the new app “accounts”, add the AccountsConfig to the INSTALLED_APPS in settings.py, add the view methods to views.py, and finally add the urlpatterns from urls.py to the main project urls.py file. </w:t>
+      </w:r>
+    </w:p>
+    <w:p>
+      <w:pPr>
+        <w:pStyle w:val="Normal"/>
+        <w:numPr>
+          <w:ilvl w:val="0"/>
+          <w:numId w:val="26"/>
+        </w:numPr>
+        <w:bidi w:val="0"/>
+        <w:jc w:val="left"/>
+        <w:rPr>
+          <w:b w:val="false"/>
+          <w:b w:val="false"/>
+          <w:bCs w:val="false"/>
+          <w:sz w:val="24"/>
+          <w:szCs w:val="24"/>
+        </w:rPr>
+      </w:pPr>
+      <w:r>
+        <w:rPr>
+          <w:b w:val="false"/>
+          <w:bCs w:val="false"/>
+          <w:sz w:val="24"/>
+          <w:szCs w:val="24"/>
+        </w:rPr>
+        <w:t>In the register and login templates we need to modify the form action and method. Change the form tags for each template as follows.</w:t>
+      </w:r>
+    </w:p>
+    <w:p>
+      <w:pPr>
+        <w:pStyle w:val="Normal"/>
+        <w:numPr>
+          <w:ilvl w:val="1"/>
+          <w:numId w:val="26"/>
+        </w:numPr>
+        <w:bidi w:val="0"/>
+        <w:jc w:val="left"/>
+        <w:rPr>
+          <w:b w:val="false"/>
+          <w:b w:val="false"/>
+          <w:bCs w:val="false"/>
+          <w:sz w:val="24"/>
+          <w:szCs w:val="24"/>
+        </w:rPr>
+      </w:pPr>
+      <w:r>
+        <w:rPr>
+          <w:b w:val="false"/>
+          <w:bCs w:val="false"/>
+          <w:sz w:val="24"/>
+          <w:szCs w:val="24"/>
+        </w:rPr>
+        <w:t>&lt;form action=”{% url ‘register’ %}” method=”POST”&gt;</w:t>
+      </w:r>
+    </w:p>
+    <w:p>
+      <w:pPr>
+        <w:pStyle w:val="Normal"/>
+        <w:numPr>
+          <w:ilvl w:val="1"/>
+          <w:numId w:val="26"/>
+        </w:numPr>
+        <w:bidi w:val="0"/>
+        <w:jc w:val="left"/>
+        <w:rPr>
+          <w:b w:val="false"/>
+          <w:b w:val="false"/>
+          <w:bCs w:val="false"/>
+          <w:sz w:val="24"/>
+          <w:szCs w:val="24"/>
+        </w:rPr>
+      </w:pPr>
+      <w:r>
+        <w:rPr>
+          <w:b w:val="false"/>
+          <w:bCs w:val="false"/>
+          <w:sz w:val="24"/>
+          <w:szCs w:val="24"/>
+        </w:rPr>
+        <w:t>&lt;form action=”{% url ‘login’ %}” method=”POST”&gt;</w:t>
+      </w:r>
+    </w:p>
+    <w:p>
+      <w:pPr>
+        <w:pStyle w:val="Normal"/>
+        <w:numPr>
+          <w:ilvl w:val="0"/>
+          <w:numId w:val="26"/>
+        </w:numPr>
+        <w:bidi w:val="0"/>
+        <w:jc w:val="left"/>
+        <w:rPr>
+          <w:b w:val="false"/>
+          <w:b w:val="false"/>
+          <w:bCs w:val="false"/>
+          <w:sz w:val="24"/>
+          <w:szCs w:val="24"/>
+        </w:rPr>
+      </w:pPr>
+      <w:r>
+        <w:rPr>
+          <w:b/>
+          <w:bCs/>
+          <w:sz w:val="24"/>
+          <w:szCs w:val="24"/>
+        </w:rPr>
+        <w:t>NOTE</w:t>
+      </w:r>
+      <w:r>
+        <w:rPr>
+          <w:b w:val="false"/>
+          <w:bCs w:val="false"/>
+          <w:sz w:val="24"/>
+          <w:szCs w:val="24"/>
+        </w:rPr>
+        <w:t>: an important step to take when using the POST method with forms is to include a csrf token to prevent cross site forgery requests. To do this add jinja tags directly below the form tag s from above as follows.</w:t>
+      </w:r>
+    </w:p>
+    <w:p>
+      <w:pPr>
+        <w:pStyle w:val="Normal"/>
+        <w:numPr>
+          <w:ilvl w:val="1"/>
+          <w:numId w:val="26"/>
+        </w:numPr>
+        <w:bidi w:val="0"/>
+        <w:jc w:val="left"/>
+        <w:rPr>
+          <w:b w:val="false"/>
+          <w:b w:val="false"/>
+          <w:bCs w:val="false"/>
+          <w:sz w:val="24"/>
+          <w:szCs w:val="24"/>
+        </w:rPr>
+      </w:pPr>
+      <w:r>
+        <w:rPr>
+          <w:b w:val="false"/>
+          <w:bCs w:val="false"/>
+          <w:sz w:val="24"/>
+          <w:szCs w:val="24"/>
+        </w:rPr>
+        <w:t>{% csrf_token %}</w:t>
+      </w:r>
+    </w:p>
+    <w:p>
+      <w:pPr>
+        <w:pStyle w:val="Normal"/>
+        <w:numPr>
+          <w:ilvl w:val="0"/>
+          <w:numId w:val="26"/>
+        </w:numPr>
+        <w:bidi w:val="0"/>
+        <w:jc w:val="left"/>
+        <w:rPr>
+          <w:b w:val="false"/>
+          <w:b w:val="false"/>
+          <w:bCs w:val="false"/>
+          <w:sz w:val="24"/>
+          <w:szCs w:val="24"/>
+        </w:rPr>
+      </w:pPr>
+      <w:r>
+        <w:rPr>
+          <w:b w:val="false"/>
+          <w:bCs w:val="false"/>
+          <w:sz w:val="24"/>
+          <w:szCs w:val="24"/>
+        </w:rPr>
+        <w:t xml:space="preserve">For the register view method we need to add some logic. We want to check if the request method is POST or GET. </w:t>
+      </w:r>
+    </w:p>
+    <w:p>
+      <w:pPr>
+        <w:pStyle w:val="Normal"/>
+        <w:numPr>
+          <w:ilvl w:val="1"/>
+          <w:numId w:val="26"/>
+        </w:numPr>
+        <w:bidi w:val="0"/>
+        <w:jc w:val="left"/>
+        <w:rPr>
+          <w:b w:val="false"/>
+          <w:b w:val="false"/>
+          <w:bCs w:val="false"/>
+          <w:sz w:val="24"/>
+          <w:szCs w:val="24"/>
+        </w:rPr>
+      </w:pPr>
+      <w:r>
+        <w:rPr>
+          <w:b w:val="false"/>
+          <w:bCs w:val="false"/>
+          <w:sz w:val="24"/>
+          <w:szCs w:val="24"/>
+        </w:rPr>
+        <w:t>If request.method == ‘POST’:</w:t>
+      </w:r>
+    </w:p>
+    <w:p>
+      <w:pPr>
+        <w:pStyle w:val="Normal"/>
+        <w:numPr>
+          <w:ilvl w:val="2"/>
+          <w:numId w:val="26"/>
+        </w:numPr>
+        <w:bidi w:val="0"/>
+        <w:jc w:val="left"/>
+        <w:rPr>
+          <w:b w:val="false"/>
+          <w:b w:val="false"/>
+          <w:bCs w:val="false"/>
+          <w:sz w:val="24"/>
+          <w:szCs w:val="24"/>
+        </w:rPr>
+      </w:pPr>
+      <w:r>
+        <w:rPr>
+          <w:b w:val="false"/>
+          <w:bCs w:val="false"/>
+          <w:sz w:val="24"/>
+          <w:szCs w:val="24"/>
+        </w:rPr>
+        <w:t xml:space="preserve">#register the user then redirect </w:t>
+      </w:r>
+    </w:p>
+    <w:p>
+      <w:pPr>
+        <w:pStyle w:val="Normal"/>
+        <w:numPr>
+          <w:ilvl w:val="1"/>
+          <w:numId w:val="26"/>
+        </w:numPr>
+        <w:bidi w:val="0"/>
+        <w:jc w:val="left"/>
+        <w:rPr>
+          <w:b w:val="false"/>
+          <w:b w:val="false"/>
+          <w:bCs w:val="false"/>
+          <w:sz w:val="24"/>
+          <w:szCs w:val="24"/>
+        </w:rPr>
+      </w:pPr>
+      <w:r>
+        <w:rPr>
+          <w:b w:val="false"/>
+          <w:bCs w:val="false"/>
+          <w:sz w:val="24"/>
+          <w:szCs w:val="24"/>
+        </w:rPr>
+        <w:t>else:</w:t>
+      </w:r>
+    </w:p>
+    <w:p>
+      <w:pPr>
+        <w:pStyle w:val="Normal"/>
+        <w:numPr>
+          <w:ilvl w:val="2"/>
+          <w:numId w:val="26"/>
+        </w:numPr>
+        <w:bidi w:val="0"/>
+        <w:jc w:val="left"/>
+        <w:rPr>
+          <w:b w:val="false"/>
+          <w:b w:val="false"/>
+          <w:bCs w:val="false"/>
+          <w:sz w:val="24"/>
+          <w:szCs w:val="24"/>
+        </w:rPr>
+      </w:pPr>
+      <w:r>
+        <w:rPr>
+          <w:b w:val="false"/>
+          <w:bCs w:val="false"/>
+          <w:sz w:val="24"/>
+          <w:szCs w:val="24"/>
+        </w:rPr>
+        <w:t>return render(‘template.html’)</w:t>
+      </w:r>
+    </w:p>
+    <w:p>
+      <w:pPr>
+        <w:pStyle w:val="Normal"/>
+        <w:numPr>
+          <w:ilvl w:val="0"/>
+          <w:numId w:val="26"/>
+        </w:numPr>
+        <w:bidi w:val="0"/>
+        <w:jc w:val="left"/>
+        <w:rPr>
+          <w:b w:val="false"/>
+          <w:b w:val="false"/>
+          <w:bCs w:val="false"/>
+          <w:sz w:val="24"/>
+          <w:szCs w:val="24"/>
+        </w:rPr>
+      </w:pPr>
+      <w:r>
+        <w:rPr>
+          <w:b w:val="false"/>
+          <w:bCs w:val="false"/>
+          <w:sz w:val="24"/>
+          <w:szCs w:val="24"/>
+        </w:rPr>
+        <w:t>Next we need to add messages functionality. Django includes a messages framework by default. It is already in the INCLUDED_APPS but we need to configure a few things. Open up the settings.py file and do the following.</w:t>
+      </w:r>
+    </w:p>
+    <w:p>
+      <w:pPr>
+        <w:pStyle w:val="Normal"/>
+        <w:numPr>
+          <w:ilvl w:val="1"/>
+          <w:numId w:val="26"/>
+        </w:numPr>
+        <w:bidi w:val="0"/>
+        <w:jc w:val="left"/>
+        <w:rPr>
+          <w:b w:val="false"/>
+          <w:b w:val="false"/>
+          <w:bCs w:val="false"/>
+          <w:sz w:val="24"/>
+          <w:szCs w:val="24"/>
+        </w:rPr>
+      </w:pPr>
+      <w:r>
+        <w:rPr>
+          <w:b w:val="false"/>
+          <w:bCs w:val="false"/>
+          <w:sz w:val="24"/>
+          <w:szCs w:val="24"/>
+        </w:rPr>
+        <w:t xml:space="preserve">At the top add the following import </w:t>
+      </w:r>
+    </w:p>
+    <w:p>
+      <w:pPr>
+        <w:pStyle w:val="Normal"/>
+        <w:numPr>
+          <w:ilvl w:val="2"/>
+          <w:numId w:val="26"/>
+        </w:numPr>
+        <w:bidi w:val="0"/>
+        <w:jc w:val="left"/>
+        <w:rPr>
+          <w:b w:val="false"/>
+          <w:b w:val="false"/>
+          <w:bCs w:val="false"/>
+          <w:sz w:val="24"/>
+          <w:szCs w:val="24"/>
+        </w:rPr>
+      </w:pPr>
+      <w:r>
+        <w:rPr>
+          <w:b w:val="false"/>
+          <w:bCs w:val="false"/>
+          <w:sz w:val="24"/>
+          <w:szCs w:val="24"/>
+        </w:rPr>
+        <w:t>from django.contrib.messages import constants as messages</w:t>
+      </w:r>
+    </w:p>
+    <w:p>
+      <w:pPr>
+        <w:pStyle w:val="Normal"/>
+        <w:numPr>
+          <w:ilvl w:val="1"/>
+          <w:numId w:val="26"/>
+        </w:numPr>
+        <w:bidi w:val="0"/>
+        <w:jc w:val="left"/>
+        <w:rPr>
+          <w:b w:val="false"/>
+          <w:b w:val="false"/>
+          <w:bCs w:val="false"/>
+          <w:sz w:val="24"/>
+          <w:szCs w:val="24"/>
+        </w:rPr>
+      </w:pPr>
+      <w:r>
+        <w:rPr>
+          <w:b w:val="false"/>
+          <w:bCs w:val="false"/>
+          <w:sz w:val="24"/>
+          <w:szCs w:val="24"/>
+        </w:rPr>
+        <w:t>At the bottom of settings.py add the following.</w:t>
+      </w:r>
+    </w:p>
+    <w:p>
+      <w:pPr>
+        <w:pStyle w:val="Normal"/>
+        <w:numPr>
+          <w:ilvl w:val="2"/>
+          <w:numId w:val="26"/>
+        </w:numPr>
+        <w:bidi w:val="0"/>
+        <w:jc w:val="left"/>
+        <w:rPr>
+          <w:b w:val="false"/>
+          <w:b w:val="false"/>
+          <w:bCs w:val="false"/>
+          <w:sz w:val="24"/>
+          <w:szCs w:val="24"/>
+        </w:rPr>
+      </w:pPr>
+      <w:r>
+        <w:rPr>
+          <w:b w:val="false"/>
+          <w:bCs w:val="false"/>
+          <w:sz w:val="24"/>
+          <w:szCs w:val="24"/>
+        </w:rPr>
+        <w:t xml:space="preserve">MESSAGE_TAGS = { messages.ERROR: ‘danger’, </w:t>
       </w:r>
     </w:p>
     <w:sectPr>
@@ -15051,7 +17107,7 @@
   </w:abstractNum>
   <w:abstractNum w:abstractNumId="21">
     <w:lvl w:ilvl="0">
-      <w:start w:val="5"/>
+      <w:start w:val="1"/>
       <w:numFmt w:val="decimal"/>
       <w:lvlText w:val="%1."/>
       <w:lvlJc w:val="left"/>
@@ -15170,7 +17226,7 @@
   </w:abstractNum>
   <w:abstractNum w:abstractNumId="22">
     <w:lvl w:ilvl="0">
-      <w:start w:val="1"/>
+      <w:start w:val="5"/>
       <w:numFmt w:val="decimal"/>
       <w:lvlText w:val="%1."/>
       <w:lvlJc w:val="left"/>
@@ -15288,6 +17344,482 @@
     </w:lvl>
   </w:abstractNum>
   <w:abstractNum w:abstractNumId="23">
+    <w:lvl w:ilvl="0">
+      <w:start w:val="1"/>
+      <w:numFmt w:val="decimal"/>
+      <w:lvlText w:val="%1."/>
+      <w:lvlJc w:val="left"/>
+      <w:pPr>
+        <w:tabs>
+          <w:tab w:val="num" w:pos="720"/>
+        </w:tabs>
+        <w:ind w:left="720" w:hanging="360"/>
+      </w:pPr>
+      <w:rPr/>
+    </w:lvl>
+    <w:lvl w:ilvl="1">
+      <w:start w:val="1"/>
+      <w:numFmt w:val="decimal"/>
+      <w:lvlText w:val="%2."/>
+      <w:lvlJc w:val="left"/>
+      <w:pPr>
+        <w:tabs>
+          <w:tab w:val="num" w:pos="1080"/>
+        </w:tabs>
+        <w:ind w:left="1080" w:hanging="360"/>
+      </w:pPr>
+      <w:rPr/>
+    </w:lvl>
+    <w:lvl w:ilvl="2">
+      <w:start w:val="1"/>
+      <w:numFmt w:val="decimal"/>
+      <w:lvlText w:val="%3."/>
+      <w:lvlJc w:val="left"/>
+      <w:pPr>
+        <w:tabs>
+          <w:tab w:val="num" w:pos="1440"/>
+        </w:tabs>
+        <w:ind w:left="1440" w:hanging="360"/>
+      </w:pPr>
+      <w:rPr/>
+    </w:lvl>
+    <w:lvl w:ilvl="3">
+      <w:start w:val="1"/>
+      <w:numFmt w:val="decimal"/>
+      <w:lvlText w:val="%4."/>
+      <w:lvlJc w:val="left"/>
+      <w:pPr>
+        <w:tabs>
+          <w:tab w:val="num" w:pos="1800"/>
+        </w:tabs>
+        <w:ind w:left="1800" w:hanging="360"/>
+      </w:pPr>
+      <w:rPr/>
+    </w:lvl>
+    <w:lvl w:ilvl="4">
+      <w:start w:val="1"/>
+      <w:numFmt w:val="decimal"/>
+      <w:lvlText w:val="%5."/>
+      <w:lvlJc w:val="left"/>
+      <w:pPr>
+        <w:tabs>
+          <w:tab w:val="num" w:pos="2160"/>
+        </w:tabs>
+        <w:ind w:left="2160" w:hanging="360"/>
+      </w:pPr>
+      <w:rPr/>
+    </w:lvl>
+    <w:lvl w:ilvl="5">
+      <w:start w:val="1"/>
+      <w:numFmt w:val="decimal"/>
+      <w:lvlText w:val="%6."/>
+      <w:lvlJc w:val="left"/>
+      <w:pPr>
+        <w:tabs>
+          <w:tab w:val="num" w:pos="2520"/>
+        </w:tabs>
+        <w:ind w:left="2520" w:hanging="360"/>
+      </w:pPr>
+      <w:rPr/>
+    </w:lvl>
+    <w:lvl w:ilvl="6">
+      <w:start w:val="1"/>
+      <w:numFmt w:val="decimal"/>
+      <w:lvlText w:val="%7."/>
+      <w:lvlJc w:val="left"/>
+      <w:pPr>
+        <w:tabs>
+          <w:tab w:val="num" w:pos="2880"/>
+        </w:tabs>
+        <w:ind w:left="2880" w:hanging="360"/>
+      </w:pPr>
+      <w:rPr/>
+    </w:lvl>
+    <w:lvl w:ilvl="7">
+      <w:start w:val="1"/>
+      <w:numFmt w:val="decimal"/>
+      <w:lvlText w:val="%8."/>
+      <w:lvlJc w:val="left"/>
+      <w:pPr>
+        <w:tabs>
+          <w:tab w:val="num" w:pos="3240"/>
+        </w:tabs>
+        <w:ind w:left="3240" w:hanging="360"/>
+      </w:pPr>
+      <w:rPr/>
+    </w:lvl>
+    <w:lvl w:ilvl="8">
+      <w:start w:val="1"/>
+      <w:numFmt w:val="decimal"/>
+      <w:lvlText w:val="%9."/>
+      <w:lvlJc w:val="left"/>
+      <w:pPr>
+        <w:tabs>
+          <w:tab w:val="num" w:pos="3600"/>
+        </w:tabs>
+        <w:ind w:left="3600" w:hanging="360"/>
+      </w:pPr>
+      <w:rPr/>
+    </w:lvl>
+  </w:abstractNum>
+  <w:abstractNum w:abstractNumId="24">
+    <w:lvl w:ilvl="0">
+      <w:start w:val="1"/>
+      <w:numFmt w:val="decimal"/>
+      <w:lvlText w:val="%1."/>
+      <w:lvlJc w:val="left"/>
+      <w:pPr>
+        <w:tabs>
+          <w:tab w:val="num" w:pos="720"/>
+        </w:tabs>
+        <w:ind w:left="720" w:hanging="360"/>
+      </w:pPr>
+      <w:rPr/>
+    </w:lvl>
+    <w:lvl w:ilvl="1">
+      <w:start w:val="1"/>
+      <w:numFmt w:val="decimal"/>
+      <w:lvlText w:val="%2."/>
+      <w:lvlJc w:val="left"/>
+      <w:pPr>
+        <w:tabs>
+          <w:tab w:val="num" w:pos="1080"/>
+        </w:tabs>
+        <w:ind w:left="1080" w:hanging="360"/>
+      </w:pPr>
+      <w:rPr/>
+    </w:lvl>
+    <w:lvl w:ilvl="2">
+      <w:start w:val="1"/>
+      <w:numFmt w:val="decimal"/>
+      <w:lvlText w:val="%3."/>
+      <w:lvlJc w:val="left"/>
+      <w:pPr>
+        <w:tabs>
+          <w:tab w:val="num" w:pos="1440"/>
+        </w:tabs>
+        <w:ind w:left="1440" w:hanging="360"/>
+      </w:pPr>
+      <w:rPr/>
+    </w:lvl>
+    <w:lvl w:ilvl="3">
+      <w:start w:val="1"/>
+      <w:numFmt w:val="decimal"/>
+      <w:lvlText w:val="%4."/>
+      <w:lvlJc w:val="left"/>
+      <w:pPr>
+        <w:tabs>
+          <w:tab w:val="num" w:pos="1800"/>
+        </w:tabs>
+        <w:ind w:left="1800" w:hanging="360"/>
+      </w:pPr>
+      <w:rPr/>
+    </w:lvl>
+    <w:lvl w:ilvl="4">
+      <w:start w:val="1"/>
+      <w:numFmt w:val="decimal"/>
+      <w:lvlText w:val="%5."/>
+      <w:lvlJc w:val="left"/>
+      <w:pPr>
+        <w:tabs>
+          <w:tab w:val="num" w:pos="2160"/>
+        </w:tabs>
+        <w:ind w:left="2160" w:hanging="360"/>
+      </w:pPr>
+      <w:rPr/>
+    </w:lvl>
+    <w:lvl w:ilvl="5">
+      <w:start w:val="1"/>
+      <w:numFmt w:val="decimal"/>
+      <w:lvlText w:val="%6."/>
+      <w:lvlJc w:val="left"/>
+      <w:pPr>
+        <w:tabs>
+          <w:tab w:val="num" w:pos="2520"/>
+        </w:tabs>
+        <w:ind w:left="2520" w:hanging="360"/>
+      </w:pPr>
+      <w:rPr/>
+    </w:lvl>
+    <w:lvl w:ilvl="6">
+      <w:start w:val="1"/>
+      <w:numFmt w:val="decimal"/>
+      <w:lvlText w:val="%7."/>
+      <w:lvlJc w:val="left"/>
+      <w:pPr>
+        <w:tabs>
+          <w:tab w:val="num" w:pos="2880"/>
+        </w:tabs>
+        <w:ind w:left="2880" w:hanging="360"/>
+      </w:pPr>
+      <w:rPr/>
+    </w:lvl>
+    <w:lvl w:ilvl="7">
+      <w:start w:val="1"/>
+      <w:numFmt w:val="decimal"/>
+      <w:lvlText w:val="%8."/>
+      <w:lvlJc w:val="left"/>
+      <w:pPr>
+        <w:tabs>
+          <w:tab w:val="num" w:pos="3240"/>
+        </w:tabs>
+        <w:ind w:left="3240" w:hanging="360"/>
+      </w:pPr>
+      <w:rPr/>
+    </w:lvl>
+    <w:lvl w:ilvl="8">
+      <w:start w:val="1"/>
+      <w:numFmt w:val="decimal"/>
+      <w:lvlText w:val="%9."/>
+      <w:lvlJc w:val="left"/>
+      <w:pPr>
+        <w:tabs>
+          <w:tab w:val="num" w:pos="3600"/>
+        </w:tabs>
+        <w:ind w:left="3600" w:hanging="360"/>
+      </w:pPr>
+      <w:rPr/>
+    </w:lvl>
+  </w:abstractNum>
+  <w:abstractNum w:abstractNumId="25">
+    <w:lvl w:ilvl="0">
+      <w:start w:val="1"/>
+      <w:numFmt w:val="decimal"/>
+      <w:lvlText w:val="%1."/>
+      <w:lvlJc w:val="left"/>
+      <w:pPr>
+        <w:tabs>
+          <w:tab w:val="num" w:pos="720"/>
+        </w:tabs>
+        <w:ind w:left="720" w:hanging="360"/>
+      </w:pPr>
+      <w:rPr/>
+    </w:lvl>
+    <w:lvl w:ilvl="1">
+      <w:start w:val="1"/>
+      <w:numFmt w:val="decimal"/>
+      <w:lvlText w:val="%2."/>
+      <w:lvlJc w:val="left"/>
+      <w:pPr>
+        <w:tabs>
+          <w:tab w:val="num" w:pos="1080"/>
+        </w:tabs>
+        <w:ind w:left="1080" w:hanging="360"/>
+      </w:pPr>
+      <w:rPr/>
+    </w:lvl>
+    <w:lvl w:ilvl="2">
+      <w:start w:val="1"/>
+      <w:numFmt w:val="decimal"/>
+      <w:lvlText w:val="%3."/>
+      <w:lvlJc w:val="left"/>
+      <w:pPr>
+        <w:tabs>
+          <w:tab w:val="num" w:pos="1440"/>
+        </w:tabs>
+        <w:ind w:left="1440" w:hanging="360"/>
+      </w:pPr>
+      <w:rPr/>
+    </w:lvl>
+    <w:lvl w:ilvl="3">
+      <w:start w:val="1"/>
+      <w:numFmt w:val="decimal"/>
+      <w:lvlText w:val="%4."/>
+      <w:lvlJc w:val="left"/>
+      <w:pPr>
+        <w:tabs>
+          <w:tab w:val="num" w:pos="1800"/>
+        </w:tabs>
+        <w:ind w:left="1800" w:hanging="360"/>
+      </w:pPr>
+      <w:rPr/>
+    </w:lvl>
+    <w:lvl w:ilvl="4">
+      <w:start w:val="1"/>
+      <w:numFmt w:val="decimal"/>
+      <w:lvlText w:val="%5."/>
+      <w:lvlJc w:val="left"/>
+      <w:pPr>
+        <w:tabs>
+          <w:tab w:val="num" w:pos="2160"/>
+        </w:tabs>
+        <w:ind w:left="2160" w:hanging="360"/>
+      </w:pPr>
+      <w:rPr/>
+    </w:lvl>
+    <w:lvl w:ilvl="5">
+      <w:start w:val="1"/>
+      <w:numFmt w:val="decimal"/>
+      <w:lvlText w:val="%6."/>
+      <w:lvlJc w:val="left"/>
+      <w:pPr>
+        <w:tabs>
+          <w:tab w:val="num" w:pos="2520"/>
+        </w:tabs>
+        <w:ind w:left="2520" w:hanging="360"/>
+      </w:pPr>
+      <w:rPr/>
+    </w:lvl>
+    <w:lvl w:ilvl="6">
+      <w:start w:val="1"/>
+      <w:numFmt w:val="decimal"/>
+      <w:lvlText w:val="%7."/>
+      <w:lvlJc w:val="left"/>
+      <w:pPr>
+        <w:tabs>
+          <w:tab w:val="num" w:pos="2880"/>
+        </w:tabs>
+        <w:ind w:left="2880" w:hanging="360"/>
+      </w:pPr>
+      <w:rPr/>
+    </w:lvl>
+    <w:lvl w:ilvl="7">
+      <w:start w:val="1"/>
+      <w:numFmt w:val="decimal"/>
+      <w:lvlText w:val="%8."/>
+      <w:lvlJc w:val="left"/>
+      <w:pPr>
+        <w:tabs>
+          <w:tab w:val="num" w:pos="3240"/>
+        </w:tabs>
+        <w:ind w:left="3240" w:hanging="360"/>
+      </w:pPr>
+      <w:rPr/>
+    </w:lvl>
+    <w:lvl w:ilvl="8">
+      <w:start w:val="1"/>
+      <w:numFmt w:val="decimal"/>
+      <w:lvlText w:val="%9."/>
+      <w:lvlJc w:val="left"/>
+      <w:pPr>
+        <w:tabs>
+          <w:tab w:val="num" w:pos="3600"/>
+        </w:tabs>
+        <w:ind w:left="3600" w:hanging="360"/>
+      </w:pPr>
+      <w:rPr/>
+    </w:lvl>
+  </w:abstractNum>
+  <w:abstractNum w:abstractNumId="26">
+    <w:lvl w:ilvl="0">
+      <w:start w:val="1"/>
+      <w:numFmt w:val="decimal"/>
+      <w:lvlText w:val="%1."/>
+      <w:lvlJc w:val="left"/>
+      <w:pPr>
+        <w:tabs>
+          <w:tab w:val="num" w:pos="720"/>
+        </w:tabs>
+        <w:ind w:left="720" w:hanging="360"/>
+      </w:pPr>
+      <w:rPr/>
+    </w:lvl>
+    <w:lvl w:ilvl="1">
+      <w:start w:val="1"/>
+      <w:numFmt w:val="decimal"/>
+      <w:lvlText w:val="%2."/>
+      <w:lvlJc w:val="left"/>
+      <w:pPr>
+        <w:tabs>
+          <w:tab w:val="num" w:pos="1080"/>
+        </w:tabs>
+        <w:ind w:left="1080" w:hanging="360"/>
+      </w:pPr>
+      <w:rPr/>
+    </w:lvl>
+    <w:lvl w:ilvl="2">
+      <w:start w:val="1"/>
+      <w:numFmt w:val="decimal"/>
+      <w:lvlText w:val="%3."/>
+      <w:lvlJc w:val="left"/>
+      <w:pPr>
+        <w:tabs>
+          <w:tab w:val="num" w:pos="1440"/>
+        </w:tabs>
+        <w:ind w:left="1440" w:hanging="360"/>
+      </w:pPr>
+      <w:rPr/>
+    </w:lvl>
+    <w:lvl w:ilvl="3">
+      <w:start w:val="1"/>
+      <w:numFmt w:val="decimal"/>
+      <w:lvlText w:val="%4."/>
+      <w:lvlJc w:val="left"/>
+      <w:pPr>
+        <w:tabs>
+          <w:tab w:val="num" w:pos="1800"/>
+        </w:tabs>
+        <w:ind w:left="1800" w:hanging="360"/>
+      </w:pPr>
+      <w:rPr/>
+    </w:lvl>
+    <w:lvl w:ilvl="4">
+      <w:start w:val="1"/>
+      <w:numFmt w:val="decimal"/>
+      <w:lvlText w:val="%5."/>
+      <w:lvlJc w:val="left"/>
+      <w:pPr>
+        <w:tabs>
+          <w:tab w:val="num" w:pos="2160"/>
+        </w:tabs>
+        <w:ind w:left="2160" w:hanging="360"/>
+      </w:pPr>
+      <w:rPr/>
+    </w:lvl>
+    <w:lvl w:ilvl="5">
+      <w:start w:val="1"/>
+      <w:numFmt w:val="decimal"/>
+      <w:lvlText w:val="%6."/>
+      <w:lvlJc w:val="left"/>
+      <w:pPr>
+        <w:tabs>
+          <w:tab w:val="num" w:pos="2520"/>
+        </w:tabs>
+        <w:ind w:left="2520" w:hanging="360"/>
+      </w:pPr>
+      <w:rPr/>
+    </w:lvl>
+    <w:lvl w:ilvl="6">
+      <w:start w:val="1"/>
+      <w:numFmt w:val="decimal"/>
+      <w:lvlText w:val="%7."/>
+      <w:lvlJc w:val="left"/>
+      <w:pPr>
+        <w:tabs>
+          <w:tab w:val="num" w:pos="2880"/>
+        </w:tabs>
+        <w:ind w:left="2880" w:hanging="360"/>
+      </w:pPr>
+      <w:rPr/>
+    </w:lvl>
+    <w:lvl w:ilvl="7">
+      <w:start w:val="1"/>
+      <w:numFmt w:val="decimal"/>
+      <w:lvlText w:val="%8."/>
+      <w:lvlJc w:val="left"/>
+      <w:pPr>
+        <w:tabs>
+          <w:tab w:val="num" w:pos="3240"/>
+        </w:tabs>
+        <w:ind w:left="3240" w:hanging="360"/>
+      </w:pPr>
+      <w:rPr/>
+    </w:lvl>
+    <w:lvl w:ilvl="8">
+      <w:start w:val="1"/>
+      <w:numFmt w:val="decimal"/>
+      <w:lvlText w:val="%9."/>
+      <w:lvlJc w:val="left"/>
+      <w:pPr>
+        <w:tabs>
+          <w:tab w:val="num" w:pos="3600"/>
+        </w:tabs>
+        <w:ind w:left="3600" w:hanging="360"/>
+      </w:pPr>
+      <w:rPr/>
+    </w:lvl>
+  </w:abstractNum>
+  <w:abstractNum w:abstractNumId="27">
     <w:lvl w:ilvl="0">
       <w:start w:val="1"/>
       <w:numFmt w:val="none"/>
@@ -15476,7 +18008,19 @@
     <w:abstractNumId w:val="23"/>
   </w:num>
   <w:num w:numId="24">
-    <w:abstractNumId w:val="21"/>
+    <w:abstractNumId w:val="24"/>
+  </w:num>
+  <w:num w:numId="25">
+    <w:abstractNumId w:val="25"/>
+  </w:num>
+  <w:num w:numId="26">
+    <w:abstractNumId w:val="26"/>
+  </w:num>
+  <w:num w:numId="27">
+    <w:abstractNumId w:val="27"/>
+  </w:num>
+  <w:num w:numId="28">
+    <w:abstractNumId w:val="22"/>
     <w:lvlOverride w:ilvl="0">
       <w:startOverride w:val="5"/>
     </w:lvlOverride>
@@ -15508,7 +18052,7 @@
     <w:pPr>
       <w:widowControl/>
       <w:suppressAutoHyphens w:val="true"/>
-      <w:overflowPunct w:val="true"/>
+      <w:overflowPunct w:val="false"/>
       <w:bidi w:val="0"/>
       <w:spacing w:before="0" w:after="0"/>
       <w:jc w:val="left"/>

</xml_diff>